<commit_message>
[paper] added diagrams updated paper
</commit_message>
<xml_diff>
--- a/paper/inzynierka_draft.docx
+++ b/paper/inzynierka_draft.docx
@@ -1213,10 +1213,10 @@
         </w:rPr>
         <w:lastRenderedPageBreak/>
         <w:drawing>
-          <wp:inline distT="0" distB="0" distL="0" distR="0" wp14:anchorId="5A9FDF7F" wp14:editId="7B8FC8AD">
-            <wp:extent cx="5760720" cy="3240405"/>
+          <wp:inline distT="0" distB="0" distL="0" distR="0" wp14:anchorId="32CD25C3" wp14:editId="0A2A13A3">
+            <wp:extent cx="5762625" cy="6238875"/>
             <wp:effectExtent l="0" t="0" r="0" b="0"/>
-            <wp:docPr id="15" name="Obraz 15" descr="What is RickRolling? A look back at the Rick Astley internet phenomenon  that's still... - Smooth"/>
+            <wp:docPr id="7" name="Obraz 7"/>
             <wp:cNvGraphicFramePr>
               <a:graphicFrameLocks xmlns:a="http://schemas.openxmlformats.org/drawingml/2006/main" noChangeAspect="1"/>
             </wp:cNvGraphicFramePr>
@@ -1224,7 +1224,7 @@
               <a:graphicData uri="http://schemas.openxmlformats.org/drawingml/2006/picture">
                 <pic:pic xmlns:pic="http://schemas.openxmlformats.org/drawingml/2006/picture">
                   <pic:nvPicPr>
-                    <pic:cNvPr id="0" name="Picture 16" descr="What is RickRolling? A look back at the Rick Astley internet phenomenon  that's still... - Smooth"/>
+                    <pic:cNvPr id="0" name="Picture 1"/>
                     <pic:cNvPicPr>
                       <a:picLocks noChangeAspect="1" noChangeArrowheads="1"/>
                     </pic:cNvPicPr>
@@ -1245,7 +1245,7 @@
                   <pic:spPr bwMode="auto">
                     <a:xfrm>
                       <a:off x="0" y="0"/>
-                      <a:ext cx="5760720" cy="3240405"/>
+                      <a:ext cx="5762625" cy="6238875"/>
                     </a:xfrm>
                     <a:prstGeom prst="rect">
                       <a:avLst/>
@@ -1714,23 +1714,7 @@
           <w:sz w:val="24"/>
           <w:szCs w:val="24"/>
         </w:rPr>
-        <w:t>SHT-30 jest sensorem o dokładności rzędu 0.2°C w pomiarze temperatury oraz 2 punkty procentowe w pomiarze wilgotności. Obsługuje zakres [T]0-65</w:t>
-      </w:r>
-      <w:r>
-        <w:rPr>
-          <w:rFonts w:ascii="Times New Roman" w:hAnsi="Times New Roman" w:cs="Times New Roman"/>
-          <w:sz w:val="24"/>
-          <w:szCs w:val="24"/>
-        </w:rPr>
-        <w:t>°C</w:t>
-      </w:r>
-      <w:r>
-        <w:rPr>
-          <w:rFonts w:ascii="Times New Roman" w:hAnsi="Times New Roman" w:cs="Times New Roman"/>
-          <w:sz w:val="24"/>
-          <w:szCs w:val="24"/>
-        </w:rPr>
-        <w:t xml:space="preserve"> i [H]10-90%. Jest to wystarczająca dokładność jak i rozpiętość pomiarów w tym zastosowaniu.</w:t>
+        <w:t>SHT-30 jest sensorem o dokładności rzędu 0.2°C w pomiarze temperatury oraz 2 punkty procentowe w pomiarze wilgotności. Obsługuje zakres [T]0-65°C i [H]10-90%. Jest to wystarczająca dokładność jak i rozpiętość pomiarów w tym zastosowaniu.</w:t>
       </w:r>
     </w:p>
     <w:p>
@@ -1985,135 +1969,7 @@
           <w:sz w:val="24"/>
           <w:szCs w:val="24"/>
         </w:rPr>
-        <w:t>Z</w:t>
-      </w:r>
-      <w:r>
-        <w:rPr>
-          <w:rFonts w:ascii="Times New Roman" w:hAnsi="Times New Roman" w:cs="Times New Roman"/>
-          <w:sz w:val="24"/>
-          <w:szCs w:val="24"/>
-        </w:rPr>
-        <w:t>akres wartości sygnału</w:t>
-      </w:r>
-      <w:r>
-        <w:rPr>
-          <w:rFonts w:ascii="Times New Roman" w:hAnsi="Times New Roman" w:cs="Times New Roman"/>
-          <w:sz w:val="24"/>
-          <w:szCs w:val="24"/>
-        </w:rPr>
-        <w:t xml:space="preserve"> został oszacowany</w:t>
-      </w:r>
-      <w:r>
-        <w:rPr>
-          <w:rFonts w:ascii="Times New Roman" w:hAnsi="Times New Roman" w:cs="Times New Roman"/>
-          <w:sz w:val="24"/>
-          <w:szCs w:val="24"/>
-        </w:rPr>
-        <w:t xml:space="preserve"> poprzez zrobienie test</w:t>
-      </w:r>
-      <w:r>
-        <w:rPr>
-          <w:rFonts w:ascii="Times New Roman" w:hAnsi="Times New Roman" w:cs="Times New Roman"/>
-          <w:sz w:val="24"/>
-          <w:szCs w:val="24"/>
-        </w:rPr>
-        <w:t>u</w:t>
-      </w:r>
-      <w:r>
-        <w:rPr>
-          <w:rFonts w:ascii="Times New Roman" w:hAnsi="Times New Roman" w:cs="Times New Roman"/>
-          <w:sz w:val="24"/>
-          <w:szCs w:val="24"/>
-        </w:rPr>
-        <w:t xml:space="preserve">, w którym suchy czujnik </w:t>
-      </w:r>
-      <w:r>
-        <w:rPr>
-          <w:rFonts w:ascii="Times New Roman" w:hAnsi="Times New Roman" w:cs="Times New Roman"/>
-          <w:sz w:val="24"/>
-          <w:szCs w:val="24"/>
-        </w:rPr>
-        <w:t>został umieszczony w</w:t>
-      </w:r>
-      <w:r>
-        <w:rPr>
-          <w:rFonts w:ascii="Times New Roman" w:hAnsi="Times New Roman" w:cs="Times New Roman"/>
-          <w:sz w:val="24"/>
-          <w:szCs w:val="24"/>
-        </w:rPr>
-        <w:t xml:space="preserve"> </w:t>
-      </w:r>
-      <w:r>
-        <w:rPr>
-          <w:rFonts w:ascii="Times New Roman" w:hAnsi="Times New Roman" w:cs="Times New Roman"/>
-          <w:sz w:val="24"/>
-          <w:szCs w:val="24"/>
-        </w:rPr>
-        <w:t>wodzie</w:t>
-      </w:r>
-      <w:r>
-        <w:rPr>
-          <w:rFonts w:ascii="Times New Roman" w:hAnsi="Times New Roman" w:cs="Times New Roman"/>
-          <w:sz w:val="24"/>
-          <w:szCs w:val="24"/>
-        </w:rPr>
-        <w:t xml:space="preserve">. </w:t>
-      </w:r>
-      <w:r>
-        <w:rPr>
-          <w:rFonts w:ascii="Times New Roman" w:hAnsi="Times New Roman" w:cs="Times New Roman"/>
-          <w:sz w:val="24"/>
-          <w:szCs w:val="24"/>
-        </w:rPr>
-        <w:t>Uzyskany</w:t>
-      </w:r>
-      <w:r>
-        <w:rPr>
-          <w:rFonts w:ascii="Times New Roman" w:hAnsi="Times New Roman" w:cs="Times New Roman"/>
-          <w:sz w:val="24"/>
-          <w:szCs w:val="24"/>
-        </w:rPr>
-        <w:t xml:space="preserve"> </w:t>
-      </w:r>
-      <w:r>
-        <w:rPr>
-          <w:rFonts w:ascii="Times New Roman" w:hAnsi="Times New Roman" w:cs="Times New Roman"/>
-          <w:sz w:val="24"/>
-          <w:szCs w:val="24"/>
-        </w:rPr>
-        <w:t xml:space="preserve">w ten sposób </w:t>
-      </w:r>
-      <w:r>
-        <w:rPr>
-          <w:rFonts w:ascii="Times New Roman" w:hAnsi="Times New Roman" w:cs="Times New Roman"/>
-          <w:sz w:val="24"/>
-          <w:szCs w:val="24"/>
-        </w:rPr>
-        <w:t xml:space="preserve">zakres </w:t>
-      </w:r>
-      <w:r>
-        <w:rPr>
-          <w:rFonts w:ascii="Times New Roman" w:hAnsi="Times New Roman" w:cs="Times New Roman"/>
-          <w:sz w:val="24"/>
-          <w:szCs w:val="24"/>
-        </w:rPr>
-        <w:t>został przeliczony na wartości od</w:t>
-      </w:r>
-      <w:r>
-        <w:rPr>
-          <w:rFonts w:ascii="Times New Roman" w:hAnsi="Times New Roman" w:cs="Times New Roman"/>
-          <w:sz w:val="24"/>
-          <w:szCs w:val="24"/>
-        </w:rPr>
-        <w:t xml:space="preserve"> ~0% do 100%</w:t>
-      </w:r>
-      <w:r>
-        <w:rPr>
-          <w:rFonts w:ascii="Times New Roman" w:hAnsi="Times New Roman" w:cs="Times New Roman"/>
-          <w:sz w:val="24"/>
-          <w:szCs w:val="24"/>
-        </w:rPr>
-        <w:t>. Aby przeprowadzić sensowną kalibrację odczytów czujnika dobrze by było przeprowadzić serie pomiarów w komorze klimatycznej o zmiennej wilgotności powietrza.</w:t>
+        <w:t>Zakres wartości sygnału został oszacowany poprzez zrobienie testu, w którym suchy czujnik został umieszczony w wodzie. Uzyskany w ten sposób zakres został przeliczony na wartości od ~0% do 100%. Aby przeprowadzić sensowną kalibrację odczytów czujnika dobrze by było przeprowadzić serie pomiarów w komorze klimatycznej o zmiennej wilgotności powietrza.</w:t>
       </w:r>
     </w:p>
     <w:p>
@@ -2246,6 +2102,7 @@
       <w:r>
         <w:rPr>
           <w:rFonts w:ascii="Times New Roman" w:hAnsi="Times New Roman" w:cs="Times New Roman"/>
+          <w:noProof/>
           <w:sz w:val="24"/>
           <w:szCs w:val="24"/>
         </w:rPr>
@@ -2405,6 +2262,7 @@
       <w:r>
         <w:rPr>
           <w:rFonts w:ascii="Times New Roman" w:hAnsi="Times New Roman" w:cs="Times New Roman"/>
+          <w:noProof/>
           <w:sz w:val="24"/>
           <w:szCs w:val="24"/>
         </w:rPr>
@@ -2696,7 +2554,7 @@
                     </pic:cNvPicPr>
                   </pic:nvPicPr>
                   <pic:blipFill>
-                    <a:blip r:embed="rId5">
+                    <a:blip r:embed="rId14">
                       <a:extLst>
                         <a:ext uri="{28A0092B-C50C-407E-A947-70E740481C1C}">
                           <a14:useLocalDpi xmlns:a14="http://schemas.microsoft.com/office/drawing/2010/main" val="0"/>
@@ -2759,7 +2617,7 @@
                     </pic:cNvPicPr>
                   </pic:nvPicPr>
                   <pic:blipFill>
-                    <a:blip r:embed="rId5">
+                    <a:blip r:embed="rId14">
                       <a:extLst>
                         <a:ext uri="{28A0092B-C50C-407E-A947-70E740481C1C}">
                           <a14:useLocalDpi xmlns:a14="http://schemas.microsoft.com/office/drawing/2010/main" val="0"/>
@@ -2911,7 +2769,7 @@
                     </pic:cNvPicPr>
                   </pic:nvPicPr>
                   <pic:blipFill>
-                    <a:blip r:embed="rId5">
+                    <a:blip r:embed="rId14">
                       <a:extLst>
                         <a:ext uri="{28A0092B-C50C-407E-A947-70E740481C1C}">
                           <a14:useLocalDpi xmlns:a14="http://schemas.microsoft.com/office/drawing/2010/main" val="0"/>
@@ -2974,7 +2832,7 @@
                     </pic:cNvPicPr>
                   </pic:nvPicPr>
                   <pic:blipFill>
-                    <a:blip r:embed="rId5">
+                    <a:blip r:embed="rId14">
                       <a:extLst>
                         <a:ext uri="{28A0092B-C50C-407E-A947-70E740481C1C}">
                           <a14:useLocalDpi xmlns:a14="http://schemas.microsoft.com/office/drawing/2010/main" val="0"/>
@@ -3449,378 +3307,25 @@
     <w:p>
       <w:pPr>
         <w:spacing w:before="30"/>
-        <w:ind w:firstLine="708"/>
-        <w:rPr>
-          <w:rFonts w:ascii="Times New Roman" w:hAnsi="Times New Roman" w:cs="Times New Roman"/>
-          <w:sz w:val="24"/>
-          <w:szCs w:val="24"/>
-        </w:rPr>
-      </w:pPr>
-    </w:p>
-    <w:p>
-      <w:pPr>
-        <w:spacing w:before="30"/>
-        <w:rPr>
-          <w:rFonts w:ascii="Times New Roman" w:hAnsi="Times New Roman" w:cs="Times New Roman"/>
-          <w:b/>
-          <w:bCs/>
-          <w:sz w:val="24"/>
-          <w:szCs w:val="24"/>
-        </w:rPr>
-      </w:pPr>
-      <w:r>
-        <w:rPr>
-          <w:rFonts w:ascii="Times New Roman" w:hAnsi="Times New Roman" w:cs="Times New Roman"/>
-          <w:b/>
-          <w:bCs/>
-          <w:sz w:val="24"/>
-          <w:szCs w:val="24"/>
-        </w:rPr>
-        <w:t>Schematy blokowe</w:t>
-      </w:r>
-      <w:r>
-        <w:rPr>
-          <w:rFonts w:ascii="Times New Roman" w:hAnsi="Times New Roman" w:cs="Times New Roman"/>
-          <w:b/>
-          <w:bCs/>
-          <w:sz w:val="24"/>
-          <w:szCs w:val="24"/>
-        </w:rPr>
-        <w:t xml:space="preserve"> i o</w:t>
-      </w:r>
-      <w:r>
-        <w:rPr>
-          <w:rFonts w:ascii="Times New Roman" w:hAnsi="Times New Roman" w:cs="Times New Roman"/>
-          <w:b/>
-          <w:bCs/>
-          <w:sz w:val="24"/>
-          <w:szCs w:val="24"/>
-        </w:rPr>
-        <w:t>mówienie działania programu</w:t>
-      </w:r>
-    </w:p>
-    <w:p>
-      <w:pPr>
-        <w:spacing w:before="30"/>
-        <w:rPr>
-          <w:rFonts w:ascii="Times New Roman" w:hAnsi="Times New Roman" w:cs="Times New Roman"/>
-          <w:sz w:val="24"/>
-          <w:szCs w:val="24"/>
-        </w:rPr>
-      </w:pPr>
-      <w:r>
-        <w:rPr>
-          <w:rFonts w:ascii="Times New Roman" w:hAnsi="Times New Roman" w:cs="Times New Roman"/>
-          <w:sz w:val="24"/>
-          <w:szCs w:val="24"/>
-        </w:rPr>
-        <w:t>W oprogramowaniu urządzenia pomiarowego można wyszczególnić 3 główne sekcje:</w:t>
-      </w:r>
-    </w:p>
-    <w:p>
-      <w:pPr>
-        <w:pStyle w:val="Akapitzlist"/>
-        <w:numPr>
-          <w:ilvl w:val="0"/>
-          <w:numId w:val="6"/>
-        </w:numPr>
-        <w:spacing w:before="30"/>
-        <w:rPr>
-          <w:rFonts w:ascii="Times New Roman" w:hAnsi="Times New Roman" w:cs="Times New Roman"/>
-          <w:sz w:val="24"/>
-          <w:szCs w:val="24"/>
-        </w:rPr>
-      </w:pPr>
-      <w:r>
-        <w:rPr>
-          <w:rFonts w:ascii="Times New Roman" w:hAnsi="Times New Roman" w:cs="Times New Roman"/>
-          <w:sz w:val="24"/>
-          <w:szCs w:val="24"/>
-        </w:rPr>
-        <w:t>Obsługa połączenia z siecią Wi-Fi</w:t>
-      </w:r>
-    </w:p>
-    <w:p>
-      <w:pPr>
-        <w:pStyle w:val="Akapitzlist"/>
-        <w:numPr>
-          <w:ilvl w:val="0"/>
-          <w:numId w:val="6"/>
-        </w:numPr>
-        <w:spacing w:before="30"/>
-        <w:rPr>
-          <w:rFonts w:ascii="Times New Roman" w:hAnsi="Times New Roman" w:cs="Times New Roman"/>
-          <w:sz w:val="24"/>
-          <w:szCs w:val="24"/>
-        </w:rPr>
-      </w:pPr>
-      <w:r>
-        <w:rPr>
-          <w:rFonts w:ascii="Times New Roman" w:hAnsi="Times New Roman" w:cs="Times New Roman"/>
-          <w:sz w:val="24"/>
-          <w:szCs w:val="24"/>
-        </w:rPr>
-        <w:t>Zbieranie i przetwarzanie danych z czujników</w:t>
-      </w:r>
-    </w:p>
-    <w:p>
-      <w:pPr>
-        <w:pStyle w:val="Akapitzlist"/>
-        <w:numPr>
-          <w:ilvl w:val="0"/>
-          <w:numId w:val="6"/>
-        </w:numPr>
-        <w:spacing w:before="30"/>
-        <w:rPr>
-          <w:rFonts w:ascii="Times New Roman" w:hAnsi="Times New Roman" w:cs="Times New Roman"/>
-          <w:sz w:val="24"/>
-          <w:szCs w:val="24"/>
-        </w:rPr>
-      </w:pPr>
-      <w:r>
-        <w:rPr>
-          <w:rFonts w:ascii="Times New Roman" w:hAnsi="Times New Roman" w:cs="Times New Roman"/>
-          <w:sz w:val="24"/>
-          <w:szCs w:val="24"/>
-        </w:rPr>
-        <w:t>Komunikacja z serwerem</w:t>
-      </w:r>
-    </w:p>
-    <w:p>
-      <w:pPr>
-        <w:spacing w:before="30"/>
-        <w:ind w:firstLine="708"/>
-        <w:rPr>
-          <w:rFonts w:ascii="Times New Roman" w:hAnsi="Times New Roman" w:cs="Times New Roman"/>
-          <w:sz w:val="24"/>
-          <w:szCs w:val="24"/>
-        </w:rPr>
-      </w:pPr>
-      <w:r>
-        <w:rPr>
-          <w:rFonts w:ascii="Times New Roman" w:hAnsi="Times New Roman" w:cs="Times New Roman"/>
-          <w:sz w:val="24"/>
-          <w:szCs w:val="24"/>
-        </w:rPr>
-        <w:t>Aby zapewnić s</w:t>
-      </w:r>
-      <w:r>
-        <w:rPr>
-          <w:rFonts w:ascii="Times New Roman" w:hAnsi="Times New Roman" w:cs="Times New Roman"/>
-          <w:sz w:val="24"/>
-          <w:szCs w:val="24"/>
-        </w:rPr>
-        <w:t xml:space="preserve">tabilną i pewną pracę programu wykorzystany został </w:t>
-      </w:r>
-      <w:proofErr w:type="spellStart"/>
-      <w:r>
-        <w:rPr>
-          <w:rFonts w:ascii="Times New Roman" w:hAnsi="Times New Roman" w:cs="Times New Roman"/>
-          <w:sz w:val="24"/>
-          <w:szCs w:val="24"/>
-        </w:rPr>
-        <w:t>FreeRTOS</w:t>
-      </w:r>
-      <w:proofErr w:type="spellEnd"/>
-      <w:r>
-        <w:rPr>
-          <w:rFonts w:ascii="Times New Roman" w:hAnsi="Times New Roman" w:cs="Times New Roman"/>
-          <w:sz w:val="24"/>
-          <w:szCs w:val="24"/>
-        </w:rPr>
-        <w:t xml:space="preserve"> – system operacyjny czasu rzeczywistego dla zastosowań </w:t>
-      </w:r>
-      <w:proofErr w:type="spellStart"/>
-      <w:r>
-        <w:rPr>
-          <w:rFonts w:ascii="Times New Roman" w:hAnsi="Times New Roman" w:cs="Times New Roman"/>
-          <w:sz w:val="24"/>
-          <w:szCs w:val="24"/>
-        </w:rPr>
-        <w:t>embeded</w:t>
-      </w:r>
-      <w:proofErr w:type="spellEnd"/>
-      <w:r>
-        <w:rPr>
-          <w:rFonts w:ascii="Times New Roman" w:hAnsi="Times New Roman" w:cs="Times New Roman"/>
-          <w:sz w:val="24"/>
-          <w:szCs w:val="24"/>
-        </w:rPr>
-        <w:t xml:space="preserve">. Pozwala on na programowanie wielowątkowe oraz zarządzanie cechami wątków takimi jak m.in. priorytet wykonywania i przypisanie do wskazanego </w:t>
-      </w:r>
-      <w:r>
-        <w:rPr>
-          <w:rFonts w:ascii="Times New Roman" w:hAnsi="Times New Roman" w:cs="Times New Roman"/>
-          <w:sz w:val="24"/>
-          <w:szCs w:val="24"/>
-        </w:rPr>
-        <w:t>rdzenia procesora.</w:t>
-      </w:r>
-      <w:r>
-        <w:rPr>
-          <w:rFonts w:ascii="Times New Roman" w:hAnsi="Times New Roman" w:cs="Times New Roman"/>
-          <w:sz w:val="24"/>
-          <w:szCs w:val="24"/>
-        </w:rPr>
-        <w:t xml:space="preserve">  </w:t>
-      </w:r>
-    </w:p>
-    <w:p>
-      <w:pPr>
-        <w:spacing w:before="30"/>
-        <w:ind w:firstLine="708"/>
-        <w:rPr>
-          <w:rFonts w:ascii="Times New Roman" w:hAnsi="Times New Roman" w:cs="Times New Roman"/>
-          <w:sz w:val="24"/>
-          <w:szCs w:val="24"/>
-        </w:rPr>
-      </w:pPr>
-      <w:r>
-        <w:rPr>
-          <w:rFonts w:ascii="Times New Roman" w:hAnsi="Times New Roman" w:cs="Times New Roman"/>
-          <w:sz w:val="24"/>
-          <w:szCs w:val="24"/>
-        </w:rPr>
-        <w:t xml:space="preserve">W omawianym przypadku </w:t>
-      </w:r>
-      <w:r>
-        <w:rPr>
-          <w:rFonts w:ascii="Times New Roman" w:hAnsi="Times New Roman" w:cs="Times New Roman"/>
-          <w:sz w:val="24"/>
-          <w:szCs w:val="24"/>
-        </w:rPr>
-        <w:t>dla każdej z wymienionych sekcji został utworzony dedykowany wątek (</w:t>
-      </w:r>
-      <w:proofErr w:type="spellStart"/>
-      <w:r>
-        <w:rPr>
-          <w:rFonts w:ascii="Times New Roman" w:hAnsi="Times New Roman" w:cs="Times New Roman"/>
-          <w:sz w:val="24"/>
-          <w:szCs w:val="24"/>
-        </w:rPr>
-        <w:t>task</w:t>
-      </w:r>
-      <w:proofErr w:type="spellEnd"/>
-      <w:r>
-        <w:rPr>
-          <w:rFonts w:ascii="Times New Roman" w:hAnsi="Times New Roman" w:cs="Times New Roman"/>
-          <w:sz w:val="24"/>
-          <w:szCs w:val="24"/>
-        </w:rPr>
-        <w:t xml:space="preserve">) z czego obsługa połączenia z siecią bezprzewodową została odseparowana od reszty programu. Przypisana została do pierwszego rdzenia procesora. Powoduje to, że jej działanie nie zostanie w żaden sposób </w:t>
-      </w:r>
-      <w:r>
-        <w:rPr>
-          <w:rFonts w:ascii="Times New Roman" w:hAnsi="Times New Roman" w:cs="Times New Roman"/>
-          <w:sz w:val="24"/>
-          <w:szCs w:val="24"/>
-        </w:rPr>
-        <w:t>zakłócone</w:t>
-      </w:r>
-      <w:r>
-        <w:rPr>
-          <w:rFonts w:ascii="Times New Roman" w:hAnsi="Times New Roman" w:cs="Times New Roman"/>
-          <w:sz w:val="24"/>
-          <w:szCs w:val="24"/>
-        </w:rPr>
-        <w:t xml:space="preserve"> przy wykonywan</w:t>
-      </w:r>
-      <w:r>
-        <w:rPr>
-          <w:rFonts w:ascii="Times New Roman" w:hAnsi="Times New Roman" w:cs="Times New Roman"/>
-          <w:sz w:val="24"/>
-          <w:szCs w:val="24"/>
-        </w:rPr>
-        <w:t>iu pozostałych funkcji. Drugi rdzeń odpowiada za obsługę czujników i komunikację z serwerem.</w:t>
-      </w:r>
-    </w:p>
-    <w:p>
-      <w:pPr>
-        <w:spacing w:before="30"/>
-        <w:ind w:firstLine="708"/>
-        <w:rPr>
-          <w:rFonts w:ascii="Times New Roman" w:hAnsi="Times New Roman" w:cs="Times New Roman"/>
-          <w:sz w:val="24"/>
-          <w:szCs w:val="24"/>
-        </w:rPr>
-      </w:pPr>
-      <w:r>
-        <w:rPr>
-          <w:rFonts w:ascii="Times New Roman" w:hAnsi="Times New Roman" w:cs="Times New Roman"/>
-          <w:sz w:val="24"/>
-          <w:szCs w:val="24"/>
-        </w:rPr>
-        <w:t xml:space="preserve">Stabilne działanie </w:t>
-      </w:r>
-      <w:r>
-        <w:rPr>
-          <w:rFonts w:ascii="Times New Roman" w:hAnsi="Times New Roman" w:cs="Times New Roman"/>
-          <w:sz w:val="24"/>
-          <w:szCs w:val="24"/>
-        </w:rPr>
-        <w:t xml:space="preserve">funkcji </w:t>
-      </w:r>
-      <w:r>
-        <w:rPr>
-          <w:rFonts w:ascii="Times New Roman" w:hAnsi="Times New Roman" w:cs="Times New Roman"/>
-          <w:sz w:val="24"/>
-          <w:szCs w:val="24"/>
-        </w:rPr>
-        <w:t>odpowiadającej za nawiązanie komunikacji</w:t>
-      </w:r>
-      <w:r>
-        <w:rPr>
-          <w:rFonts w:ascii="Times New Roman" w:hAnsi="Times New Roman" w:cs="Times New Roman"/>
-          <w:sz w:val="24"/>
-          <w:szCs w:val="24"/>
-        </w:rPr>
-        <w:t xml:space="preserve"> </w:t>
-      </w:r>
-      <w:r>
-        <w:rPr>
-          <w:rFonts w:ascii="Times New Roman" w:hAnsi="Times New Roman" w:cs="Times New Roman"/>
-          <w:sz w:val="24"/>
-          <w:szCs w:val="24"/>
-        </w:rPr>
-        <w:t>bezprzewodowej</w:t>
-      </w:r>
-      <w:r>
-        <w:rPr>
-          <w:rFonts w:ascii="Times New Roman" w:hAnsi="Times New Roman" w:cs="Times New Roman"/>
-          <w:sz w:val="24"/>
-          <w:szCs w:val="24"/>
-        </w:rPr>
-        <w:t xml:space="preserve"> jest priorytetowe</w:t>
-      </w:r>
-      <w:r>
-        <w:rPr>
-          <w:rFonts w:ascii="Times New Roman" w:hAnsi="Times New Roman" w:cs="Times New Roman"/>
-          <w:sz w:val="24"/>
-          <w:szCs w:val="24"/>
-        </w:rPr>
-        <w:t>, ponieważ stworzona procedura odpowiada również za ponowne połączenie w przypadku zerwania połączenia z siecią Wi-Fi</w:t>
-      </w:r>
-    </w:p>
-    <w:p>
-      <w:pPr>
-        <w:spacing w:before="30"/>
-        <w:ind w:firstLine="708"/>
-        <w:rPr>
-          <w:rFonts w:ascii="Times New Roman" w:hAnsi="Times New Roman" w:cs="Times New Roman"/>
-          <w:sz w:val="24"/>
-          <w:szCs w:val="24"/>
-        </w:rPr>
-      </w:pPr>
-      <w:r>
-        <w:rPr>
+        <w:jc w:val="center"/>
+        <w:rPr>
+          <w:rFonts w:ascii="Times New Roman" w:hAnsi="Times New Roman" w:cs="Times New Roman"/>
+          <w:sz w:val="24"/>
+          <w:szCs w:val="24"/>
+        </w:rPr>
+      </w:pPr>
+      <w:r>
+        <w:rPr>
+          <w:rFonts w:ascii="Times New Roman" w:hAnsi="Times New Roman" w:cs="Times New Roman"/>
           <w:noProof/>
-        </w:rPr>
-        <w:lastRenderedPageBreak/>
+          <w:sz w:val="24"/>
+          <w:szCs w:val="24"/>
+        </w:rPr>
         <w:drawing>
-          <wp:inline distT="0" distB="0" distL="0" distR="0" wp14:anchorId="19DB8827" wp14:editId="24D5548D">
-            <wp:extent cx="5760720" cy="3240405"/>
-            <wp:effectExtent l="0" t="0" r="0" b="0"/>
-            <wp:docPr id="17" name="Obraz 17" descr="What is RickRolling? A look back at the Rick Astley internet phenomenon  that's still... - Smooth"/>
+          <wp:inline distT="0" distB="0" distL="0" distR="0" wp14:anchorId="3A6410E8" wp14:editId="5F5E74DC">
+            <wp:extent cx="3819525" cy="3438525"/>
+            <wp:effectExtent l="0" t="0" r="9525" b="9525"/>
+            <wp:docPr id="9" name="Obraz 9"/>
             <wp:cNvGraphicFramePr>
               <a:graphicFrameLocks xmlns:a="http://schemas.openxmlformats.org/drawingml/2006/main" noChangeAspect="1"/>
             </wp:cNvGraphicFramePr>
@@ -3828,13 +3333,574 @@
               <a:graphicData uri="http://schemas.openxmlformats.org/drawingml/2006/picture">
                 <pic:pic xmlns:pic="http://schemas.openxmlformats.org/drawingml/2006/picture">
                   <pic:nvPicPr>
-                    <pic:cNvPr id="0" name="Picture 18" descr="What is RickRolling? A look back at the Rick Astley internet phenomenon  that's still... - Smooth"/>
+                    <pic:cNvPr id="0" name="Picture 2"/>
                     <pic:cNvPicPr>
                       <a:picLocks noChangeAspect="1" noChangeArrowheads="1"/>
                     </pic:cNvPicPr>
                   </pic:nvPicPr>
                   <pic:blipFill>
-                    <a:blip r:embed="rId5">
+                    <a:blip r:embed="rId15">
+                      <a:extLst>
+                        <a:ext uri="{28A0092B-C50C-407E-A947-70E740481C1C}">
+                          <a14:useLocalDpi xmlns:a14="http://schemas.microsoft.com/office/drawing/2010/main" val="0"/>
+                        </a:ext>
+                      </a:extLst>
+                    </a:blip>
+                    <a:srcRect/>
+                    <a:stretch>
+                      <a:fillRect/>
+                    </a:stretch>
+                  </pic:blipFill>
+                  <pic:spPr bwMode="auto">
+                    <a:xfrm>
+                      <a:off x="0" y="0"/>
+                      <a:ext cx="3819525" cy="3438525"/>
+                    </a:xfrm>
+                    <a:prstGeom prst="rect">
+                      <a:avLst/>
+                    </a:prstGeom>
+                    <a:noFill/>
+                    <a:ln>
+                      <a:noFill/>
+                    </a:ln>
+                  </pic:spPr>
+                </pic:pic>
+              </a:graphicData>
+            </a:graphic>
+          </wp:inline>
+        </w:drawing>
+      </w:r>
+    </w:p>
+    <w:p>
+      <w:pPr>
+        <w:spacing w:before="30"/>
+        <w:jc w:val="center"/>
+        <w:rPr>
+          <w:rFonts w:ascii="Times New Roman" w:hAnsi="Times New Roman" w:cs="Times New Roman"/>
+          <w:sz w:val="24"/>
+          <w:szCs w:val="24"/>
+        </w:rPr>
+      </w:pPr>
+      <w:r>
+        <w:rPr>
+          <w:rFonts w:ascii="Times New Roman" w:hAnsi="Times New Roman" w:cs="Times New Roman"/>
+          <w:noProof/>
+          <w:sz w:val="24"/>
+          <w:szCs w:val="24"/>
+        </w:rPr>
+        <w:lastRenderedPageBreak/>
+        <w:drawing>
+          <wp:inline distT="0" distB="0" distL="0" distR="0" wp14:anchorId="4E99947D" wp14:editId="173F8308">
+            <wp:extent cx="5724525" cy="3438525"/>
+            <wp:effectExtent l="0" t="0" r="9525" b="9525"/>
+            <wp:docPr id="25" name="Obraz 25"/>
+            <wp:cNvGraphicFramePr>
+              <a:graphicFrameLocks xmlns:a="http://schemas.openxmlformats.org/drawingml/2006/main" noChangeAspect="1"/>
+            </wp:cNvGraphicFramePr>
+            <a:graphic xmlns:a="http://schemas.openxmlformats.org/drawingml/2006/main">
+              <a:graphicData uri="http://schemas.openxmlformats.org/drawingml/2006/picture">
+                <pic:pic xmlns:pic="http://schemas.openxmlformats.org/drawingml/2006/picture">
+                  <pic:nvPicPr>
+                    <pic:cNvPr id="0" name="Picture 4"/>
+                    <pic:cNvPicPr>
+                      <a:picLocks noChangeAspect="1" noChangeArrowheads="1"/>
+                    </pic:cNvPicPr>
+                  </pic:nvPicPr>
+                  <pic:blipFill>
+                    <a:blip r:embed="rId16">
+                      <a:extLst>
+                        <a:ext uri="{28A0092B-C50C-407E-A947-70E740481C1C}">
+                          <a14:useLocalDpi xmlns:a14="http://schemas.microsoft.com/office/drawing/2010/main" val="0"/>
+                        </a:ext>
+                      </a:extLst>
+                    </a:blip>
+                    <a:srcRect/>
+                    <a:stretch>
+                      <a:fillRect/>
+                    </a:stretch>
+                  </pic:blipFill>
+                  <pic:spPr bwMode="auto">
+                    <a:xfrm>
+                      <a:off x="0" y="0"/>
+                      <a:ext cx="5724525" cy="3438525"/>
+                    </a:xfrm>
+                    <a:prstGeom prst="rect">
+                      <a:avLst/>
+                    </a:prstGeom>
+                    <a:noFill/>
+                    <a:ln>
+                      <a:noFill/>
+                    </a:ln>
+                  </pic:spPr>
+                </pic:pic>
+              </a:graphicData>
+            </a:graphic>
+          </wp:inline>
+        </w:drawing>
+      </w:r>
+    </w:p>
+    <w:p>
+      <w:pPr>
+        <w:spacing w:before="30"/>
+        <w:rPr>
+          <w:rFonts w:ascii="Times New Roman" w:hAnsi="Times New Roman" w:cs="Times New Roman"/>
+          <w:b/>
+          <w:bCs/>
+          <w:sz w:val="24"/>
+          <w:szCs w:val="24"/>
+        </w:rPr>
+      </w:pPr>
+      <w:r>
+        <w:rPr>
+          <w:rFonts w:ascii="Times New Roman" w:hAnsi="Times New Roman" w:cs="Times New Roman"/>
+          <w:b/>
+          <w:bCs/>
+          <w:sz w:val="24"/>
+          <w:szCs w:val="24"/>
+        </w:rPr>
+        <w:t>Schematy blokowe</w:t>
+      </w:r>
+      <w:r>
+        <w:rPr>
+          <w:rFonts w:ascii="Times New Roman" w:hAnsi="Times New Roman" w:cs="Times New Roman"/>
+          <w:b/>
+          <w:bCs/>
+          <w:sz w:val="24"/>
+          <w:szCs w:val="24"/>
+        </w:rPr>
+        <w:t xml:space="preserve"> i o</w:t>
+      </w:r>
+      <w:r>
+        <w:rPr>
+          <w:rFonts w:ascii="Times New Roman" w:hAnsi="Times New Roman" w:cs="Times New Roman"/>
+          <w:b/>
+          <w:bCs/>
+          <w:sz w:val="24"/>
+          <w:szCs w:val="24"/>
+        </w:rPr>
+        <w:t>mówienie działania programu</w:t>
+      </w:r>
+    </w:p>
+    <w:p>
+      <w:pPr>
+        <w:spacing w:before="30"/>
+        <w:rPr>
+          <w:rFonts w:ascii="Times New Roman" w:hAnsi="Times New Roman" w:cs="Times New Roman"/>
+          <w:sz w:val="24"/>
+          <w:szCs w:val="24"/>
+        </w:rPr>
+      </w:pPr>
+      <w:r>
+        <w:rPr>
+          <w:rFonts w:ascii="Times New Roman" w:hAnsi="Times New Roman" w:cs="Times New Roman"/>
+          <w:sz w:val="24"/>
+          <w:szCs w:val="24"/>
+        </w:rPr>
+        <w:t>W oprogramowaniu urządzenia pomiarowego można wyszczególnić 3 główne sekcje:</w:t>
+      </w:r>
+    </w:p>
+    <w:p>
+      <w:pPr>
+        <w:pStyle w:val="Akapitzlist"/>
+        <w:numPr>
+          <w:ilvl w:val="0"/>
+          <w:numId w:val="6"/>
+        </w:numPr>
+        <w:spacing w:before="30"/>
+        <w:rPr>
+          <w:rFonts w:ascii="Times New Roman" w:hAnsi="Times New Roman" w:cs="Times New Roman"/>
+          <w:sz w:val="24"/>
+          <w:szCs w:val="24"/>
+        </w:rPr>
+      </w:pPr>
+      <w:r>
+        <w:rPr>
+          <w:rFonts w:ascii="Times New Roman" w:hAnsi="Times New Roman" w:cs="Times New Roman"/>
+          <w:sz w:val="24"/>
+          <w:szCs w:val="24"/>
+        </w:rPr>
+        <w:t>Obsługa połączenia z siecią Wi-Fi</w:t>
+      </w:r>
+    </w:p>
+    <w:p>
+      <w:pPr>
+        <w:pStyle w:val="Akapitzlist"/>
+        <w:numPr>
+          <w:ilvl w:val="0"/>
+          <w:numId w:val="6"/>
+        </w:numPr>
+        <w:spacing w:before="30"/>
+        <w:rPr>
+          <w:rFonts w:ascii="Times New Roman" w:hAnsi="Times New Roman" w:cs="Times New Roman"/>
+          <w:sz w:val="24"/>
+          <w:szCs w:val="24"/>
+        </w:rPr>
+      </w:pPr>
+      <w:r>
+        <w:rPr>
+          <w:rFonts w:ascii="Times New Roman" w:hAnsi="Times New Roman" w:cs="Times New Roman"/>
+          <w:sz w:val="24"/>
+          <w:szCs w:val="24"/>
+        </w:rPr>
+        <w:t>Zbieranie i przetwarzanie danych z czujników</w:t>
+      </w:r>
+    </w:p>
+    <w:p>
+      <w:pPr>
+        <w:pStyle w:val="Akapitzlist"/>
+        <w:numPr>
+          <w:ilvl w:val="0"/>
+          <w:numId w:val="6"/>
+        </w:numPr>
+        <w:spacing w:before="30"/>
+        <w:rPr>
+          <w:rFonts w:ascii="Times New Roman" w:hAnsi="Times New Roman" w:cs="Times New Roman"/>
+          <w:sz w:val="24"/>
+          <w:szCs w:val="24"/>
+        </w:rPr>
+      </w:pPr>
+      <w:r>
+        <w:rPr>
+          <w:rFonts w:ascii="Times New Roman" w:hAnsi="Times New Roman" w:cs="Times New Roman"/>
+          <w:sz w:val="24"/>
+          <w:szCs w:val="24"/>
+        </w:rPr>
+        <w:t>Komunikacja z serwerem</w:t>
+      </w:r>
+    </w:p>
+    <w:p>
+      <w:pPr>
+        <w:spacing w:before="30"/>
+        <w:ind w:firstLine="708"/>
+        <w:rPr>
+          <w:rFonts w:ascii="Times New Roman" w:hAnsi="Times New Roman" w:cs="Times New Roman"/>
+          <w:sz w:val="24"/>
+          <w:szCs w:val="24"/>
+        </w:rPr>
+      </w:pPr>
+      <w:r>
+        <w:rPr>
+          <w:rFonts w:ascii="Times New Roman" w:hAnsi="Times New Roman" w:cs="Times New Roman"/>
+          <w:sz w:val="24"/>
+          <w:szCs w:val="24"/>
+        </w:rPr>
+        <w:t>Aby zapewnić s</w:t>
+      </w:r>
+      <w:r>
+        <w:rPr>
+          <w:rFonts w:ascii="Times New Roman" w:hAnsi="Times New Roman" w:cs="Times New Roman"/>
+          <w:sz w:val="24"/>
+          <w:szCs w:val="24"/>
+        </w:rPr>
+        <w:t xml:space="preserve">tabilną i pewną pracę programu wykorzystany został </w:t>
+      </w:r>
+      <w:proofErr w:type="spellStart"/>
+      <w:r>
+        <w:rPr>
+          <w:rFonts w:ascii="Times New Roman" w:hAnsi="Times New Roman" w:cs="Times New Roman"/>
+          <w:sz w:val="24"/>
+          <w:szCs w:val="24"/>
+        </w:rPr>
+        <w:t>FreeRTOS</w:t>
+      </w:r>
+      <w:proofErr w:type="spellEnd"/>
+      <w:r>
+        <w:rPr>
+          <w:rFonts w:ascii="Times New Roman" w:hAnsi="Times New Roman" w:cs="Times New Roman"/>
+          <w:sz w:val="24"/>
+          <w:szCs w:val="24"/>
+        </w:rPr>
+        <w:t xml:space="preserve"> – system operacyjny czasu rzeczywistego dla zastosowań </w:t>
+      </w:r>
+      <w:proofErr w:type="spellStart"/>
+      <w:r>
+        <w:rPr>
+          <w:rFonts w:ascii="Times New Roman" w:hAnsi="Times New Roman" w:cs="Times New Roman"/>
+          <w:sz w:val="24"/>
+          <w:szCs w:val="24"/>
+        </w:rPr>
+        <w:t>embeded</w:t>
+      </w:r>
+      <w:proofErr w:type="spellEnd"/>
+      <w:r>
+        <w:rPr>
+          <w:rFonts w:ascii="Times New Roman" w:hAnsi="Times New Roman" w:cs="Times New Roman"/>
+          <w:sz w:val="24"/>
+          <w:szCs w:val="24"/>
+        </w:rPr>
+        <w:t xml:space="preserve">. Pozwala on na programowanie wielowątkowe oraz zarządzanie cechami wątków takimi jak m.in. priorytet wykonywania i przypisanie do wskazanego </w:t>
+      </w:r>
+      <w:r>
+        <w:rPr>
+          <w:rFonts w:ascii="Times New Roman" w:hAnsi="Times New Roman" w:cs="Times New Roman"/>
+          <w:sz w:val="24"/>
+          <w:szCs w:val="24"/>
+        </w:rPr>
+        <w:t>rdzenia procesora.</w:t>
+      </w:r>
+      <w:r>
+        <w:rPr>
+          <w:rFonts w:ascii="Times New Roman" w:hAnsi="Times New Roman" w:cs="Times New Roman"/>
+          <w:sz w:val="24"/>
+          <w:szCs w:val="24"/>
+        </w:rPr>
+        <w:t xml:space="preserve">  </w:t>
+      </w:r>
+    </w:p>
+    <w:p>
+      <w:pPr>
+        <w:spacing w:before="30"/>
+        <w:ind w:firstLine="708"/>
+        <w:rPr>
+          <w:rFonts w:ascii="Times New Roman" w:hAnsi="Times New Roman" w:cs="Times New Roman"/>
+          <w:sz w:val="24"/>
+          <w:szCs w:val="24"/>
+        </w:rPr>
+      </w:pPr>
+      <w:r>
+        <w:rPr>
+          <w:rFonts w:ascii="Times New Roman" w:hAnsi="Times New Roman" w:cs="Times New Roman"/>
+          <w:sz w:val="24"/>
+          <w:szCs w:val="24"/>
+        </w:rPr>
+        <w:t xml:space="preserve">W omawianym przypadku </w:t>
+      </w:r>
+      <w:r>
+        <w:rPr>
+          <w:rFonts w:ascii="Times New Roman" w:hAnsi="Times New Roman" w:cs="Times New Roman"/>
+          <w:sz w:val="24"/>
+          <w:szCs w:val="24"/>
+        </w:rPr>
+        <w:t>dla każdej z wymienionych sekcji został utworzony dedykowany wątek (</w:t>
+      </w:r>
+      <w:proofErr w:type="spellStart"/>
+      <w:r>
+        <w:rPr>
+          <w:rFonts w:ascii="Times New Roman" w:hAnsi="Times New Roman" w:cs="Times New Roman"/>
+          <w:sz w:val="24"/>
+          <w:szCs w:val="24"/>
+        </w:rPr>
+        <w:t>task</w:t>
+      </w:r>
+      <w:proofErr w:type="spellEnd"/>
+      <w:r>
+        <w:rPr>
+          <w:rFonts w:ascii="Times New Roman" w:hAnsi="Times New Roman" w:cs="Times New Roman"/>
+          <w:sz w:val="24"/>
+          <w:szCs w:val="24"/>
+        </w:rPr>
+        <w:t xml:space="preserve">) z czego obsługa połączenia z siecią bezprzewodową została odseparowana od reszty programu. Przypisana została do pierwszego rdzenia procesora. Powoduje to, że jej działanie nie zostanie w żaden sposób </w:t>
+      </w:r>
+      <w:r>
+        <w:rPr>
+          <w:rFonts w:ascii="Times New Roman" w:hAnsi="Times New Roman" w:cs="Times New Roman"/>
+          <w:sz w:val="24"/>
+          <w:szCs w:val="24"/>
+        </w:rPr>
+        <w:t>zakłócone</w:t>
+      </w:r>
+      <w:r>
+        <w:rPr>
+          <w:rFonts w:ascii="Times New Roman" w:hAnsi="Times New Roman" w:cs="Times New Roman"/>
+          <w:sz w:val="24"/>
+          <w:szCs w:val="24"/>
+        </w:rPr>
+        <w:t xml:space="preserve"> przy wykonywan</w:t>
+      </w:r>
+      <w:r>
+        <w:rPr>
+          <w:rFonts w:ascii="Times New Roman" w:hAnsi="Times New Roman" w:cs="Times New Roman"/>
+          <w:sz w:val="24"/>
+          <w:szCs w:val="24"/>
+        </w:rPr>
+        <w:t>iu pozostałych funkcji. Drugi rdzeń odpowiada za obsługę czujników i komunikację z serwerem.</w:t>
+      </w:r>
+    </w:p>
+    <w:p>
+      <w:pPr>
+        <w:spacing w:before="30"/>
+        <w:ind w:firstLine="708"/>
+        <w:rPr>
+          <w:rFonts w:ascii="Times New Roman" w:hAnsi="Times New Roman" w:cs="Times New Roman"/>
+          <w:sz w:val="24"/>
+          <w:szCs w:val="24"/>
+        </w:rPr>
+      </w:pPr>
+      <w:r>
+        <w:rPr>
+          <w:rFonts w:ascii="Times New Roman" w:hAnsi="Times New Roman" w:cs="Times New Roman"/>
+          <w:sz w:val="24"/>
+          <w:szCs w:val="24"/>
+        </w:rPr>
+        <w:t xml:space="preserve">Stabilne działanie </w:t>
+      </w:r>
+      <w:r>
+        <w:rPr>
+          <w:rFonts w:ascii="Times New Roman" w:hAnsi="Times New Roman" w:cs="Times New Roman"/>
+          <w:sz w:val="24"/>
+          <w:szCs w:val="24"/>
+        </w:rPr>
+        <w:t xml:space="preserve">funkcji </w:t>
+      </w:r>
+      <w:r>
+        <w:rPr>
+          <w:rFonts w:ascii="Times New Roman" w:hAnsi="Times New Roman" w:cs="Times New Roman"/>
+          <w:sz w:val="24"/>
+          <w:szCs w:val="24"/>
+        </w:rPr>
+        <w:t>odpowiadającej za nawiązanie komunikacji</w:t>
+      </w:r>
+      <w:r>
+        <w:rPr>
+          <w:rFonts w:ascii="Times New Roman" w:hAnsi="Times New Roman" w:cs="Times New Roman"/>
+          <w:sz w:val="24"/>
+          <w:szCs w:val="24"/>
+        </w:rPr>
+        <w:t xml:space="preserve"> </w:t>
+      </w:r>
+      <w:r>
+        <w:rPr>
+          <w:rFonts w:ascii="Times New Roman" w:hAnsi="Times New Roman" w:cs="Times New Roman"/>
+          <w:sz w:val="24"/>
+          <w:szCs w:val="24"/>
+        </w:rPr>
+        <w:t>bezprzewodowej</w:t>
+      </w:r>
+      <w:r>
+        <w:rPr>
+          <w:rFonts w:ascii="Times New Roman" w:hAnsi="Times New Roman" w:cs="Times New Roman"/>
+          <w:sz w:val="24"/>
+          <w:szCs w:val="24"/>
+        </w:rPr>
+        <w:t xml:space="preserve"> jest priorytetowe</w:t>
+      </w:r>
+      <w:r>
+        <w:rPr>
+          <w:rFonts w:ascii="Times New Roman" w:hAnsi="Times New Roman" w:cs="Times New Roman"/>
+          <w:sz w:val="24"/>
+          <w:szCs w:val="24"/>
+        </w:rPr>
+        <w:t>, ponieważ stworzona procedura odpowiada również za ponowne połączenie w przypadku zerwania połączenia z siecią Wi-Fi</w:t>
+      </w:r>
+    </w:p>
+    <w:p>
+      <w:pPr>
+        <w:spacing w:before="30"/>
+        <w:jc w:val="center"/>
+        <w:rPr>
+          <w:rFonts w:ascii="Times New Roman" w:hAnsi="Times New Roman" w:cs="Times New Roman"/>
+          <w:sz w:val="24"/>
+          <w:szCs w:val="24"/>
+        </w:rPr>
+      </w:pPr>
+      <w:r>
+        <w:rPr>
+          <w:noProof/>
+        </w:rPr>
+        <w:lastRenderedPageBreak/>
+        <w:drawing>
+          <wp:inline distT="0" distB="0" distL="0" distR="0" wp14:anchorId="19980714" wp14:editId="567F9689">
+            <wp:extent cx="3525668" cy="5648325"/>
+            <wp:effectExtent l="0" t="0" r="0" b="0"/>
+            <wp:docPr id="28" name="Obraz 28"/>
+            <wp:cNvGraphicFramePr>
+              <a:graphicFrameLocks xmlns:a="http://schemas.openxmlformats.org/drawingml/2006/main" noChangeAspect="1"/>
+            </wp:cNvGraphicFramePr>
+            <a:graphic xmlns:a="http://schemas.openxmlformats.org/drawingml/2006/main">
+              <a:graphicData uri="http://schemas.openxmlformats.org/drawingml/2006/picture">
+                <pic:pic xmlns:pic="http://schemas.openxmlformats.org/drawingml/2006/picture">
+                  <pic:nvPicPr>
+                    <pic:cNvPr id="0" name="Picture 7"/>
+                    <pic:cNvPicPr>
+                      <a:picLocks noChangeAspect="1" noChangeArrowheads="1"/>
+                    </pic:cNvPicPr>
+                  </pic:nvPicPr>
+                  <pic:blipFill>
+                    <a:blip r:embed="rId17">
+                      <a:extLst>
+                        <a:ext uri="{28A0092B-C50C-407E-A947-70E740481C1C}">
+                          <a14:useLocalDpi xmlns:a14="http://schemas.microsoft.com/office/drawing/2010/main" val="0"/>
+                        </a:ext>
+                      </a:extLst>
+                    </a:blip>
+                    <a:srcRect/>
+                    <a:stretch>
+                      <a:fillRect/>
+                    </a:stretch>
+                  </pic:blipFill>
+                  <pic:spPr bwMode="auto">
+                    <a:xfrm>
+                      <a:off x="0" y="0"/>
+                      <a:ext cx="3536251" cy="5665280"/>
+                    </a:xfrm>
+                    <a:prstGeom prst="rect">
+                      <a:avLst/>
+                    </a:prstGeom>
+                    <a:noFill/>
+                    <a:ln>
+                      <a:noFill/>
+                    </a:ln>
+                  </pic:spPr>
+                </pic:pic>
+              </a:graphicData>
+            </a:graphic>
+          </wp:inline>
+        </w:drawing>
+      </w:r>
+    </w:p>
+    <w:p>
+      <w:pPr>
+        <w:spacing w:before="30"/>
+        <w:ind w:firstLine="708"/>
+        <w:rPr>
+          <w:rFonts w:ascii="Times New Roman" w:hAnsi="Times New Roman" w:cs="Times New Roman"/>
+          <w:sz w:val="24"/>
+          <w:szCs w:val="24"/>
+        </w:rPr>
+      </w:pPr>
+      <w:r>
+        <w:rPr>
+          <w:rFonts w:ascii="Times New Roman" w:hAnsi="Times New Roman" w:cs="Times New Roman"/>
+          <w:sz w:val="24"/>
+          <w:szCs w:val="24"/>
+        </w:rPr>
+        <w:t>Schemat procedury wifi</w:t>
+      </w:r>
+    </w:p>
+    <w:p>
+      <w:pPr>
+        <w:spacing w:before="30"/>
+        <w:ind w:firstLine="708"/>
+        <w:rPr>
+          <w:rFonts w:ascii="Times New Roman" w:hAnsi="Times New Roman" w:cs="Times New Roman"/>
+          <w:sz w:val="24"/>
+          <w:szCs w:val="24"/>
+        </w:rPr>
+      </w:pPr>
+      <w:r>
+        <w:rPr>
+          <w:noProof/>
+        </w:rPr>
+        <w:lastRenderedPageBreak/>
+        <w:drawing>
+          <wp:inline distT="0" distB="0" distL="0" distR="0" wp14:anchorId="334F0D35" wp14:editId="6C239569">
+            <wp:extent cx="5760720" cy="3240405"/>
+            <wp:effectExtent l="0" t="0" r="0" b="0"/>
+            <wp:docPr id="18" name="Obraz 18" descr="What is RickRolling? A look back at the Rick Astley internet phenomenon  that's still... - Smooth"/>
+            <wp:cNvGraphicFramePr>
+              <a:graphicFrameLocks xmlns:a="http://schemas.openxmlformats.org/drawingml/2006/main" noChangeAspect="1"/>
+            </wp:cNvGraphicFramePr>
+            <a:graphic xmlns:a="http://schemas.openxmlformats.org/drawingml/2006/main">
+              <a:graphicData uri="http://schemas.openxmlformats.org/drawingml/2006/picture">
+                <pic:pic xmlns:pic="http://schemas.openxmlformats.org/drawingml/2006/picture">
+                  <pic:nvPicPr>
+                    <pic:cNvPr id="0" name="Picture 20" descr="What is RickRolling? A look back at the Rick Astley internet phenomenon  that's still... - Smooth"/>
+                    <pic:cNvPicPr>
+                      <a:picLocks noChangeAspect="1" noChangeArrowheads="1"/>
+                    </pic:cNvPicPr>
+                  </pic:nvPicPr>
+                  <pic:blipFill>
+                    <a:blip r:embed="rId14">
                       <a:extLst>
                         <a:ext uri="{28A0092B-C50C-407E-A947-70E740481C1C}">
                           <a14:useLocalDpi xmlns:a14="http://schemas.microsoft.com/office/drawing/2010/main" val="0"/>
@@ -3882,8 +3948,18 @@
           <w:sz w:val="24"/>
           <w:szCs w:val="24"/>
         </w:rPr>
-        <w:t>Schemat procedury wifi</w:t>
-      </w:r>
+        <w:t>Kod procedury wifi</w:t>
+      </w:r>
+    </w:p>
+    <w:p>
+      <w:pPr>
+        <w:spacing w:before="30"/>
+        <w:rPr>
+          <w:rFonts w:ascii="Times New Roman" w:hAnsi="Times New Roman" w:cs="Times New Roman"/>
+          <w:sz w:val="24"/>
+          <w:szCs w:val="24"/>
+        </w:rPr>
+      </w:pPr>
     </w:p>
     <w:p>
       <w:pPr>
@@ -3897,13 +3973,45 @@
       </w:pPr>
       <w:r>
         <w:rPr>
+          <w:rFonts w:ascii="Times New Roman" w:hAnsi="Times New Roman" w:cs="Times New Roman"/>
+          <w:sz w:val="24"/>
+          <w:szCs w:val="24"/>
+        </w:rPr>
+        <w:t xml:space="preserve">Drugi </w:t>
+      </w:r>
+      <w:proofErr w:type="spellStart"/>
+      <w:r>
+        <w:rPr>
+          <w:rFonts w:ascii="Times New Roman" w:hAnsi="Times New Roman" w:cs="Times New Roman"/>
+          <w:sz w:val="24"/>
+          <w:szCs w:val="24"/>
+        </w:rPr>
+        <w:t>rdzen</w:t>
+      </w:r>
+      <w:proofErr w:type="spellEnd"/>
+    </w:p>
+    <w:p>
+      <w:pPr>
+        <w:spacing w:before="30"/>
+        <w:rPr>
+          <w:rFonts w:ascii="Times New Roman" w:hAnsi="Times New Roman" w:cs="Times New Roman"/>
+          <w:sz w:val="24"/>
+          <w:szCs w:val="24"/>
+        </w:rPr>
+      </w:pPr>
+      <w:r>
+        <w:rPr>
+          <w:rFonts w:ascii="Times New Roman" w:hAnsi="Times New Roman" w:cs="Times New Roman"/>
           <w:noProof/>
-        </w:rPr>
+          <w:sz w:val="24"/>
+          <w:szCs w:val="24"/>
+        </w:rPr>
+        <w:lastRenderedPageBreak/>
         <w:drawing>
-          <wp:inline distT="0" distB="0" distL="0" distR="0" wp14:anchorId="334F0D35" wp14:editId="6C239569">
-            <wp:extent cx="5760720" cy="3240405"/>
+          <wp:inline distT="0" distB="0" distL="0" distR="0" wp14:anchorId="6C27B475" wp14:editId="7FA44BAA">
+            <wp:extent cx="5762625" cy="7181850"/>
             <wp:effectExtent l="0" t="0" r="0" b="0"/>
-            <wp:docPr id="18" name="Obraz 18" descr="What is RickRolling? A look back at the Rick Astley internet phenomenon  that's still... - Smooth"/>
+            <wp:docPr id="29" name="Obraz 29"/>
             <wp:cNvGraphicFramePr>
               <a:graphicFrameLocks xmlns:a="http://schemas.openxmlformats.org/drawingml/2006/main" noChangeAspect="1"/>
             </wp:cNvGraphicFramePr>
@@ -3911,13 +4019,211 @@
               <a:graphicData uri="http://schemas.openxmlformats.org/drawingml/2006/picture">
                 <pic:pic xmlns:pic="http://schemas.openxmlformats.org/drawingml/2006/picture">
                   <pic:nvPicPr>
-                    <pic:cNvPr id="0" name="Picture 20" descr="What is RickRolling? A look back at the Rick Astley internet phenomenon  that's still... - Smooth"/>
+                    <pic:cNvPr id="0" name="Picture 8"/>
                     <pic:cNvPicPr>
                       <a:picLocks noChangeAspect="1" noChangeArrowheads="1"/>
                     </pic:cNvPicPr>
                   </pic:nvPicPr>
                   <pic:blipFill>
-                    <a:blip r:embed="rId5">
+                    <a:blip r:embed="rId18">
+                      <a:extLst>
+                        <a:ext uri="{28A0092B-C50C-407E-A947-70E740481C1C}">
+                          <a14:useLocalDpi xmlns:a14="http://schemas.microsoft.com/office/drawing/2010/main" val="0"/>
+                        </a:ext>
+                      </a:extLst>
+                    </a:blip>
+                    <a:srcRect/>
+                    <a:stretch>
+                      <a:fillRect/>
+                    </a:stretch>
+                  </pic:blipFill>
+                  <pic:spPr bwMode="auto">
+                    <a:xfrm>
+                      <a:off x="0" y="0"/>
+                      <a:ext cx="5762625" cy="7181850"/>
+                    </a:xfrm>
+                    <a:prstGeom prst="rect">
+                      <a:avLst/>
+                    </a:prstGeom>
+                    <a:noFill/>
+                    <a:ln>
+                      <a:noFill/>
+                    </a:ln>
+                  </pic:spPr>
+                </pic:pic>
+              </a:graphicData>
+            </a:graphic>
+          </wp:inline>
+        </w:drawing>
+      </w:r>
+    </w:p>
+    <w:p>
+      <w:pPr>
+        <w:spacing w:before="30"/>
+        <w:ind w:firstLine="708"/>
+        <w:rPr>
+          <w:rFonts w:ascii="Times New Roman" w:hAnsi="Times New Roman" w:cs="Times New Roman"/>
+          <w:sz w:val="24"/>
+          <w:szCs w:val="24"/>
+        </w:rPr>
+      </w:pPr>
+    </w:p>
+    <w:p>
+      <w:pPr>
+        <w:spacing w:before="30"/>
+        <w:ind w:firstLine="708"/>
+        <w:rPr>
+          <w:rFonts w:ascii="Times New Roman" w:hAnsi="Times New Roman" w:cs="Times New Roman"/>
+          <w:sz w:val="24"/>
+          <w:szCs w:val="24"/>
+        </w:rPr>
+      </w:pPr>
+      <w:r>
+        <w:rPr>
+          <w:rFonts w:ascii="Times New Roman" w:hAnsi="Times New Roman" w:cs="Times New Roman"/>
+          <w:sz w:val="24"/>
+          <w:szCs w:val="24"/>
+        </w:rPr>
+        <w:t>Pomiary prowadzone są w przedstawionej funkcji. Zbiera ona wyniki z czujnika SHT-30 oraz odczytuje i przelicza na wartości procentowe odczyty z pojemnościowego czujnika wilgotności gleby. Dane te są wykorzystywane w wątku odpowiadającym za przesyłanie danych do serwera</w:t>
+      </w:r>
+    </w:p>
+    <w:p>
+      <w:pPr>
+        <w:spacing w:before="30"/>
+        <w:ind w:firstLine="708"/>
+        <w:rPr>
+          <w:rFonts w:ascii="Times New Roman" w:hAnsi="Times New Roman" w:cs="Times New Roman"/>
+          <w:sz w:val="24"/>
+          <w:szCs w:val="24"/>
+        </w:rPr>
+      </w:pPr>
+      <w:r>
+        <w:rPr>
+          <w:rFonts w:ascii="Times New Roman" w:hAnsi="Times New Roman" w:cs="Times New Roman"/>
+          <w:sz w:val="24"/>
+          <w:szCs w:val="24"/>
+        </w:rPr>
+        <w:t>Schemat procedury pomiarowej</w:t>
+      </w:r>
+    </w:p>
+    <w:p>
+      <w:pPr>
+        <w:spacing w:before="30"/>
+        <w:ind w:firstLine="708"/>
+        <w:jc w:val="center"/>
+        <w:rPr>
+          <w:rFonts w:ascii="Times New Roman" w:hAnsi="Times New Roman" w:cs="Times New Roman"/>
+          <w:sz w:val="24"/>
+          <w:szCs w:val="24"/>
+        </w:rPr>
+      </w:pPr>
+      <w:r>
+        <w:rPr>
+          <w:noProof/>
+        </w:rPr>
+        <w:lastRenderedPageBreak/>
+        <w:drawing>
+          <wp:inline distT="0" distB="0" distL="0" distR="0" wp14:anchorId="3EE568B8" wp14:editId="6579569B">
+            <wp:extent cx="2363793" cy="4857750"/>
+            <wp:effectExtent l="0" t="0" r="0" b="0"/>
+            <wp:docPr id="30" name="Obraz 30"/>
+            <wp:cNvGraphicFramePr>
+              <a:graphicFrameLocks xmlns:a="http://schemas.openxmlformats.org/drawingml/2006/main" noChangeAspect="1"/>
+            </wp:cNvGraphicFramePr>
+            <a:graphic xmlns:a="http://schemas.openxmlformats.org/drawingml/2006/main">
+              <a:graphicData uri="http://schemas.openxmlformats.org/drawingml/2006/picture">
+                <pic:pic xmlns:pic="http://schemas.openxmlformats.org/drawingml/2006/picture">
+                  <pic:nvPicPr>
+                    <pic:cNvPr id="0" name="Picture 9"/>
+                    <pic:cNvPicPr>
+                      <a:picLocks noChangeAspect="1" noChangeArrowheads="1"/>
+                    </pic:cNvPicPr>
+                  </pic:nvPicPr>
+                  <pic:blipFill>
+                    <a:blip r:embed="rId19">
+                      <a:extLst>
+                        <a:ext uri="{28A0092B-C50C-407E-A947-70E740481C1C}">
+                          <a14:useLocalDpi xmlns:a14="http://schemas.microsoft.com/office/drawing/2010/main" val="0"/>
+                        </a:ext>
+                      </a:extLst>
+                    </a:blip>
+                    <a:srcRect/>
+                    <a:stretch>
+                      <a:fillRect/>
+                    </a:stretch>
+                  </pic:blipFill>
+                  <pic:spPr bwMode="auto">
+                    <a:xfrm>
+                      <a:off x="0" y="0"/>
+                      <a:ext cx="2377487" cy="4885892"/>
+                    </a:xfrm>
+                    <a:prstGeom prst="rect">
+                      <a:avLst/>
+                    </a:prstGeom>
+                    <a:noFill/>
+                    <a:ln>
+                      <a:noFill/>
+                    </a:ln>
+                  </pic:spPr>
+                </pic:pic>
+              </a:graphicData>
+            </a:graphic>
+          </wp:inline>
+        </w:drawing>
+      </w:r>
+    </w:p>
+    <w:p>
+      <w:pPr>
+        <w:spacing w:before="30"/>
+        <w:ind w:firstLine="708"/>
+        <w:rPr>
+          <w:rFonts w:ascii="Times New Roman" w:hAnsi="Times New Roman" w:cs="Times New Roman"/>
+          <w:sz w:val="24"/>
+          <w:szCs w:val="24"/>
+        </w:rPr>
+      </w:pPr>
+      <w:r>
+        <w:rPr>
+          <w:rFonts w:ascii="Times New Roman" w:hAnsi="Times New Roman" w:cs="Times New Roman"/>
+          <w:sz w:val="24"/>
+          <w:szCs w:val="24"/>
+        </w:rPr>
+        <w:t>Kod procedury pomiarowej</w:t>
+      </w:r>
+    </w:p>
+    <w:p>
+      <w:pPr>
+        <w:spacing w:before="30"/>
+        <w:ind w:firstLine="708"/>
+        <w:rPr>
+          <w:rFonts w:ascii="Times New Roman" w:hAnsi="Times New Roman" w:cs="Times New Roman"/>
+          <w:sz w:val="24"/>
+          <w:szCs w:val="24"/>
+        </w:rPr>
+      </w:pPr>
+      <w:r>
+        <w:rPr>
+          <w:noProof/>
+        </w:rPr>
+        <w:drawing>
+          <wp:inline distT="0" distB="0" distL="0" distR="0" wp14:anchorId="28216F05" wp14:editId="1C6B85F3">
+            <wp:extent cx="5760720" cy="3240405"/>
+            <wp:effectExtent l="0" t="0" r="0" b="0"/>
+            <wp:docPr id="20" name="Obraz 20" descr="What is RickRolling? A look back at the Rick Astley internet phenomenon  that's still... - Smooth"/>
+            <wp:cNvGraphicFramePr>
+              <a:graphicFrameLocks xmlns:a="http://schemas.openxmlformats.org/drawingml/2006/main" noChangeAspect="1"/>
+            </wp:cNvGraphicFramePr>
+            <a:graphic xmlns:a="http://schemas.openxmlformats.org/drawingml/2006/main">
+              <a:graphicData uri="http://schemas.openxmlformats.org/drawingml/2006/picture">
+                <pic:pic xmlns:pic="http://schemas.openxmlformats.org/drawingml/2006/picture">
+                  <pic:nvPicPr>
+                    <pic:cNvPr id="0" name="Picture 24" descr="What is RickRolling? A look back at the Rick Astley internet phenomenon  that's still... - Smooth"/>
+                    <pic:cNvPicPr>
+                      <a:picLocks noChangeAspect="1" noChangeArrowheads="1"/>
+                    </pic:cNvPicPr>
+                  </pic:nvPicPr>
+                  <pic:blipFill>
+                    <a:blip r:embed="rId14">
                       <a:extLst>
                         <a:ext uri="{28A0092B-C50C-407E-A947-70E740481C1C}">
                           <a14:useLocalDpi xmlns:a14="http://schemas.microsoft.com/office/drawing/2010/main" val="0"/>
@@ -3959,24 +4265,6 @@
           <w:szCs w:val="24"/>
         </w:rPr>
       </w:pPr>
-      <w:r>
-        <w:rPr>
-          <w:rFonts w:ascii="Times New Roman" w:hAnsi="Times New Roman" w:cs="Times New Roman"/>
-          <w:sz w:val="24"/>
-          <w:szCs w:val="24"/>
-        </w:rPr>
-        <w:t>Kod procedury wifi</w:t>
-      </w:r>
-    </w:p>
-    <w:p>
-      <w:pPr>
-        <w:spacing w:before="30"/>
-        <w:rPr>
-          <w:rFonts w:ascii="Times New Roman" w:hAnsi="Times New Roman" w:cs="Times New Roman"/>
-          <w:sz w:val="24"/>
-          <w:szCs w:val="24"/>
-        </w:rPr>
-      </w:pPr>
     </w:p>
     <w:p>
       <w:pPr>
@@ -3994,32 +4282,32 @@
           <w:sz w:val="24"/>
           <w:szCs w:val="24"/>
         </w:rPr>
-        <w:t>Pomiary prowadzone są w przedstawionej funkcji. Zbiera ona wyniki z czujnika SHT-30 oraz odczytuje i przelicza na wartości procentowe odczyty z pojemnościowego czujnika wilgotności gleby. Dane te są wykorzystywane w wątku odpowiadającym za przesyłanie danych do serwera</w:t>
-      </w:r>
-    </w:p>
-    <w:p>
-      <w:pPr>
-        <w:spacing w:before="30"/>
-        <w:ind w:firstLine="708"/>
-        <w:rPr>
-          <w:rFonts w:ascii="Times New Roman" w:hAnsi="Times New Roman" w:cs="Times New Roman"/>
-          <w:sz w:val="24"/>
-          <w:szCs w:val="24"/>
-        </w:rPr>
-      </w:pPr>
-      <w:r>
-        <w:rPr>
-          <w:rFonts w:ascii="Times New Roman" w:hAnsi="Times New Roman" w:cs="Times New Roman"/>
-          <w:sz w:val="24"/>
-          <w:szCs w:val="24"/>
-        </w:rPr>
-        <w:t>Schemat procedury pomiarowej</w:t>
-      </w:r>
-    </w:p>
-    <w:p>
-      <w:pPr>
-        <w:spacing w:before="30"/>
-        <w:ind w:firstLine="708"/>
+        <w:lastRenderedPageBreak/>
+        <w:t>Ostatnia z funkcjonalności to komunikacja z serwerem.</w:t>
+      </w:r>
+    </w:p>
+    <w:p>
+      <w:pPr>
+        <w:spacing w:before="30"/>
+        <w:rPr>
+          <w:rFonts w:ascii="Times New Roman" w:hAnsi="Times New Roman" w:cs="Times New Roman"/>
+          <w:sz w:val="24"/>
+          <w:szCs w:val="24"/>
+        </w:rPr>
+      </w:pPr>
+      <w:r>
+        <w:rPr>
+          <w:rFonts w:ascii="Times New Roman" w:hAnsi="Times New Roman" w:cs="Times New Roman"/>
+          <w:sz w:val="24"/>
+          <w:szCs w:val="24"/>
+        </w:rPr>
+        <w:t>Schemat blokowy komunikacji</w:t>
+      </w:r>
+    </w:p>
+    <w:p>
+      <w:pPr>
+        <w:spacing w:before="30"/>
+        <w:jc w:val="center"/>
         <w:rPr>
           <w:rFonts w:ascii="Times New Roman" w:hAnsi="Times New Roman" w:cs="Times New Roman"/>
           <w:sz w:val="24"/>
@@ -4030,12 +4318,11 @@
         <w:rPr>
           <w:noProof/>
         </w:rPr>
-        <w:lastRenderedPageBreak/>
         <w:drawing>
-          <wp:inline distT="0" distB="0" distL="0" distR="0" wp14:anchorId="6322D5D2" wp14:editId="72428469">
-            <wp:extent cx="5760720" cy="3240405"/>
+          <wp:inline distT="0" distB="0" distL="0" distR="0" wp14:anchorId="0AEF5CF1" wp14:editId="469181EC">
+            <wp:extent cx="4314825" cy="5356334"/>
             <wp:effectExtent l="0" t="0" r="0" b="0"/>
-            <wp:docPr id="19" name="Obraz 19" descr="What is RickRolling? A look back at the Rick Astley internet phenomenon  that's still... - Smooth"/>
+            <wp:docPr id="31" name="Obraz 31"/>
             <wp:cNvGraphicFramePr>
               <a:graphicFrameLocks xmlns:a="http://schemas.openxmlformats.org/drawingml/2006/main" noChangeAspect="1"/>
             </wp:cNvGraphicFramePr>
@@ -4043,13 +4330,95 @@
               <a:graphicData uri="http://schemas.openxmlformats.org/drawingml/2006/picture">
                 <pic:pic xmlns:pic="http://schemas.openxmlformats.org/drawingml/2006/picture">
                   <pic:nvPicPr>
-                    <pic:cNvPr id="0" name="Picture 22" descr="What is RickRolling? A look back at the Rick Astley internet phenomenon  that's still... - Smooth"/>
+                    <pic:cNvPr id="0" name="Picture 10"/>
                     <pic:cNvPicPr>
                       <a:picLocks noChangeAspect="1" noChangeArrowheads="1"/>
                     </pic:cNvPicPr>
                   </pic:nvPicPr>
                   <pic:blipFill>
-                    <a:blip r:embed="rId5">
+                    <a:blip r:embed="rId20" cstate="print">
+                      <a:extLst>
+                        <a:ext uri="{28A0092B-C50C-407E-A947-70E740481C1C}">
+                          <a14:useLocalDpi xmlns:a14="http://schemas.microsoft.com/office/drawing/2010/main" val="0"/>
+                        </a:ext>
+                      </a:extLst>
+                    </a:blip>
+                    <a:srcRect/>
+                    <a:stretch>
+                      <a:fillRect/>
+                    </a:stretch>
+                  </pic:blipFill>
+                  <pic:spPr bwMode="auto">
+                    <a:xfrm>
+                      <a:off x="0" y="0"/>
+                      <a:ext cx="4320012" cy="5362773"/>
+                    </a:xfrm>
+                    <a:prstGeom prst="rect">
+                      <a:avLst/>
+                    </a:prstGeom>
+                    <a:noFill/>
+                    <a:ln>
+                      <a:noFill/>
+                    </a:ln>
+                  </pic:spPr>
+                </pic:pic>
+              </a:graphicData>
+            </a:graphic>
+          </wp:inline>
+        </w:drawing>
+      </w:r>
+    </w:p>
+    <w:p>
+      <w:pPr>
+        <w:spacing w:before="30"/>
+        <w:rPr>
+          <w:rFonts w:ascii="Times New Roman" w:hAnsi="Times New Roman" w:cs="Times New Roman"/>
+          <w:sz w:val="24"/>
+          <w:szCs w:val="24"/>
+        </w:rPr>
+      </w:pPr>
+      <w:r>
+        <w:rPr>
+          <w:rFonts w:ascii="Times New Roman" w:hAnsi="Times New Roman" w:cs="Times New Roman"/>
+          <w:sz w:val="24"/>
+          <w:szCs w:val="24"/>
+        </w:rPr>
+        <w:t>Kod komunikacji</w:t>
+      </w:r>
+    </w:p>
+    <w:p>
+      <w:pPr>
+        <w:spacing w:before="30"/>
+        <w:rPr>
+          <w:rFonts w:ascii="Times New Roman" w:hAnsi="Times New Roman" w:cs="Times New Roman"/>
+          <w:sz w:val="24"/>
+          <w:szCs w:val="24"/>
+        </w:rPr>
+      </w:pPr>
+      <w:r>
+        <w:rPr>
+          <w:noProof/>
+        </w:rPr>
+        <w:lastRenderedPageBreak/>
+        <w:drawing>
+          <wp:inline distT="0" distB="0" distL="0" distR="0" wp14:anchorId="5BDEA40A" wp14:editId="7981F4ED">
+            <wp:extent cx="5760720" cy="3240405"/>
+            <wp:effectExtent l="0" t="0" r="0" b="0"/>
+            <wp:docPr id="22" name="Obraz 22" descr="What is RickRolling? A look back at the Rick Astley internet phenomenon  that's still... - Smooth"/>
+            <wp:cNvGraphicFramePr>
+              <a:graphicFrameLocks xmlns:a="http://schemas.openxmlformats.org/drawingml/2006/main" noChangeAspect="1"/>
+            </wp:cNvGraphicFramePr>
+            <a:graphic xmlns:a="http://schemas.openxmlformats.org/drawingml/2006/main">
+              <a:graphicData uri="http://schemas.openxmlformats.org/drawingml/2006/picture">
+                <pic:pic xmlns:pic="http://schemas.openxmlformats.org/drawingml/2006/picture">
+                  <pic:nvPicPr>
+                    <pic:cNvPr id="0" name="Picture 28" descr="What is RickRolling? A look back at the Rick Astley internet phenomenon  that's still... - Smooth"/>
+                    <pic:cNvPicPr>
+                      <a:picLocks noChangeAspect="1" noChangeArrowheads="1"/>
+                    </pic:cNvPicPr>
+                  </pic:nvPicPr>
+                  <pic:blipFill>
+                    <a:blip r:embed="rId14">
                       <a:extLst>
                         <a:ext uri="{28A0092B-C50C-407E-A947-70E740481C1C}">
                           <a14:useLocalDpi xmlns:a14="http://schemas.microsoft.com/office/drawing/2010/main" val="0"/>
@@ -4084,6 +4453,16 @@
     <w:p>
       <w:pPr>
         <w:spacing w:before="30"/>
+        <w:rPr>
+          <w:rFonts w:ascii="Times New Roman" w:hAnsi="Times New Roman" w:cs="Times New Roman"/>
+          <w:sz w:val="24"/>
+          <w:szCs w:val="24"/>
+        </w:rPr>
+      </w:pPr>
+    </w:p>
+    <w:p>
+      <w:pPr>
+        <w:spacing w:before="30"/>
         <w:ind w:firstLine="708"/>
         <w:rPr>
           <w:rFonts w:ascii="Times New Roman" w:hAnsi="Times New Roman" w:cs="Times New Roman"/>
@@ -4097,7 +4476,111 @@
           <w:sz w:val="24"/>
           <w:szCs w:val="24"/>
         </w:rPr>
-        <w:t>Kod procedury pomiarowej</w:t>
+        <w:t>Komunikacja z serwerem opiera się na dwóch zapytaniach protokołu http. Metoda GET pobiera aktualny czas. POST przesyła dane w formacie JSON. Wysyłana ramka danych zawiera datę i godzinę wykonanego pomiaru (</w:t>
+      </w:r>
+      <w:proofErr w:type="spellStart"/>
+      <w:r>
+        <w:rPr>
+          <w:rFonts w:ascii="Times New Roman" w:hAnsi="Times New Roman" w:cs="Times New Roman"/>
+          <w:sz w:val="24"/>
+          <w:szCs w:val="24"/>
+        </w:rPr>
+        <w:t>timestamp</w:t>
+      </w:r>
+      <w:proofErr w:type="spellEnd"/>
+      <w:r>
+        <w:rPr>
+          <w:rFonts w:ascii="Times New Roman" w:hAnsi="Times New Roman" w:cs="Times New Roman"/>
+          <w:sz w:val="24"/>
+          <w:szCs w:val="24"/>
+        </w:rPr>
+        <w:t xml:space="preserve">) oraz wyniki pomiarów z sensorów (temperatura i wilgotność powietrza, wilgotność gleby). W pamięci urządzenia ramka danych przechowywana jest jako dokument o stałym rozmiarze. Waga dokumentu jest sztywno określona i bierze pod uwagę rozmiar przesyłanych danych oraz margines bezpieczeństwa. Możliwe było zaimplementowanie dynamicznego przypisywania wielkości pliku JSON, </w:t>
+      </w:r>
+      <w:r>
+        <w:rPr>
+          <w:rFonts w:ascii="Times New Roman" w:hAnsi="Times New Roman" w:cs="Times New Roman"/>
+          <w:b/>
+          <w:bCs/>
+          <w:sz w:val="24"/>
+          <w:szCs w:val="24"/>
+        </w:rPr>
+        <w:t xml:space="preserve">jednak </w:t>
+      </w:r>
+      <w:proofErr w:type="spellStart"/>
+      <w:r>
+        <w:rPr>
+          <w:rFonts w:ascii="Times New Roman" w:hAnsi="Times New Roman" w:cs="Times New Roman"/>
+          <w:b/>
+          <w:bCs/>
+          <w:sz w:val="24"/>
+          <w:szCs w:val="24"/>
+        </w:rPr>
+        <w:t>fixed</w:t>
+      </w:r>
+      <w:proofErr w:type="spellEnd"/>
+      <w:r>
+        <w:rPr>
+          <w:rFonts w:ascii="Times New Roman" w:hAnsi="Times New Roman" w:cs="Times New Roman"/>
+          <w:b/>
+          <w:bCs/>
+          <w:sz w:val="24"/>
+          <w:szCs w:val="24"/>
+        </w:rPr>
+        <w:t xml:space="preserve"> jest pewniejsze</w:t>
+      </w:r>
+      <w:r>
+        <w:rPr>
+          <w:rFonts w:ascii="Times New Roman" w:hAnsi="Times New Roman" w:cs="Times New Roman"/>
+          <w:b/>
+          <w:bCs/>
+          <w:sz w:val="24"/>
+          <w:szCs w:val="24"/>
+        </w:rPr>
+        <w:t>.</w:t>
+      </w:r>
+    </w:p>
+    <w:p>
+      <w:pPr>
+        <w:spacing w:before="30"/>
+        <w:rPr>
+          <w:rFonts w:ascii="Times New Roman" w:hAnsi="Times New Roman" w:cs="Times New Roman"/>
+          <w:b/>
+          <w:bCs/>
+          <w:sz w:val="24"/>
+          <w:szCs w:val="24"/>
+        </w:rPr>
+      </w:pPr>
+      <w:r>
+        <w:rPr>
+          <w:rFonts w:ascii="Times New Roman" w:hAnsi="Times New Roman" w:cs="Times New Roman"/>
+          <w:b/>
+          <w:bCs/>
+          <w:sz w:val="24"/>
+          <w:szCs w:val="24"/>
+        </w:rPr>
+        <w:t>Oprogramowanie serwerowe</w:t>
+      </w:r>
+    </w:p>
+    <w:p>
+      <w:pPr>
+        <w:spacing w:before="30"/>
+        <w:rPr>
+          <w:rFonts w:ascii="Times New Roman" w:hAnsi="Times New Roman" w:cs="Times New Roman"/>
+          <w:b/>
+          <w:bCs/>
+          <w:sz w:val="24"/>
+          <w:szCs w:val="24"/>
+        </w:rPr>
+      </w:pPr>
+      <w:r>
+        <w:rPr>
+          <w:rFonts w:ascii="Times New Roman" w:hAnsi="Times New Roman" w:cs="Times New Roman"/>
+          <w:b/>
+          <w:bCs/>
+          <w:sz w:val="24"/>
+          <w:szCs w:val="24"/>
+        </w:rPr>
+        <w:t>Założenia</w:t>
       </w:r>
     </w:p>
     <w:p>
@@ -4112,13 +4595,195 @@
       </w:pPr>
       <w:r>
         <w:rPr>
+          <w:rFonts w:ascii="Times New Roman" w:hAnsi="Times New Roman" w:cs="Times New Roman"/>
+          <w:sz w:val="24"/>
+          <w:szCs w:val="24"/>
+        </w:rPr>
+        <w:t>Oprogramowanie serwerowe zgodnie z założeniami projektu zawiera poniższe funkcjonalności:</w:t>
+      </w:r>
+    </w:p>
+    <w:p>
+      <w:pPr>
+        <w:pStyle w:val="Akapitzlist"/>
+        <w:numPr>
+          <w:ilvl w:val="0"/>
+          <w:numId w:val="6"/>
+        </w:numPr>
+        <w:spacing w:before="30"/>
+        <w:rPr>
+          <w:rFonts w:ascii="Times New Roman" w:hAnsi="Times New Roman" w:cs="Times New Roman"/>
+          <w:sz w:val="24"/>
+          <w:szCs w:val="24"/>
+        </w:rPr>
+      </w:pPr>
+      <w:r>
+        <w:rPr>
+          <w:rFonts w:ascii="Times New Roman" w:hAnsi="Times New Roman" w:cs="Times New Roman"/>
+          <w:sz w:val="24"/>
+          <w:szCs w:val="24"/>
+        </w:rPr>
+        <w:t xml:space="preserve">Komunikacja bezprzewodowa z </w:t>
+      </w:r>
+      <w:r>
+        <w:rPr>
+          <w:rFonts w:ascii="Times New Roman" w:hAnsi="Times New Roman" w:cs="Times New Roman"/>
+          <w:i/>
+          <w:iCs/>
+          <w:sz w:val="24"/>
+          <w:szCs w:val="24"/>
+        </w:rPr>
+        <w:t>n</w:t>
+      </w:r>
+      <w:r>
+        <w:rPr>
+          <w:rFonts w:ascii="Times New Roman" w:hAnsi="Times New Roman" w:cs="Times New Roman"/>
+          <w:sz w:val="24"/>
+          <w:szCs w:val="24"/>
+        </w:rPr>
+        <w:t xml:space="preserve"> urządzeniami pomiarowymi</w:t>
+      </w:r>
+    </w:p>
+    <w:p>
+      <w:pPr>
+        <w:pStyle w:val="Akapitzlist"/>
+        <w:numPr>
+          <w:ilvl w:val="0"/>
+          <w:numId w:val="6"/>
+        </w:numPr>
+        <w:spacing w:before="30"/>
+        <w:rPr>
+          <w:rFonts w:ascii="Times New Roman" w:hAnsi="Times New Roman" w:cs="Times New Roman"/>
+          <w:sz w:val="24"/>
+          <w:szCs w:val="24"/>
+        </w:rPr>
+      </w:pPr>
+      <w:r>
+        <w:rPr>
+          <w:rFonts w:ascii="Times New Roman" w:hAnsi="Times New Roman" w:cs="Times New Roman"/>
+          <w:sz w:val="24"/>
+          <w:szCs w:val="24"/>
+        </w:rPr>
+        <w:t xml:space="preserve">Gromadzenie odczytów z </w:t>
+      </w:r>
+      <w:r>
+        <w:rPr>
+          <w:rFonts w:ascii="Times New Roman" w:hAnsi="Times New Roman" w:cs="Times New Roman"/>
+          <w:i/>
+          <w:iCs/>
+          <w:sz w:val="24"/>
+          <w:szCs w:val="24"/>
+        </w:rPr>
+        <w:t xml:space="preserve">n </w:t>
+      </w:r>
+      <w:r>
+        <w:rPr>
+          <w:rFonts w:ascii="Times New Roman" w:hAnsi="Times New Roman" w:cs="Times New Roman"/>
+          <w:sz w:val="24"/>
+          <w:szCs w:val="24"/>
+        </w:rPr>
+        <w:t>urządzeń</w:t>
+      </w:r>
+    </w:p>
+    <w:p>
+      <w:pPr>
+        <w:pStyle w:val="Akapitzlist"/>
+        <w:numPr>
+          <w:ilvl w:val="0"/>
+          <w:numId w:val="6"/>
+        </w:numPr>
+        <w:spacing w:before="30"/>
+        <w:rPr>
+          <w:rFonts w:ascii="Times New Roman" w:hAnsi="Times New Roman" w:cs="Times New Roman"/>
+          <w:sz w:val="24"/>
+          <w:szCs w:val="24"/>
+        </w:rPr>
+      </w:pPr>
+      <w:r>
+        <w:rPr>
+          <w:rFonts w:ascii="Times New Roman" w:hAnsi="Times New Roman" w:cs="Times New Roman"/>
+          <w:sz w:val="24"/>
+          <w:szCs w:val="24"/>
+        </w:rPr>
+        <w:t>Graficzne przedstawianie najnowszych pomiarów</w:t>
+      </w:r>
+    </w:p>
+    <w:p>
+      <w:pPr>
+        <w:pStyle w:val="Akapitzlist"/>
+        <w:numPr>
+          <w:ilvl w:val="0"/>
+          <w:numId w:val="6"/>
+        </w:numPr>
+        <w:spacing w:before="30"/>
+        <w:rPr>
+          <w:rFonts w:ascii="Times New Roman" w:hAnsi="Times New Roman" w:cs="Times New Roman"/>
+          <w:sz w:val="24"/>
+          <w:szCs w:val="24"/>
+        </w:rPr>
+      </w:pPr>
+      <w:r>
+        <w:rPr>
+          <w:rFonts w:ascii="Times New Roman" w:hAnsi="Times New Roman" w:cs="Times New Roman"/>
+          <w:sz w:val="24"/>
+          <w:szCs w:val="24"/>
+        </w:rPr>
+        <w:t xml:space="preserve">Graficzne przedstawienie wszystkich pomiarów z </w:t>
+      </w:r>
+      <w:r>
+        <w:rPr>
+          <w:rFonts w:ascii="Times New Roman" w:hAnsi="Times New Roman" w:cs="Times New Roman"/>
+          <w:i/>
+          <w:iCs/>
+          <w:sz w:val="24"/>
+          <w:szCs w:val="24"/>
+        </w:rPr>
+        <w:t xml:space="preserve">n </w:t>
+      </w:r>
+      <w:r>
+        <w:rPr>
+          <w:rFonts w:ascii="Times New Roman" w:hAnsi="Times New Roman" w:cs="Times New Roman"/>
+          <w:sz w:val="24"/>
+          <w:szCs w:val="24"/>
+        </w:rPr>
+        <w:t>urządzeń.</w:t>
+      </w:r>
+    </w:p>
+    <w:p>
+      <w:pPr>
+        <w:spacing w:before="30"/>
+        <w:rPr>
+          <w:rFonts w:ascii="Times New Roman" w:hAnsi="Times New Roman" w:cs="Times New Roman"/>
+          <w:b/>
+          <w:bCs/>
+          <w:sz w:val="24"/>
+          <w:szCs w:val="24"/>
+        </w:rPr>
+      </w:pPr>
+      <w:r>
+        <w:rPr>
+          <w:rFonts w:ascii="Times New Roman" w:hAnsi="Times New Roman" w:cs="Times New Roman"/>
+          <w:b/>
+          <w:bCs/>
+          <w:sz w:val="24"/>
+          <w:szCs w:val="24"/>
+        </w:rPr>
+        <w:t>Schemat blokowy realizowanych założeń</w:t>
+      </w:r>
+    </w:p>
+    <w:p>
+      <w:pPr>
+        <w:spacing w:before="30"/>
+      </w:pPr>
+      <w:r>
+        <w:rPr>
           <w:noProof/>
         </w:rPr>
+        <w:lastRenderedPageBreak/>
         <w:drawing>
-          <wp:inline distT="0" distB="0" distL="0" distR="0" wp14:anchorId="28216F05" wp14:editId="1C6B85F3">
+          <wp:inline distT="0" distB="0" distL="0" distR="0" wp14:anchorId="61B3892F" wp14:editId="1B8BDD9C">
             <wp:extent cx="5760720" cy="3240405"/>
             <wp:effectExtent l="0" t="0" r="0" b="0"/>
-            <wp:docPr id="20" name="Obraz 20" descr="What is RickRolling? A look back at the Rick Astley internet phenomenon  that's still... - Smooth"/>
+            <wp:docPr id="23" name="Obraz 23" descr="What is RickRolling? A look back at the Rick Astley internet phenomenon  that's still... - Smooth"/>
             <wp:cNvGraphicFramePr>
               <a:graphicFrameLocks xmlns:a="http://schemas.openxmlformats.org/drawingml/2006/main" noChangeAspect="1"/>
             </wp:cNvGraphicFramePr>
@@ -4126,13 +4791,13 @@
               <a:graphicData uri="http://schemas.openxmlformats.org/drawingml/2006/picture">
                 <pic:pic xmlns:pic="http://schemas.openxmlformats.org/drawingml/2006/picture">
                   <pic:nvPicPr>
-                    <pic:cNvPr id="0" name="Picture 24" descr="What is RickRolling? A look back at the Rick Astley internet phenomenon  that's still... - Smooth"/>
+                    <pic:cNvPr id="0" name="Picture 30" descr="What is RickRolling? A look back at the Rick Astley internet phenomenon  that's still... - Smooth"/>
                     <pic:cNvPicPr>
                       <a:picLocks noChangeAspect="1" noChangeArrowheads="1"/>
                     </pic:cNvPicPr>
                   </pic:nvPicPr>
                   <pic:blipFill>
-                    <a:blip r:embed="rId5">
+                    <a:blip r:embed="rId14">
                       <a:extLst>
                         <a:ext uri="{28A0092B-C50C-407E-A947-70E740481C1C}">
                           <a14:useLocalDpi xmlns:a14="http://schemas.microsoft.com/office/drawing/2010/main" val="0"/>
@@ -4163,578 +4828,6 @@
           </wp:inline>
         </w:drawing>
       </w:r>
-    </w:p>
-    <w:p>
-      <w:pPr>
-        <w:spacing w:before="30"/>
-        <w:ind w:firstLine="708"/>
-        <w:rPr>
-          <w:rFonts w:ascii="Times New Roman" w:hAnsi="Times New Roman" w:cs="Times New Roman"/>
-          <w:sz w:val="24"/>
-          <w:szCs w:val="24"/>
-        </w:rPr>
-      </w:pPr>
-    </w:p>
-    <w:p>
-      <w:pPr>
-        <w:spacing w:before="30"/>
-        <w:ind w:firstLine="708"/>
-        <w:rPr>
-          <w:rFonts w:ascii="Times New Roman" w:hAnsi="Times New Roman" w:cs="Times New Roman"/>
-          <w:sz w:val="24"/>
-          <w:szCs w:val="24"/>
-        </w:rPr>
-      </w:pPr>
-      <w:r>
-        <w:rPr>
-          <w:rFonts w:ascii="Times New Roman" w:hAnsi="Times New Roman" w:cs="Times New Roman"/>
-          <w:sz w:val="24"/>
-          <w:szCs w:val="24"/>
-        </w:rPr>
-        <w:t>Ostatnia z funkcjonalności to komunikacja z serwerem.</w:t>
-      </w:r>
-    </w:p>
-    <w:p>
-      <w:pPr>
-        <w:spacing w:before="30"/>
-        <w:rPr>
-          <w:rFonts w:ascii="Times New Roman" w:hAnsi="Times New Roman" w:cs="Times New Roman"/>
-          <w:sz w:val="24"/>
-          <w:szCs w:val="24"/>
-        </w:rPr>
-      </w:pPr>
-      <w:r>
-        <w:rPr>
-          <w:rFonts w:ascii="Times New Roman" w:hAnsi="Times New Roman" w:cs="Times New Roman"/>
-          <w:sz w:val="24"/>
-          <w:szCs w:val="24"/>
-        </w:rPr>
-        <w:t>Schemat blokowy komunikacji</w:t>
-      </w:r>
-    </w:p>
-    <w:p>
-      <w:pPr>
-        <w:spacing w:before="30"/>
-        <w:rPr>
-          <w:rFonts w:ascii="Times New Roman" w:hAnsi="Times New Roman" w:cs="Times New Roman"/>
-          <w:sz w:val="24"/>
-          <w:szCs w:val="24"/>
-        </w:rPr>
-      </w:pPr>
-      <w:r>
-        <w:rPr>
-          <w:noProof/>
-        </w:rPr>
-        <w:lastRenderedPageBreak/>
-        <w:drawing>
-          <wp:inline distT="0" distB="0" distL="0" distR="0" wp14:anchorId="018CA5D0" wp14:editId="7ABCB2DB">
-            <wp:extent cx="5760720" cy="3240405"/>
-            <wp:effectExtent l="0" t="0" r="0" b="0"/>
-            <wp:docPr id="21" name="Obraz 21" descr="What is RickRolling? A look back at the Rick Astley internet phenomenon  that's still... - Smooth"/>
-            <wp:cNvGraphicFramePr>
-              <a:graphicFrameLocks xmlns:a="http://schemas.openxmlformats.org/drawingml/2006/main" noChangeAspect="1"/>
-            </wp:cNvGraphicFramePr>
-            <a:graphic xmlns:a="http://schemas.openxmlformats.org/drawingml/2006/main">
-              <a:graphicData uri="http://schemas.openxmlformats.org/drawingml/2006/picture">
-                <pic:pic xmlns:pic="http://schemas.openxmlformats.org/drawingml/2006/picture">
-                  <pic:nvPicPr>
-                    <pic:cNvPr id="0" name="Picture 26" descr="What is RickRolling? A look back at the Rick Astley internet phenomenon  that's still... - Smooth"/>
-                    <pic:cNvPicPr>
-                      <a:picLocks noChangeAspect="1" noChangeArrowheads="1"/>
-                    </pic:cNvPicPr>
-                  </pic:nvPicPr>
-                  <pic:blipFill>
-                    <a:blip r:embed="rId5">
-                      <a:extLst>
-                        <a:ext uri="{28A0092B-C50C-407E-A947-70E740481C1C}">
-                          <a14:useLocalDpi xmlns:a14="http://schemas.microsoft.com/office/drawing/2010/main" val="0"/>
-                        </a:ext>
-                      </a:extLst>
-                    </a:blip>
-                    <a:srcRect/>
-                    <a:stretch>
-                      <a:fillRect/>
-                    </a:stretch>
-                  </pic:blipFill>
-                  <pic:spPr bwMode="auto">
-                    <a:xfrm>
-                      <a:off x="0" y="0"/>
-                      <a:ext cx="5760720" cy="3240405"/>
-                    </a:xfrm>
-                    <a:prstGeom prst="rect">
-                      <a:avLst/>
-                    </a:prstGeom>
-                    <a:noFill/>
-                    <a:ln>
-                      <a:noFill/>
-                    </a:ln>
-                  </pic:spPr>
-                </pic:pic>
-              </a:graphicData>
-            </a:graphic>
-          </wp:inline>
-        </w:drawing>
-      </w:r>
-    </w:p>
-    <w:p>
-      <w:pPr>
-        <w:spacing w:before="30"/>
-        <w:rPr>
-          <w:rFonts w:ascii="Times New Roman" w:hAnsi="Times New Roman" w:cs="Times New Roman"/>
-          <w:sz w:val="24"/>
-          <w:szCs w:val="24"/>
-        </w:rPr>
-      </w:pPr>
-      <w:r>
-        <w:rPr>
-          <w:rFonts w:ascii="Times New Roman" w:hAnsi="Times New Roman" w:cs="Times New Roman"/>
-          <w:sz w:val="24"/>
-          <w:szCs w:val="24"/>
-        </w:rPr>
-        <w:t>Kod komunikacji</w:t>
-      </w:r>
-    </w:p>
-    <w:p>
-      <w:pPr>
-        <w:spacing w:before="30"/>
-        <w:rPr>
-          <w:rFonts w:ascii="Times New Roman" w:hAnsi="Times New Roman" w:cs="Times New Roman"/>
-          <w:sz w:val="24"/>
-          <w:szCs w:val="24"/>
-        </w:rPr>
-      </w:pPr>
-      <w:r>
-        <w:rPr>
-          <w:noProof/>
-        </w:rPr>
-        <w:drawing>
-          <wp:inline distT="0" distB="0" distL="0" distR="0" wp14:anchorId="5BDEA40A" wp14:editId="7981F4ED">
-            <wp:extent cx="5760720" cy="3240405"/>
-            <wp:effectExtent l="0" t="0" r="0" b="0"/>
-            <wp:docPr id="22" name="Obraz 22" descr="What is RickRolling? A look back at the Rick Astley internet phenomenon  that's still... - Smooth"/>
-            <wp:cNvGraphicFramePr>
-              <a:graphicFrameLocks xmlns:a="http://schemas.openxmlformats.org/drawingml/2006/main" noChangeAspect="1"/>
-            </wp:cNvGraphicFramePr>
-            <a:graphic xmlns:a="http://schemas.openxmlformats.org/drawingml/2006/main">
-              <a:graphicData uri="http://schemas.openxmlformats.org/drawingml/2006/picture">
-                <pic:pic xmlns:pic="http://schemas.openxmlformats.org/drawingml/2006/picture">
-                  <pic:nvPicPr>
-                    <pic:cNvPr id="0" name="Picture 28" descr="What is RickRolling? A look back at the Rick Astley internet phenomenon  that's still... - Smooth"/>
-                    <pic:cNvPicPr>
-                      <a:picLocks noChangeAspect="1" noChangeArrowheads="1"/>
-                    </pic:cNvPicPr>
-                  </pic:nvPicPr>
-                  <pic:blipFill>
-                    <a:blip r:embed="rId5">
-                      <a:extLst>
-                        <a:ext uri="{28A0092B-C50C-407E-A947-70E740481C1C}">
-                          <a14:useLocalDpi xmlns:a14="http://schemas.microsoft.com/office/drawing/2010/main" val="0"/>
-                        </a:ext>
-                      </a:extLst>
-                    </a:blip>
-                    <a:srcRect/>
-                    <a:stretch>
-                      <a:fillRect/>
-                    </a:stretch>
-                  </pic:blipFill>
-                  <pic:spPr bwMode="auto">
-                    <a:xfrm>
-                      <a:off x="0" y="0"/>
-                      <a:ext cx="5760720" cy="3240405"/>
-                    </a:xfrm>
-                    <a:prstGeom prst="rect">
-                      <a:avLst/>
-                    </a:prstGeom>
-                    <a:noFill/>
-                    <a:ln>
-                      <a:noFill/>
-                    </a:ln>
-                  </pic:spPr>
-                </pic:pic>
-              </a:graphicData>
-            </a:graphic>
-          </wp:inline>
-        </w:drawing>
-      </w:r>
-    </w:p>
-    <w:p>
-      <w:pPr>
-        <w:spacing w:before="30"/>
-        <w:rPr>
-          <w:rFonts w:ascii="Times New Roman" w:hAnsi="Times New Roman" w:cs="Times New Roman"/>
-          <w:sz w:val="24"/>
-          <w:szCs w:val="24"/>
-        </w:rPr>
-      </w:pPr>
-    </w:p>
-    <w:p>
-      <w:pPr>
-        <w:spacing w:before="30"/>
-        <w:ind w:firstLine="708"/>
-        <w:rPr>
-          <w:rFonts w:ascii="Times New Roman" w:hAnsi="Times New Roman" w:cs="Times New Roman"/>
-          <w:sz w:val="24"/>
-          <w:szCs w:val="24"/>
-        </w:rPr>
-      </w:pPr>
-      <w:r>
-        <w:rPr>
-          <w:rFonts w:ascii="Times New Roman" w:hAnsi="Times New Roman" w:cs="Times New Roman"/>
-          <w:sz w:val="24"/>
-          <w:szCs w:val="24"/>
-        </w:rPr>
-        <w:t>Komunikacja z serwerem opiera się na dwóch zapytaniach protokołu http. Metoda GET pobiera aktualny czas. POST przesyła dane w formacie JSON. Wysyłana ramka danych zawiera datę i godzinę wykonanego pomiaru (</w:t>
-      </w:r>
-      <w:proofErr w:type="spellStart"/>
-      <w:r>
-        <w:rPr>
-          <w:rFonts w:ascii="Times New Roman" w:hAnsi="Times New Roman" w:cs="Times New Roman"/>
-          <w:sz w:val="24"/>
-          <w:szCs w:val="24"/>
-        </w:rPr>
-        <w:t>timestamp</w:t>
-      </w:r>
-      <w:proofErr w:type="spellEnd"/>
-      <w:r>
-        <w:rPr>
-          <w:rFonts w:ascii="Times New Roman" w:hAnsi="Times New Roman" w:cs="Times New Roman"/>
-          <w:sz w:val="24"/>
-          <w:szCs w:val="24"/>
-        </w:rPr>
-        <w:t xml:space="preserve">) oraz wyniki pomiarów z sensorów (temperatura i wilgotność powietrza, wilgotność gleby). W pamięci urządzenia ramka danych przechowywana jest jako dokument o stałym rozmiarze. Waga dokumentu jest sztywno określona i bierze pod uwagę rozmiar przesyłanych danych oraz margines bezpieczeństwa. Możliwe było zaimplementowanie dynamicznego przypisywania wielkości pliku JSON, </w:t>
-      </w:r>
-      <w:r>
-        <w:rPr>
-          <w:rFonts w:ascii="Times New Roman" w:hAnsi="Times New Roman" w:cs="Times New Roman"/>
-          <w:b/>
-          <w:bCs/>
-          <w:sz w:val="24"/>
-          <w:szCs w:val="24"/>
-        </w:rPr>
-        <w:t xml:space="preserve">jednak </w:t>
-      </w:r>
-      <w:proofErr w:type="spellStart"/>
-      <w:r>
-        <w:rPr>
-          <w:rFonts w:ascii="Times New Roman" w:hAnsi="Times New Roman" w:cs="Times New Roman"/>
-          <w:b/>
-          <w:bCs/>
-          <w:sz w:val="24"/>
-          <w:szCs w:val="24"/>
-        </w:rPr>
-        <w:t>fixed</w:t>
-      </w:r>
-      <w:proofErr w:type="spellEnd"/>
-      <w:r>
-        <w:rPr>
-          <w:rFonts w:ascii="Times New Roman" w:hAnsi="Times New Roman" w:cs="Times New Roman"/>
-          <w:b/>
-          <w:bCs/>
-          <w:sz w:val="24"/>
-          <w:szCs w:val="24"/>
-        </w:rPr>
-        <w:t xml:space="preserve"> jest pewniejsze</w:t>
-      </w:r>
-      <w:r>
-        <w:rPr>
-          <w:rFonts w:ascii="Times New Roman" w:hAnsi="Times New Roman" w:cs="Times New Roman"/>
-          <w:b/>
-          <w:bCs/>
-          <w:sz w:val="24"/>
-          <w:szCs w:val="24"/>
-        </w:rPr>
-        <w:t>.</w:t>
-      </w:r>
-    </w:p>
-    <w:p>
-      <w:pPr>
-        <w:spacing w:before="30"/>
-        <w:rPr>
-          <w:rFonts w:ascii="Times New Roman" w:hAnsi="Times New Roman" w:cs="Times New Roman"/>
-          <w:b/>
-          <w:bCs/>
-          <w:sz w:val="24"/>
-          <w:szCs w:val="24"/>
-        </w:rPr>
-      </w:pPr>
-      <w:r>
-        <w:rPr>
-          <w:rFonts w:ascii="Times New Roman" w:hAnsi="Times New Roman" w:cs="Times New Roman"/>
-          <w:b/>
-          <w:bCs/>
-          <w:sz w:val="24"/>
-          <w:szCs w:val="24"/>
-        </w:rPr>
-        <w:lastRenderedPageBreak/>
-        <w:t>Oprogramowanie serwerowe</w:t>
-      </w:r>
-    </w:p>
-    <w:p>
-      <w:pPr>
-        <w:spacing w:before="30"/>
-        <w:rPr>
-          <w:rFonts w:ascii="Times New Roman" w:hAnsi="Times New Roman" w:cs="Times New Roman"/>
-          <w:b/>
-          <w:bCs/>
-          <w:sz w:val="24"/>
-          <w:szCs w:val="24"/>
-        </w:rPr>
-      </w:pPr>
-      <w:r>
-        <w:rPr>
-          <w:rFonts w:ascii="Times New Roman" w:hAnsi="Times New Roman" w:cs="Times New Roman"/>
-          <w:b/>
-          <w:bCs/>
-          <w:sz w:val="24"/>
-          <w:szCs w:val="24"/>
-        </w:rPr>
-        <w:t>Założenia</w:t>
-      </w:r>
-    </w:p>
-    <w:p>
-      <w:pPr>
-        <w:spacing w:before="30"/>
-        <w:ind w:firstLine="708"/>
-        <w:rPr>
-          <w:rFonts w:ascii="Times New Roman" w:hAnsi="Times New Roman" w:cs="Times New Roman"/>
-          <w:sz w:val="24"/>
-          <w:szCs w:val="24"/>
-        </w:rPr>
-      </w:pPr>
-      <w:r>
-        <w:rPr>
-          <w:rFonts w:ascii="Times New Roman" w:hAnsi="Times New Roman" w:cs="Times New Roman"/>
-          <w:sz w:val="24"/>
-          <w:szCs w:val="24"/>
-        </w:rPr>
-        <w:t>Oprogramowanie serwerowe zgodnie z założeniami projektu zawiera poniższe funkcjonalności:</w:t>
-      </w:r>
-    </w:p>
-    <w:p>
-      <w:pPr>
-        <w:pStyle w:val="Akapitzlist"/>
-        <w:numPr>
-          <w:ilvl w:val="0"/>
-          <w:numId w:val="6"/>
-        </w:numPr>
-        <w:spacing w:before="30"/>
-        <w:rPr>
-          <w:rFonts w:ascii="Times New Roman" w:hAnsi="Times New Roman" w:cs="Times New Roman"/>
-          <w:sz w:val="24"/>
-          <w:szCs w:val="24"/>
-        </w:rPr>
-      </w:pPr>
-      <w:r>
-        <w:rPr>
-          <w:rFonts w:ascii="Times New Roman" w:hAnsi="Times New Roman" w:cs="Times New Roman"/>
-          <w:sz w:val="24"/>
-          <w:szCs w:val="24"/>
-        </w:rPr>
-        <w:t xml:space="preserve">Komunikacja bezprzewodowa z </w:t>
-      </w:r>
-      <w:r>
-        <w:rPr>
-          <w:rFonts w:ascii="Times New Roman" w:hAnsi="Times New Roman" w:cs="Times New Roman"/>
-          <w:i/>
-          <w:iCs/>
-          <w:sz w:val="24"/>
-          <w:szCs w:val="24"/>
-        </w:rPr>
-        <w:t>n</w:t>
-      </w:r>
-      <w:r>
-        <w:rPr>
-          <w:rFonts w:ascii="Times New Roman" w:hAnsi="Times New Roman" w:cs="Times New Roman"/>
-          <w:sz w:val="24"/>
-          <w:szCs w:val="24"/>
-        </w:rPr>
-        <w:t xml:space="preserve"> urządzeniami pomiarowymi</w:t>
-      </w:r>
-    </w:p>
-    <w:p>
-      <w:pPr>
-        <w:pStyle w:val="Akapitzlist"/>
-        <w:numPr>
-          <w:ilvl w:val="0"/>
-          <w:numId w:val="6"/>
-        </w:numPr>
-        <w:spacing w:before="30"/>
-        <w:rPr>
-          <w:rFonts w:ascii="Times New Roman" w:hAnsi="Times New Roman" w:cs="Times New Roman"/>
-          <w:sz w:val="24"/>
-          <w:szCs w:val="24"/>
-        </w:rPr>
-      </w:pPr>
-      <w:r>
-        <w:rPr>
-          <w:rFonts w:ascii="Times New Roman" w:hAnsi="Times New Roman" w:cs="Times New Roman"/>
-          <w:sz w:val="24"/>
-          <w:szCs w:val="24"/>
-        </w:rPr>
-        <w:t xml:space="preserve">Gromadzenie odczytów z </w:t>
-      </w:r>
-      <w:r>
-        <w:rPr>
-          <w:rFonts w:ascii="Times New Roman" w:hAnsi="Times New Roman" w:cs="Times New Roman"/>
-          <w:i/>
-          <w:iCs/>
-          <w:sz w:val="24"/>
-          <w:szCs w:val="24"/>
-        </w:rPr>
-        <w:t xml:space="preserve">n </w:t>
-      </w:r>
-      <w:r>
-        <w:rPr>
-          <w:rFonts w:ascii="Times New Roman" w:hAnsi="Times New Roman" w:cs="Times New Roman"/>
-          <w:sz w:val="24"/>
-          <w:szCs w:val="24"/>
-        </w:rPr>
-        <w:t>urządzeń</w:t>
-      </w:r>
-    </w:p>
-    <w:p>
-      <w:pPr>
-        <w:pStyle w:val="Akapitzlist"/>
-        <w:numPr>
-          <w:ilvl w:val="0"/>
-          <w:numId w:val="6"/>
-        </w:numPr>
-        <w:spacing w:before="30"/>
-        <w:rPr>
-          <w:rFonts w:ascii="Times New Roman" w:hAnsi="Times New Roman" w:cs="Times New Roman"/>
-          <w:sz w:val="24"/>
-          <w:szCs w:val="24"/>
-        </w:rPr>
-      </w:pPr>
-      <w:r>
-        <w:rPr>
-          <w:rFonts w:ascii="Times New Roman" w:hAnsi="Times New Roman" w:cs="Times New Roman"/>
-          <w:sz w:val="24"/>
-          <w:szCs w:val="24"/>
-        </w:rPr>
-        <w:t>Graficzne przedstawianie najnowszych pomiarów</w:t>
-      </w:r>
-    </w:p>
-    <w:p>
-      <w:pPr>
-        <w:pStyle w:val="Akapitzlist"/>
-        <w:numPr>
-          <w:ilvl w:val="0"/>
-          <w:numId w:val="6"/>
-        </w:numPr>
-        <w:spacing w:before="30"/>
-        <w:rPr>
-          <w:rFonts w:ascii="Times New Roman" w:hAnsi="Times New Roman" w:cs="Times New Roman"/>
-          <w:sz w:val="24"/>
-          <w:szCs w:val="24"/>
-        </w:rPr>
-      </w:pPr>
-      <w:r>
-        <w:rPr>
-          <w:rFonts w:ascii="Times New Roman" w:hAnsi="Times New Roman" w:cs="Times New Roman"/>
-          <w:sz w:val="24"/>
-          <w:szCs w:val="24"/>
-        </w:rPr>
-        <w:t xml:space="preserve">Graficzne przedstawienie wszystkich pomiarów z </w:t>
-      </w:r>
-      <w:r>
-        <w:rPr>
-          <w:rFonts w:ascii="Times New Roman" w:hAnsi="Times New Roman" w:cs="Times New Roman"/>
-          <w:i/>
-          <w:iCs/>
-          <w:sz w:val="24"/>
-          <w:szCs w:val="24"/>
-        </w:rPr>
-        <w:t xml:space="preserve">n </w:t>
-      </w:r>
-      <w:r>
-        <w:rPr>
-          <w:rFonts w:ascii="Times New Roman" w:hAnsi="Times New Roman" w:cs="Times New Roman"/>
-          <w:sz w:val="24"/>
-          <w:szCs w:val="24"/>
-        </w:rPr>
-        <w:t>urządzeń.</w:t>
-      </w:r>
-    </w:p>
-    <w:p>
-      <w:pPr>
-        <w:spacing w:before="30"/>
-        <w:rPr>
-          <w:rFonts w:ascii="Times New Roman" w:hAnsi="Times New Roman" w:cs="Times New Roman"/>
-          <w:b/>
-          <w:bCs/>
-          <w:sz w:val="24"/>
-          <w:szCs w:val="24"/>
-        </w:rPr>
-      </w:pPr>
-      <w:r>
-        <w:rPr>
-          <w:rFonts w:ascii="Times New Roman" w:hAnsi="Times New Roman" w:cs="Times New Roman"/>
-          <w:b/>
-          <w:bCs/>
-          <w:sz w:val="24"/>
-          <w:szCs w:val="24"/>
-        </w:rPr>
-        <w:t>Schemat blokowy realizowanych założeń</w:t>
-      </w:r>
-    </w:p>
-    <w:p>
-      <w:pPr>
-        <w:spacing w:before="30"/>
-      </w:pPr>
-      <w:r>
-        <w:rPr>
-          <w:noProof/>
-        </w:rPr>
-        <w:drawing>
-          <wp:inline distT="0" distB="0" distL="0" distR="0" wp14:anchorId="61B3892F" wp14:editId="1B8BDD9C">
-            <wp:extent cx="5760720" cy="3240405"/>
-            <wp:effectExtent l="0" t="0" r="0" b="0"/>
-            <wp:docPr id="23" name="Obraz 23" descr="What is RickRolling? A look back at the Rick Astley internet phenomenon  that's still... - Smooth"/>
-            <wp:cNvGraphicFramePr>
-              <a:graphicFrameLocks xmlns:a="http://schemas.openxmlformats.org/drawingml/2006/main" noChangeAspect="1"/>
-            </wp:cNvGraphicFramePr>
-            <a:graphic xmlns:a="http://schemas.openxmlformats.org/drawingml/2006/main">
-              <a:graphicData uri="http://schemas.openxmlformats.org/drawingml/2006/picture">
-                <pic:pic xmlns:pic="http://schemas.openxmlformats.org/drawingml/2006/picture">
-                  <pic:nvPicPr>
-                    <pic:cNvPr id="0" name="Picture 30" descr="What is RickRolling? A look back at the Rick Astley internet phenomenon  that's still... - Smooth"/>
-                    <pic:cNvPicPr>
-                      <a:picLocks noChangeAspect="1" noChangeArrowheads="1"/>
-                    </pic:cNvPicPr>
-                  </pic:nvPicPr>
-                  <pic:blipFill>
-                    <a:blip r:embed="rId5">
-                      <a:extLst>
-                        <a:ext uri="{28A0092B-C50C-407E-A947-70E740481C1C}">
-                          <a14:useLocalDpi xmlns:a14="http://schemas.microsoft.com/office/drawing/2010/main" val="0"/>
-                        </a:ext>
-                      </a:extLst>
-                    </a:blip>
-                    <a:srcRect/>
-                    <a:stretch>
-                      <a:fillRect/>
-                    </a:stretch>
-                  </pic:blipFill>
-                  <pic:spPr bwMode="auto">
-                    <a:xfrm>
-                      <a:off x="0" y="0"/>
-                      <a:ext cx="5760720" cy="3240405"/>
-                    </a:xfrm>
-                    <a:prstGeom prst="rect">
-                      <a:avLst/>
-                    </a:prstGeom>
-                    <a:noFill/>
-                    <a:ln>
-                      <a:noFill/>
-                    </a:ln>
-                  </pic:spPr>
-                </pic:pic>
-              </a:graphicData>
-            </a:graphic>
-          </wp:inline>
-        </w:drawing>
-      </w:r>
       <w:r>
         <w:t xml:space="preserve"> </w:t>
       </w:r>
@@ -4760,7 +4853,7 @@
                     </pic:cNvPicPr>
                   </pic:nvPicPr>
                   <pic:blipFill>
-                    <a:blip r:embed="rId5">
+                    <a:blip r:embed="rId14">
                       <a:extLst>
                         <a:ext uri="{28A0092B-C50C-407E-A947-70E740481C1C}">
                           <a14:useLocalDpi xmlns:a14="http://schemas.microsoft.com/office/drawing/2010/main" val="0"/>

</xml_diff>

<commit_message>
[paper] added diagrams for serwer idea
</commit_message>
<xml_diff>
--- a/paper/inzynierka_draft.docx
+++ b/paper/inzynierka_draft.docx
@@ -4773,6 +4773,7 @@
     <w:p>
       <w:pPr>
         <w:spacing w:before="30"/>
+        <w:jc w:val="center"/>
       </w:pPr>
       <w:r>
         <w:rPr>
@@ -4780,10 +4781,10 @@
         </w:rPr>
         <w:lastRenderedPageBreak/>
         <w:drawing>
-          <wp:inline distT="0" distB="0" distL="0" distR="0" wp14:anchorId="61B3892F" wp14:editId="1B8BDD9C">
-            <wp:extent cx="5760720" cy="3240405"/>
+          <wp:inline distT="0" distB="0" distL="0" distR="0" wp14:anchorId="11FC78B9" wp14:editId="61216290">
+            <wp:extent cx="5695950" cy="4556760"/>
             <wp:effectExtent l="0" t="0" r="0" b="0"/>
-            <wp:docPr id="23" name="Obraz 23" descr="What is RickRolling? A look back at the Rick Astley internet phenomenon  that's still... - Smooth"/>
+            <wp:docPr id="16" name="Obraz 16"/>
             <wp:cNvGraphicFramePr>
               <a:graphicFrameLocks xmlns:a="http://schemas.openxmlformats.org/drawingml/2006/main" noChangeAspect="1"/>
             </wp:cNvGraphicFramePr>
@@ -4791,13 +4792,13 @@
               <a:graphicData uri="http://schemas.openxmlformats.org/drawingml/2006/picture">
                 <pic:pic xmlns:pic="http://schemas.openxmlformats.org/drawingml/2006/picture">
                   <pic:nvPicPr>
-                    <pic:cNvPr id="0" name="Picture 30" descr="What is RickRolling? A look back at the Rick Astley internet phenomenon  that's still... - Smooth"/>
+                    <pic:cNvPr id="0" name="Picture 2"/>
                     <pic:cNvPicPr>
                       <a:picLocks noChangeAspect="1" noChangeArrowheads="1"/>
                     </pic:cNvPicPr>
                   </pic:nvPicPr>
                   <pic:blipFill>
-                    <a:blip r:embed="rId14">
+                    <a:blip r:embed="rId21">
                       <a:extLst>
                         <a:ext uri="{28A0092B-C50C-407E-A947-70E740481C1C}">
                           <a14:useLocalDpi xmlns:a14="http://schemas.microsoft.com/office/drawing/2010/main" val="0"/>
@@ -4812,63 +4813,7 @@
                   <pic:spPr bwMode="auto">
                     <a:xfrm>
                       <a:off x="0" y="0"/>
-                      <a:ext cx="5760720" cy="3240405"/>
-                    </a:xfrm>
-                    <a:prstGeom prst="rect">
-                      <a:avLst/>
-                    </a:prstGeom>
-                    <a:noFill/>
-                    <a:ln>
-                      <a:noFill/>
-                    </a:ln>
-                  </pic:spPr>
-                </pic:pic>
-              </a:graphicData>
-            </a:graphic>
-          </wp:inline>
-        </w:drawing>
-      </w:r>
-      <w:r>
-        <w:t xml:space="preserve"> </w:t>
-      </w:r>
-      <w:r>
-        <w:rPr>
-          <w:noProof/>
-        </w:rPr>
-        <w:drawing>
-          <wp:inline distT="0" distB="0" distL="0" distR="0" wp14:anchorId="69DF6923" wp14:editId="7B92F1EC">
-            <wp:extent cx="5760720" cy="3240405"/>
-            <wp:effectExtent l="0" t="0" r="0" b="0"/>
-            <wp:docPr id="24" name="Obraz 24" descr="What is RickRolling? A look back at the Rick Astley internet phenomenon  that's still... - Smooth"/>
-            <wp:cNvGraphicFramePr>
-              <a:graphicFrameLocks xmlns:a="http://schemas.openxmlformats.org/drawingml/2006/main" noChangeAspect="1"/>
-            </wp:cNvGraphicFramePr>
-            <a:graphic xmlns:a="http://schemas.openxmlformats.org/drawingml/2006/main">
-              <a:graphicData uri="http://schemas.openxmlformats.org/drawingml/2006/picture">
-                <pic:pic xmlns:pic="http://schemas.openxmlformats.org/drawingml/2006/picture">
-                  <pic:nvPicPr>
-                    <pic:cNvPr id="0" name="Picture 32" descr="What is RickRolling? A look back at the Rick Astley internet phenomenon  that's still... - Smooth"/>
-                    <pic:cNvPicPr>
-                      <a:picLocks noChangeAspect="1" noChangeArrowheads="1"/>
-                    </pic:cNvPicPr>
-                  </pic:nvPicPr>
-                  <pic:blipFill>
-                    <a:blip r:embed="rId14">
-                      <a:extLst>
-                        <a:ext uri="{28A0092B-C50C-407E-A947-70E740481C1C}">
-                          <a14:useLocalDpi xmlns:a14="http://schemas.microsoft.com/office/drawing/2010/main" val="0"/>
-                        </a:ext>
-                      </a:extLst>
-                    </a:blip>
-                    <a:srcRect/>
-                    <a:stretch>
-                      <a:fillRect/>
-                    </a:stretch>
-                  </pic:blipFill>
-                  <pic:spPr bwMode="auto">
-                    <a:xfrm>
-                      <a:off x="0" y="0"/>
-                      <a:ext cx="5760720" cy="3240405"/>
+                      <a:ext cx="5695950" cy="4556760"/>
                     </a:xfrm>
                     <a:prstGeom prst="rect">
                       <a:avLst/>

</xml_diff>

<commit_message>
[paper] updated paper and added one screenshot of code
</commit_message>
<xml_diff>
--- a/paper/inzynierka_draft.docx
+++ b/paper/inzynierka_draft.docx
@@ -2908,6 +2908,59 @@
           <w:sz w:val="24"/>
           <w:szCs w:val="24"/>
         </w:rPr>
+        <w:lastRenderedPageBreak/>
+        <w:drawing>
+          <wp:inline distT="0" distB="0" distL="0" distR="0" wp14:anchorId="55B3BFBA" wp14:editId="6F8D62E2">
+            <wp:extent cx="5760720" cy="3077210"/>
+            <wp:effectExtent l="0" t="0" r="0" b="8890"/>
+            <wp:docPr id="19" name="Obraz 19" descr="Obraz zawierający tekst, monitor, wewnątrz, sprzęt elektroniczny&#10;&#10;Opis wygenerowany automatycznie"/>
+            <wp:cNvGraphicFramePr>
+              <a:graphicFrameLocks xmlns:a="http://schemas.openxmlformats.org/drawingml/2006/main" noChangeAspect="1"/>
+            </wp:cNvGraphicFramePr>
+            <a:graphic xmlns:a="http://schemas.openxmlformats.org/drawingml/2006/main">
+              <a:graphicData uri="http://schemas.openxmlformats.org/drawingml/2006/picture">
+                <pic:pic xmlns:pic="http://schemas.openxmlformats.org/drawingml/2006/picture">
+                  <pic:nvPicPr>
+                    <pic:cNvPr id="19" name="Obraz 19" descr="Obraz zawierający tekst, monitor, wewnątrz, sprzęt elektroniczny&#10;&#10;Opis wygenerowany automatycznie"/>
+                    <pic:cNvPicPr/>
+                  </pic:nvPicPr>
+                  <pic:blipFill>
+                    <a:blip r:embed="rId14"/>
+                    <a:stretch>
+                      <a:fillRect/>
+                    </a:stretch>
+                  </pic:blipFill>
+                  <pic:spPr>
+                    <a:xfrm>
+                      <a:off x="0" y="0"/>
+                      <a:ext cx="5760720" cy="3077210"/>
+                    </a:xfrm>
+                    <a:prstGeom prst="rect">
+                      <a:avLst/>
+                    </a:prstGeom>
+                  </pic:spPr>
+                </pic:pic>
+              </a:graphicData>
+            </a:graphic>
+          </wp:inline>
+        </w:drawing>
+      </w:r>
+    </w:p>
+    <w:p>
+      <w:pPr>
+        <w:spacing w:before="30" w:line="360" w:lineRule="auto"/>
+        <w:rPr>
+          <w:rFonts w:ascii="Times New Roman" w:hAnsi="Times New Roman" w:cs="Times New Roman"/>
+          <w:sz w:val="24"/>
+          <w:szCs w:val="24"/>
+        </w:rPr>
+      </w:pPr>
+      <w:r>
+        <w:rPr>
+          <w:rFonts w:ascii="Times New Roman" w:hAnsi="Times New Roman" w:cs="Times New Roman"/>
+          <w:sz w:val="24"/>
+          <w:szCs w:val="24"/>
+        </w:rPr>
         <w:tab/>
         <w:t xml:space="preserve">Wydruki zostały wykonane w technologii FDM na drukarce </w:t>
       </w:r>
@@ -2981,8 +3034,137 @@
           <w:sz w:val="24"/>
           <w:szCs w:val="24"/>
         </w:rPr>
-        <w:t xml:space="preserve">. Zastosowane tworzywo jest biodegradowalne, zatem nie sprawdzi się w omawianym </w:t>
-      </w:r>
+        <w:t>. Zastosowane tworzywo jest biodegradowalne, zatem nie sprawdzi się w omawianym zastosowaniu, jednak ze względu na niską cenę i łatwość druku idealnie sprawdza się w prototypach</w:t>
+      </w:r>
+      <w:r>
+        <w:rPr>
+          <w:rFonts w:ascii="Times New Roman" w:hAnsi="Times New Roman" w:cs="Times New Roman"/>
+          <w:sz w:val="24"/>
+          <w:szCs w:val="24"/>
+        </w:rPr>
+        <w:t>.</w:t>
+      </w:r>
+    </w:p>
+    <w:p>
+      <w:pPr>
+        <w:spacing w:before="30" w:line="360" w:lineRule="auto"/>
+        <w:rPr>
+          <w:rFonts w:ascii="Times New Roman" w:hAnsi="Times New Roman" w:cs="Times New Roman"/>
+          <w:sz w:val="24"/>
+          <w:szCs w:val="24"/>
+        </w:rPr>
+      </w:pPr>
+      <w:r>
+        <w:rPr>
+          <w:rFonts w:ascii="Times New Roman" w:hAnsi="Times New Roman" w:cs="Times New Roman"/>
+          <w:sz w:val="24"/>
+          <w:szCs w:val="24"/>
+        </w:rPr>
+        <w:tab/>
+        <w:t>Dojście do finalnej wersji obudowy wymagało kilku iteracji procesu projektowania. Początkowe wydruki dla zaoszczędzenia czasu i materiału były drukowane przy niskim wypełnieniu modelu (10%)</w:t>
+      </w:r>
+      <w:r>
+        <w:rPr>
+          <w:rFonts w:ascii="Times New Roman" w:hAnsi="Times New Roman" w:cs="Times New Roman"/>
+          <w:sz w:val="24"/>
+          <w:szCs w:val="24"/>
+        </w:rPr>
+        <w:t>, prędkości 100 mm/s</w:t>
+      </w:r>
+      <w:r>
+        <w:rPr>
+          <w:rFonts w:ascii="Times New Roman" w:hAnsi="Times New Roman" w:cs="Times New Roman"/>
+          <w:sz w:val="24"/>
+          <w:szCs w:val="24"/>
+        </w:rPr>
+        <w:t xml:space="preserve"> i na stosunkowo dużej wysokości warstwy (0.28mm). Pozwoliło to na przyspieszenie druku o około </w:t>
+      </w:r>
+      <w:r>
+        <w:rPr>
+          <w:rFonts w:ascii="Times New Roman" w:hAnsi="Times New Roman" w:cs="Times New Roman"/>
+          <w:sz w:val="24"/>
+          <w:szCs w:val="24"/>
+        </w:rPr>
+        <w:t>30</w:t>
+      </w:r>
+      <w:r>
+        <w:rPr>
+          <w:rFonts w:ascii="Times New Roman" w:hAnsi="Times New Roman" w:cs="Times New Roman"/>
+          <w:sz w:val="24"/>
+          <w:szCs w:val="24"/>
+        </w:rPr>
+        <w:t>% w stosunku do finalnej wersji</w:t>
+      </w:r>
+      <w:r>
+        <w:rPr>
+          <w:rFonts w:ascii="Times New Roman" w:hAnsi="Times New Roman" w:cs="Times New Roman"/>
+          <w:sz w:val="24"/>
+          <w:szCs w:val="24"/>
+        </w:rPr>
+        <w:t>, która została wykonana na 0.2 mm wysokości warstwy, 60% wypełnieniu i prędkości równej 70 mm/s.</w:t>
+      </w:r>
+    </w:p>
+    <w:p>
+      <w:pPr>
+        <w:spacing w:before="30" w:line="360" w:lineRule="auto"/>
+        <w:rPr>
+          <w:rFonts w:ascii="Times New Roman" w:hAnsi="Times New Roman" w:cs="Times New Roman"/>
+          <w:sz w:val="24"/>
+          <w:szCs w:val="24"/>
+        </w:rPr>
+      </w:pPr>
+      <w:r>
+        <w:rPr>
+          <w:rFonts w:ascii="Times New Roman" w:hAnsi="Times New Roman" w:cs="Times New Roman"/>
+          <w:sz w:val="24"/>
+          <w:szCs w:val="24"/>
+        </w:rPr>
+        <w:drawing>
+          <wp:inline distT="0" distB="0" distL="0" distR="0" wp14:anchorId="58E4AFB5" wp14:editId="77AB50D4">
+            <wp:extent cx="3043556" cy="1428750"/>
+            <wp:effectExtent l="0" t="0" r="4445" b="0"/>
+            <wp:docPr id="23" name="Obraz 23"/>
+            <wp:cNvGraphicFramePr>
+              <a:graphicFrameLocks xmlns:a="http://schemas.openxmlformats.org/drawingml/2006/main" noChangeAspect="1"/>
+            </wp:cNvGraphicFramePr>
+            <a:graphic xmlns:a="http://schemas.openxmlformats.org/drawingml/2006/main">
+              <a:graphicData uri="http://schemas.openxmlformats.org/drawingml/2006/picture">
+                <pic:pic xmlns:pic="http://schemas.openxmlformats.org/drawingml/2006/picture">
+                  <pic:nvPicPr>
+                    <pic:cNvPr id="1" name=""/>
+                    <pic:cNvPicPr/>
+                  </pic:nvPicPr>
+                  <pic:blipFill>
+                    <a:blip r:embed="rId15"/>
+                    <a:stretch>
+                      <a:fillRect/>
+                    </a:stretch>
+                  </pic:blipFill>
+                  <pic:spPr>
+                    <a:xfrm>
+                      <a:off x="0" y="0"/>
+                      <a:ext cx="3043983" cy="1428950"/>
+                    </a:xfrm>
+                    <a:prstGeom prst="rect">
+                      <a:avLst/>
+                    </a:prstGeom>
+                  </pic:spPr>
+                </pic:pic>
+              </a:graphicData>
+            </a:graphic>
+          </wp:inline>
+        </w:drawing>
+      </w:r>
+    </w:p>
+    <w:p>
+      <w:pPr>
+        <w:spacing w:before="30" w:line="360" w:lineRule="auto"/>
+        <w:rPr>
+          <w:rFonts w:ascii="Times New Roman" w:hAnsi="Times New Roman" w:cs="Times New Roman"/>
+          <w:sz w:val="24"/>
+          <w:szCs w:val="24"/>
+        </w:rPr>
+      </w:pPr>
       <w:r>
         <w:rPr>
           <w:rFonts w:ascii="Times New Roman" w:hAnsi="Times New Roman" w:cs="Times New Roman"/>
@@ -2990,15 +3172,41 @@
           <w:szCs w:val="24"/>
         </w:rPr>
         <w:lastRenderedPageBreak/>
-        <w:t>zastosowaniu, jednak ze względu na niską cenę i łatwość druku idealnie sprawdza się w prototypach</w:t>
-      </w:r>
-      <w:r>
-        <w:rPr>
-          <w:rFonts w:ascii="Times New Roman" w:hAnsi="Times New Roman" w:cs="Times New Roman"/>
-          <w:sz w:val="24"/>
-          <w:szCs w:val="24"/>
-        </w:rPr>
-        <w:t>.</w:t>
+        <w:drawing>
+          <wp:inline distT="0" distB="0" distL="0" distR="0" wp14:anchorId="0F5AA9BC" wp14:editId="242E5915">
+            <wp:extent cx="3048425" cy="1352739"/>
+            <wp:effectExtent l="0" t="0" r="0" b="0"/>
+            <wp:docPr id="24" name="Obraz 24"/>
+            <wp:cNvGraphicFramePr>
+              <a:graphicFrameLocks xmlns:a="http://schemas.openxmlformats.org/drawingml/2006/main" noChangeAspect="1"/>
+            </wp:cNvGraphicFramePr>
+            <a:graphic xmlns:a="http://schemas.openxmlformats.org/drawingml/2006/main">
+              <a:graphicData uri="http://schemas.openxmlformats.org/drawingml/2006/picture">
+                <pic:pic xmlns:pic="http://schemas.openxmlformats.org/drawingml/2006/picture">
+                  <pic:nvPicPr>
+                    <pic:cNvPr id="1" name=""/>
+                    <pic:cNvPicPr/>
+                  </pic:nvPicPr>
+                  <pic:blipFill>
+                    <a:blip r:embed="rId16"/>
+                    <a:stretch>
+                      <a:fillRect/>
+                    </a:stretch>
+                  </pic:blipFill>
+                  <pic:spPr>
+                    <a:xfrm>
+                      <a:off x="0" y="0"/>
+                      <a:ext cx="3048425" cy="1352739"/>
+                    </a:xfrm>
+                    <a:prstGeom prst="rect">
+                      <a:avLst/>
+                    </a:prstGeom>
+                  </pic:spPr>
+                </pic:pic>
+              </a:graphicData>
+            </a:graphic>
+          </wp:inline>
+        </w:drawing>
       </w:r>
     </w:p>
     <w:p>
@@ -3017,64 +3225,86 @@
           <w:szCs w:val="24"/>
         </w:rPr>
         <w:tab/>
-        <w:t>Dojście do finalnej wersji obudowy wymagało kilku iteracji procesu projektowania. Początkowe wydruki dla zaoszczędzenia czasu i materiału były drukowane przy niskim wypełnieniu modelu (10%) i na stosunkowo dużej wysokości warstwy (0.28mm). Pozwoliło to na przyspieszenie druku o około 50% w stosunku do finalnej wersji.</w:t>
-      </w:r>
-    </w:p>
-    <w:p>
-      <w:pPr>
-        <w:spacing w:before="30" w:line="360" w:lineRule="auto"/>
-        <w:rPr>
-          <w:rFonts w:ascii="Times New Roman" w:hAnsi="Times New Roman" w:cs="Times New Roman"/>
-          <w:b/>
-          <w:bCs/>
-          <w:sz w:val="24"/>
-          <w:szCs w:val="24"/>
-        </w:rPr>
-      </w:pPr>
-      <w:r>
-        <w:rPr>
-          <w:rFonts w:ascii="Times New Roman" w:hAnsi="Times New Roman" w:cs="Times New Roman"/>
-          <w:sz w:val="24"/>
-          <w:szCs w:val="24"/>
-        </w:rPr>
-        <w:tab/>
-        <w:t>Wydrukowane obudowy dobrze zabezpieczają prototypy na etapie testowania koncepcji projektu, jednak wersja, która miałaby działać w realnych warunkach powinna być dodatkowo zabezpieczona przed działaniem wilgoci i kurzu oraz wykonana z materiału, który nie będzie ulegał biodegradacji w wyniku działania czynników atmosferycznych. Dobrym wyborem mógłby być ABS.</w:t>
-      </w:r>
-    </w:p>
-    <w:p>
-      <w:pPr>
-        <w:spacing w:before="30" w:line="360" w:lineRule="auto"/>
-        <w:rPr>
-          <w:rFonts w:ascii="Times New Roman" w:hAnsi="Times New Roman" w:cs="Times New Roman"/>
-          <w:sz w:val="24"/>
-          <w:szCs w:val="24"/>
-        </w:rPr>
-      </w:pPr>
-      <w:r>
-        <w:rPr>
-          <w:rFonts w:ascii="Times New Roman" w:hAnsi="Times New Roman" w:cs="Times New Roman"/>
-          <w:sz w:val="24"/>
-          <w:szCs w:val="24"/>
-        </w:rPr>
-        <w:t xml:space="preserve">Urządzenie pomiarowe zostało zabezpieczone wykonanymi w technologii druku 3D obudowami. W prototypowej wersji druk został zrealizowany z wykorzystaniem materiału PLA, jednak jest on biodegradowalny, co znaczy, że na dłuższą metę nie sprawdzi się w finalnym zastosowaniu. Dodatkowo, gdyby urządzenie miało być używane w realnym zastosowaniu obudowy powinny lepiej zabezpieczać przed działaniem kurzu i wody. </w:t>
-      </w:r>
-    </w:p>
-    <w:p>
-      <w:pPr>
-        <w:spacing w:before="30" w:line="360" w:lineRule="auto"/>
-        <w:rPr>
-          <w:rFonts w:ascii="Times New Roman" w:hAnsi="Times New Roman" w:cs="Times New Roman"/>
-          <w:sz w:val="24"/>
-          <w:szCs w:val="24"/>
-        </w:rPr>
-      </w:pPr>
-      <w:r>
-        <w:rPr>
-          <w:rFonts w:ascii="Times New Roman" w:hAnsi="Times New Roman" w:cs="Times New Roman"/>
-          <w:sz w:val="24"/>
-          <w:szCs w:val="24"/>
-        </w:rPr>
-        <w:t>Mikrokontroler wraz z sensorem SHT30</w:t>
+        <w:t xml:space="preserve">Wersja </w:t>
+      </w:r>
+      <w:r>
+        <w:rPr>
+          <w:rFonts w:ascii="Times New Roman" w:hAnsi="Times New Roman" w:cs="Times New Roman"/>
+          <w:i/>
+          <w:iCs/>
+          <w:sz w:val="24"/>
+          <w:szCs w:val="24"/>
+        </w:rPr>
+        <w:t xml:space="preserve">a </w:t>
+      </w:r>
+      <w:r>
+        <w:rPr>
+          <w:rFonts w:ascii="Times New Roman" w:hAnsi="Times New Roman" w:cs="Times New Roman"/>
+          <w:sz w:val="24"/>
+          <w:szCs w:val="24"/>
+        </w:rPr>
+        <w:t>obudów powstała przed otrzymaniem obwodów drukowanych i czujników, stanowiła model poglądowy tego jak może wyglądać złożone urządzenie pomiarowe.</w:t>
+      </w:r>
+      <w:r>
+        <w:rPr>
+          <w:rFonts w:ascii="Times New Roman" w:hAnsi="Times New Roman" w:cs="Times New Roman"/>
+          <w:sz w:val="24"/>
+          <w:szCs w:val="24"/>
+        </w:rPr>
+        <w:br/>
+      </w:r>
+      <w:r>
+        <w:rPr>
+          <w:rFonts w:ascii="Times New Roman" w:hAnsi="Times New Roman" w:cs="Times New Roman"/>
+          <w:sz w:val="24"/>
+          <w:szCs w:val="24"/>
+        </w:rPr>
+        <w:t xml:space="preserve">W iteracji </w:t>
+      </w:r>
+      <w:r>
+        <w:rPr>
+          <w:rFonts w:ascii="Times New Roman" w:hAnsi="Times New Roman" w:cs="Times New Roman"/>
+          <w:i/>
+          <w:iCs/>
+          <w:sz w:val="24"/>
+          <w:szCs w:val="24"/>
+        </w:rPr>
+        <w:t xml:space="preserve">b </w:t>
+      </w:r>
+      <w:r>
+        <w:rPr>
+          <w:rFonts w:ascii="Times New Roman" w:hAnsi="Times New Roman" w:cs="Times New Roman"/>
+          <w:sz w:val="24"/>
+          <w:szCs w:val="24"/>
+        </w:rPr>
+        <w:t>obudowa czujnika wilgotności gleby została poprawiona z uwzględnieniem rzeczywistych wymiarów (parametry podane na stronie dystrybutora były niedokładne). Obudowa urządzenia pomiarowego została wyposażona we wszystkie niezbędne przepusty na kable i gniazdo zasilania. Dodatkowo został dołożony uchwyt czujnika SHT30.</w:t>
+      </w:r>
+      <w:r>
+        <w:rPr>
+          <w:rFonts w:ascii="Times New Roman" w:hAnsi="Times New Roman" w:cs="Times New Roman"/>
+          <w:sz w:val="24"/>
+          <w:szCs w:val="24"/>
+        </w:rPr>
+        <w:br/>
+        <w:t xml:space="preserve">Finalna wersja </w:t>
+      </w:r>
+      <w:r>
+        <w:rPr>
+          <w:rFonts w:ascii="Times New Roman" w:hAnsi="Times New Roman" w:cs="Times New Roman"/>
+          <w:i/>
+          <w:iCs/>
+          <w:sz w:val="24"/>
+          <w:szCs w:val="24"/>
+        </w:rPr>
+        <w:t xml:space="preserve">c </w:t>
+      </w:r>
+      <w:r>
+        <w:rPr>
+          <w:rFonts w:ascii="Times New Roman" w:hAnsi="Times New Roman" w:cs="Times New Roman"/>
+          <w:sz w:val="24"/>
+          <w:szCs w:val="24"/>
+        </w:rPr>
+        <w:t>została pozbawiona nadmiarowego materiału na ściankach. Zostały wyprofilowane wpusty pod śruby oraz zostało dodane miejsce na lepsze ułożenie przewodów.</w:t>
       </w:r>
     </w:p>
     <w:p>
@@ -3090,11 +3320,12 @@
         <w:rPr>
           <w:noProof/>
         </w:rPr>
+        <w:lastRenderedPageBreak/>
         <w:drawing>
-          <wp:inline distT="0" distB="0" distL="0" distR="0" wp14:anchorId="5202EC24" wp14:editId="0C40CDC8">
+          <wp:inline distT="0" distB="0" distL="0" distR="0" wp14:anchorId="008DAA2D" wp14:editId="0D15F289">
             <wp:extent cx="5760720" cy="3240405"/>
             <wp:effectExtent l="0" t="0" r="0" b="0"/>
-            <wp:docPr id="11" name="Obraz 11" descr="What is RickRolling? A look back at the Rick Astley internet phenomenon  that's still... - Smooth"/>
+            <wp:docPr id="26" name="Obraz 26" descr="What is RickRolling? A look back at the Rick Astley internet phenomenon  that's still... - Smooth"/>
             <wp:cNvGraphicFramePr>
               <a:graphicFrameLocks xmlns:a="http://schemas.openxmlformats.org/drawingml/2006/main" noChangeAspect="1"/>
             </wp:cNvGraphicFramePr>
@@ -3108,7 +3339,7 @@
                     </pic:cNvPicPr>
                   </pic:nvPicPr>
                   <pic:blipFill>
-                    <a:blip r:embed="rId14">
+                    <a:blip r:embed="rId17">
                       <a:extLst>
                         <a:ext uri="{28A0092B-C50C-407E-A947-70E740481C1C}">
                           <a14:useLocalDpi xmlns:a14="http://schemas.microsoft.com/office/drawing/2010/main" val="0"/>
@@ -3139,26 +3370,15 @@
           </wp:inline>
         </w:drawing>
       </w:r>
-    </w:p>
-    <w:p>
-      <w:pPr>
-        <w:spacing w:before="30" w:line="360" w:lineRule="auto"/>
-        <w:rPr>
-          <w:rFonts w:ascii="Times New Roman" w:hAnsi="Times New Roman" w:cs="Times New Roman"/>
-          <w:sz w:val="24"/>
-          <w:szCs w:val="24"/>
-        </w:rPr>
-      </w:pPr>
       <w:r>
         <w:rPr>
           <w:noProof/>
         </w:rPr>
-        <w:lastRenderedPageBreak/>
         <w:drawing>
-          <wp:inline distT="0" distB="0" distL="0" distR="0" wp14:anchorId="04A74823" wp14:editId="6CC54AA6">
+          <wp:inline distT="0" distB="0" distL="0" distR="0" wp14:anchorId="6B76C313" wp14:editId="1F6DC716">
             <wp:extent cx="5760720" cy="3240405"/>
             <wp:effectExtent l="0" t="0" r="0" b="0"/>
-            <wp:docPr id="13" name="Obraz 13" descr="What is RickRolling? A look back at the Rick Astley internet phenomenon  that's still... - Smooth"/>
+            <wp:docPr id="27" name="Obraz 27" descr="What is RickRolling? A look back at the Rick Astley internet phenomenon  that's still... - Smooth"/>
             <wp:cNvGraphicFramePr>
               <a:graphicFrameLocks xmlns:a="http://schemas.openxmlformats.org/drawingml/2006/main" noChangeAspect="1"/>
             </wp:cNvGraphicFramePr>
@@ -3166,13 +3386,13 @@
               <a:graphicData uri="http://schemas.openxmlformats.org/drawingml/2006/picture">
                 <pic:pic xmlns:pic="http://schemas.openxmlformats.org/drawingml/2006/picture">
                   <pic:nvPicPr>
-                    <pic:cNvPr id="0" name="Picture 12" descr="What is RickRolling? A look back at the Rick Astley internet phenomenon  that's still... - Smooth"/>
+                    <pic:cNvPr id="0" name="Picture 8" descr="What is RickRolling? A look back at the Rick Astley internet phenomenon  that's still... - Smooth"/>
                     <pic:cNvPicPr>
                       <a:picLocks noChangeAspect="1" noChangeArrowheads="1"/>
                     </pic:cNvPicPr>
                   </pic:nvPicPr>
                   <pic:blipFill>
-                    <a:blip r:embed="rId14">
+                    <a:blip r:embed="rId17">
                       <a:extLst>
                         <a:ext uri="{28A0092B-C50C-407E-A947-70E740481C1C}">
                           <a14:useLocalDpi xmlns:a14="http://schemas.microsoft.com/office/drawing/2010/main" val="0"/>
@@ -3219,78 +3439,68 @@
         <w:spacing w:before="30" w:line="360" w:lineRule="auto"/>
         <w:rPr>
           <w:rFonts w:ascii="Times New Roman" w:hAnsi="Times New Roman" w:cs="Times New Roman"/>
-          <w:sz w:val="24"/>
-          <w:szCs w:val="24"/>
-        </w:rPr>
-      </w:pPr>
-    </w:p>
-    <w:p>
-      <w:pPr>
-        <w:spacing w:before="30" w:line="360" w:lineRule="auto"/>
-        <w:rPr>
-          <w:rFonts w:ascii="Times New Roman" w:hAnsi="Times New Roman" w:cs="Times New Roman"/>
-          <w:sz w:val="24"/>
-          <w:szCs w:val="24"/>
-        </w:rPr>
-      </w:pPr>
-    </w:p>
-    <w:p>
-      <w:pPr>
-        <w:spacing w:before="30" w:line="360" w:lineRule="auto"/>
-        <w:rPr>
-          <w:rFonts w:ascii="Times New Roman" w:hAnsi="Times New Roman" w:cs="Times New Roman"/>
-          <w:sz w:val="24"/>
-          <w:szCs w:val="24"/>
-        </w:rPr>
-      </w:pPr>
-    </w:p>
-    <w:p>
-      <w:pPr>
-        <w:spacing w:before="30" w:line="360" w:lineRule="auto"/>
-        <w:rPr>
-          <w:rFonts w:ascii="Times New Roman" w:hAnsi="Times New Roman" w:cs="Times New Roman"/>
-          <w:sz w:val="24"/>
-          <w:szCs w:val="24"/>
-        </w:rPr>
-      </w:pPr>
-    </w:p>
-    <w:p>
-      <w:pPr>
-        <w:spacing w:before="30" w:line="360" w:lineRule="auto"/>
-        <w:rPr>
-          <w:rFonts w:ascii="Times New Roman" w:hAnsi="Times New Roman" w:cs="Times New Roman"/>
-          <w:sz w:val="24"/>
-          <w:szCs w:val="24"/>
-        </w:rPr>
-      </w:pPr>
-    </w:p>
-    <w:p>
-      <w:pPr>
-        <w:spacing w:before="30" w:line="360" w:lineRule="auto"/>
-        <w:rPr>
-          <w:rFonts w:ascii="Times New Roman" w:hAnsi="Times New Roman" w:cs="Times New Roman"/>
-          <w:sz w:val="24"/>
-          <w:szCs w:val="24"/>
-        </w:rPr>
-      </w:pPr>
-    </w:p>
-    <w:p>
-      <w:pPr>
-        <w:spacing w:before="30" w:line="360" w:lineRule="auto"/>
-        <w:rPr>
-          <w:rFonts w:ascii="Times New Roman" w:hAnsi="Times New Roman" w:cs="Times New Roman"/>
-          <w:sz w:val="24"/>
-          <w:szCs w:val="24"/>
-        </w:rPr>
-      </w:pPr>
-      <w:r>
-        <w:rPr>
-          <w:rFonts w:ascii="Times New Roman" w:hAnsi="Times New Roman" w:cs="Times New Roman"/>
-          <w:sz w:val="24"/>
-          <w:szCs w:val="24"/>
-        </w:rPr>
-        <w:t>Pojemnościowy czujnik wilgotności gleby</w:t>
-      </w:r>
+          <w:b/>
+          <w:bCs/>
+          <w:sz w:val="24"/>
+          <w:szCs w:val="24"/>
+        </w:rPr>
+      </w:pPr>
+      <w:r>
+        <w:rPr>
+          <w:rFonts w:ascii="Times New Roman" w:hAnsi="Times New Roman" w:cs="Times New Roman"/>
+          <w:sz w:val="24"/>
+          <w:szCs w:val="24"/>
+        </w:rPr>
+        <w:tab/>
+        <w:t>Wydrukowane obudowy dobrze zabezpieczają prototypy na etapie testowania koncepcji projektu, jednak wersja, która miałaby działać w realnych warunkach powinna być dodatkowo zabezpieczona przed działaniem wilgoci i kurzu oraz wykonana z materiału, który nie będzie ulegał biodegradacji w wyniku działania czynników atmosferycznych. Dobrym wyborem mógłby być ABS.</w:t>
+      </w:r>
+    </w:p>
+    <w:p>
+      <w:pPr>
+        <w:spacing w:before="30" w:line="360" w:lineRule="auto"/>
+        <w:rPr>
+          <w:rFonts w:ascii="Times New Roman" w:hAnsi="Times New Roman" w:cs="Times New Roman"/>
+          <w:sz w:val="24"/>
+          <w:szCs w:val="24"/>
+        </w:rPr>
+      </w:pPr>
+      <w:r>
+        <w:rPr>
+          <w:rFonts w:ascii="Times New Roman" w:hAnsi="Times New Roman" w:cs="Times New Roman"/>
+          <w:sz w:val="24"/>
+          <w:szCs w:val="24"/>
+        </w:rPr>
+        <w:lastRenderedPageBreak/>
+        <w:t xml:space="preserve">Urządzenie pomiarowe zostało zabezpieczone wykonanymi w technologii druku 3D obudowami. W prototypowej wersji druk został zrealizowany z wykorzystaniem materiału PLA, jednak jest on biodegradowalny, co znaczy, że na dłuższą metę nie sprawdzi się w finalnym zastosowaniu. Dodatkowo, gdyby urządzenie miało być używane w realnym zastosowaniu obudowy powinny lepiej zabezpieczać przed działaniem kurzu i wody. </w:t>
+      </w:r>
+    </w:p>
+    <w:p>
+      <w:pPr>
+        <w:spacing w:before="30" w:line="360" w:lineRule="auto"/>
+        <w:rPr>
+          <w:rFonts w:ascii="Times New Roman" w:hAnsi="Times New Roman" w:cs="Times New Roman"/>
+          <w:sz w:val="24"/>
+          <w:szCs w:val="24"/>
+        </w:rPr>
+      </w:pPr>
+      <w:r>
+        <w:rPr>
+          <w:rFonts w:ascii="Times New Roman" w:hAnsi="Times New Roman" w:cs="Times New Roman"/>
+          <w:sz w:val="24"/>
+          <w:szCs w:val="24"/>
+        </w:rPr>
+        <w:t>Mikrokontroler wraz z sensorem SHT30</w:t>
+      </w:r>
+    </w:p>
+    <w:p>
+      <w:pPr>
+        <w:spacing w:before="30" w:line="360" w:lineRule="auto"/>
+        <w:rPr>
+          <w:rFonts w:ascii="Times New Roman" w:hAnsi="Times New Roman" w:cs="Times New Roman"/>
+          <w:sz w:val="24"/>
+          <w:szCs w:val="24"/>
+        </w:rPr>
+      </w:pPr>
     </w:p>
     <w:p>
       <w:pPr>
@@ -3305,12 +3515,11 @@
         <w:rPr>
           <w:noProof/>
         </w:rPr>
-        <w:lastRenderedPageBreak/>
         <w:drawing>
-          <wp:inline distT="0" distB="0" distL="0" distR="0" wp14:anchorId="702DA768" wp14:editId="539D3E6F">
+          <wp:inline distT="0" distB="0" distL="0" distR="0" wp14:anchorId="5202EC24" wp14:editId="0C40CDC8">
             <wp:extent cx="5760720" cy="3240405"/>
             <wp:effectExtent l="0" t="0" r="0" b="0"/>
-            <wp:docPr id="12" name="Obraz 12" descr="What is RickRolling? A look back at the Rick Astley internet phenomenon  that's still... - Smooth"/>
+            <wp:docPr id="11" name="Obraz 11" descr="What is RickRolling? A look back at the Rick Astley internet phenomenon  that's still... - Smooth"/>
             <wp:cNvGraphicFramePr>
               <a:graphicFrameLocks xmlns:a="http://schemas.openxmlformats.org/drawingml/2006/main" noChangeAspect="1"/>
             </wp:cNvGraphicFramePr>
@@ -3318,13 +3527,13 @@
               <a:graphicData uri="http://schemas.openxmlformats.org/drawingml/2006/picture">
                 <pic:pic xmlns:pic="http://schemas.openxmlformats.org/drawingml/2006/picture">
                   <pic:nvPicPr>
-                    <pic:cNvPr id="0" name="Picture 10" descr="What is RickRolling? A look back at the Rick Astley internet phenomenon  that's still... - Smooth"/>
+                    <pic:cNvPr id="0" name="Picture 8" descr="What is RickRolling? A look back at the Rick Astley internet phenomenon  that's still... - Smooth"/>
                     <pic:cNvPicPr>
                       <a:picLocks noChangeAspect="1" noChangeArrowheads="1"/>
                     </pic:cNvPicPr>
                   </pic:nvPicPr>
                   <pic:blipFill>
-                    <a:blip r:embed="rId14">
+                    <a:blip r:embed="rId17">
                       <a:extLst>
                         <a:ext uri="{28A0092B-C50C-407E-A947-70E740481C1C}">
                           <a14:useLocalDpi xmlns:a14="http://schemas.microsoft.com/office/drawing/2010/main" val="0"/>
@@ -3370,10 +3579,10 @@
           <w:noProof/>
         </w:rPr>
         <w:drawing>
-          <wp:inline distT="0" distB="0" distL="0" distR="0" wp14:anchorId="0AC3F89F" wp14:editId="2F00A508">
+          <wp:inline distT="0" distB="0" distL="0" distR="0" wp14:anchorId="04A74823" wp14:editId="6CC54AA6">
             <wp:extent cx="5760720" cy="3240405"/>
             <wp:effectExtent l="0" t="0" r="0" b="0"/>
-            <wp:docPr id="14" name="Obraz 14" descr="What is RickRolling? A look back at the Rick Astley internet phenomenon  that's still... - Smooth"/>
+            <wp:docPr id="13" name="Obraz 13" descr="What is RickRolling? A look back at the Rick Astley internet phenomenon  that's still... - Smooth"/>
             <wp:cNvGraphicFramePr>
               <a:graphicFrameLocks xmlns:a="http://schemas.openxmlformats.org/drawingml/2006/main" noChangeAspect="1"/>
             </wp:cNvGraphicFramePr>
@@ -3381,13 +3590,13 @@
               <a:graphicData uri="http://schemas.openxmlformats.org/drawingml/2006/picture">
                 <pic:pic xmlns:pic="http://schemas.openxmlformats.org/drawingml/2006/picture">
                   <pic:nvPicPr>
-                    <pic:cNvPr id="0" name="Picture 14" descr="What is RickRolling? A look back at the Rick Astley internet phenomenon  that's still... - Smooth"/>
+                    <pic:cNvPr id="0" name="Picture 12" descr="What is RickRolling? A look back at the Rick Astley internet phenomenon  that's still... - Smooth"/>
                     <pic:cNvPicPr>
                       <a:picLocks noChangeAspect="1" noChangeArrowheads="1"/>
                     </pic:cNvPicPr>
                   </pic:nvPicPr>
                   <pic:blipFill>
-                    <a:blip r:embed="rId14">
+                    <a:blip r:embed="rId17">
                       <a:extLst>
                         <a:ext uri="{28A0092B-C50C-407E-A947-70E740481C1C}">
                           <a14:useLocalDpi xmlns:a14="http://schemas.microsoft.com/office/drawing/2010/main" val="0"/>
@@ -3424,6 +3633,151 @@
         <w:spacing w:before="30" w:line="360" w:lineRule="auto"/>
         <w:rPr>
           <w:rFonts w:ascii="Times New Roman" w:hAnsi="Times New Roman" w:cs="Times New Roman"/>
+          <w:sz w:val="24"/>
+          <w:szCs w:val="24"/>
+        </w:rPr>
+      </w:pPr>
+      <w:r>
+        <w:rPr>
+          <w:rFonts w:ascii="Times New Roman" w:hAnsi="Times New Roman" w:cs="Times New Roman"/>
+          <w:sz w:val="24"/>
+          <w:szCs w:val="24"/>
+        </w:rPr>
+        <w:lastRenderedPageBreak/>
+        <w:t>Pojemnościowy czujnik wilgotności gleby</w:t>
+      </w:r>
+    </w:p>
+    <w:p>
+      <w:pPr>
+        <w:spacing w:before="30" w:line="360" w:lineRule="auto"/>
+        <w:rPr>
+          <w:rFonts w:ascii="Times New Roman" w:hAnsi="Times New Roman" w:cs="Times New Roman"/>
+          <w:sz w:val="24"/>
+          <w:szCs w:val="24"/>
+        </w:rPr>
+      </w:pPr>
+      <w:r>
+        <w:rPr>
+          <w:noProof/>
+        </w:rPr>
+        <w:drawing>
+          <wp:inline distT="0" distB="0" distL="0" distR="0" wp14:anchorId="702DA768" wp14:editId="539D3E6F">
+            <wp:extent cx="5760720" cy="3240405"/>
+            <wp:effectExtent l="0" t="0" r="0" b="0"/>
+            <wp:docPr id="12" name="Obraz 12" descr="What is RickRolling? A look back at the Rick Astley internet phenomenon  that's still... - Smooth"/>
+            <wp:cNvGraphicFramePr>
+              <a:graphicFrameLocks xmlns:a="http://schemas.openxmlformats.org/drawingml/2006/main" noChangeAspect="1"/>
+            </wp:cNvGraphicFramePr>
+            <a:graphic xmlns:a="http://schemas.openxmlformats.org/drawingml/2006/main">
+              <a:graphicData uri="http://schemas.openxmlformats.org/drawingml/2006/picture">
+                <pic:pic xmlns:pic="http://schemas.openxmlformats.org/drawingml/2006/picture">
+                  <pic:nvPicPr>
+                    <pic:cNvPr id="0" name="Picture 10" descr="What is RickRolling? A look back at the Rick Astley internet phenomenon  that's still... - Smooth"/>
+                    <pic:cNvPicPr>
+                      <a:picLocks noChangeAspect="1" noChangeArrowheads="1"/>
+                    </pic:cNvPicPr>
+                  </pic:nvPicPr>
+                  <pic:blipFill>
+                    <a:blip r:embed="rId17">
+                      <a:extLst>
+                        <a:ext uri="{28A0092B-C50C-407E-A947-70E740481C1C}">
+                          <a14:useLocalDpi xmlns:a14="http://schemas.microsoft.com/office/drawing/2010/main" val="0"/>
+                        </a:ext>
+                      </a:extLst>
+                    </a:blip>
+                    <a:srcRect/>
+                    <a:stretch>
+                      <a:fillRect/>
+                    </a:stretch>
+                  </pic:blipFill>
+                  <pic:spPr bwMode="auto">
+                    <a:xfrm>
+                      <a:off x="0" y="0"/>
+                      <a:ext cx="5760720" cy="3240405"/>
+                    </a:xfrm>
+                    <a:prstGeom prst="rect">
+                      <a:avLst/>
+                    </a:prstGeom>
+                    <a:noFill/>
+                    <a:ln>
+                      <a:noFill/>
+                    </a:ln>
+                  </pic:spPr>
+                </pic:pic>
+              </a:graphicData>
+            </a:graphic>
+          </wp:inline>
+        </w:drawing>
+      </w:r>
+    </w:p>
+    <w:p>
+      <w:pPr>
+        <w:spacing w:before="30" w:line="360" w:lineRule="auto"/>
+        <w:rPr>
+          <w:rFonts w:ascii="Times New Roman" w:hAnsi="Times New Roman" w:cs="Times New Roman"/>
+          <w:sz w:val="24"/>
+          <w:szCs w:val="24"/>
+        </w:rPr>
+      </w:pPr>
+      <w:r>
+        <w:rPr>
+          <w:noProof/>
+        </w:rPr>
+        <w:drawing>
+          <wp:inline distT="0" distB="0" distL="0" distR="0" wp14:anchorId="0AC3F89F" wp14:editId="2F00A508">
+            <wp:extent cx="5760720" cy="3240405"/>
+            <wp:effectExtent l="0" t="0" r="0" b="0"/>
+            <wp:docPr id="14" name="Obraz 14" descr="What is RickRolling? A look back at the Rick Astley internet phenomenon  that's still... - Smooth"/>
+            <wp:cNvGraphicFramePr>
+              <a:graphicFrameLocks xmlns:a="http://schemas.openxmlformats.org/drawingml/2006/main" noChangeAspect="1"/>
+            </wp:cNvGraphicFramePr>
+            <a:graphic xmlns:a="http://schemas.openxmlformats.org/drawingml/2006/main">
+              <a:graphicData uri="http://schemas.openxmlformats.org/drawingml/2006/picture">
+                <pic:pic xmlns:pic="http://schemas.openxmlformats.org/drawingml/2006/picture">
+                  <pic:nvPicPr>
+                    <pic:cNvPr id="0" name="Picture 14" descr="What is RickRolling? A look back at the Rick Astley internet phenomenon  that's still... - Smooth"/>
+                    <pic:cNvPicPr>
+                      <a:picLocks noChangeAspect="1" noChangeArrowheads="1"/>
+                    </pic:cNvPicPr>
+                  </pic:nvPicPr>
+                  <pic:blipFill>
+                    <a:blip r:embed="rId17">
+                      <a:extLst>
+                        <a:ext uri="{28A0092B-C50C-407E-A947-70E740481C1C}">
+                          <a14:useLocalDpi xmlns:a14="http://schemas.microsoft.com/office/drawing/2010/main" val="0"/>
+                        </a:ext>
+                      </a:extLst>
+                    </a:blip>
+                    <a:srcRect/>
+                    <a:stretch>
+                      <a:fillRect/>
+                    </a:stretch>
+                  </pic:blipFill>
+                  <pic:spPr bwMode="auto">
+                    <a:xfrm>
+                      <a:off x="0" y="0"/>
+                      <a:ext cx="5760720" cy="3240405"/>
+                    </a:xfrm>
+                    <a:prstGeom prst="rect">
+                      <a:avLst/>
+                    </a:prstGeom>
+                    <a:noFill/>
+                    <a:ln>
+                      <a:noFill/>
+                    </a:ln>
+                  </pic:spPr>
+                </pic:pic>
+              </a:graphicData>
+            </a:graphic>
+          </wp:inline>
+        </w:drawing>
+      </w:r>
+    </w:p>
+    <w:p>
+      <w:pPr>
+        <w:spacing w:before="30" w:line="360" w:lineRule="auto"/>
+        <w:rPr>
+          <w:rFonts w:ascii="Times New Roman" w:hAnsi="Times New Roman" w:cs="Times New Roman"/>
           <w:b/>
           <w:bCs/>
           <w:sz w:val="24"/>
@@ -3533,7 +3887,16 @@
           <w:sz w:val="24"/>
           <w:szCs w:val="24"/>
         </w:rPr>
-        <w:t>), który służy do przesyłania dokumentów hipertekstowych za pośrednictwem sieci WWW. Protokół ten pozwala na interakcje z serwerem z wykorzystaniem ustandaryzowanych metod</w:t>
+        <w:t xml:space="preserve">), który służy do </w:t>
+      </w:r>
+      <w:r>
+        <w:rPr>
+          <w:rFonts w:ascii="Times New Roman" w:hAnsi="Times New Roman" w:cs="Times New Roman"/>
+          <w:sz w:val="24"/>
+          <w:szCs w:val="24"/>
+        </w:rPr>
+        <w:lastRenderedPageBreak/>
+        <w:t>przesyłania dokumentów hipertekstowych za pośrednictwem sieci WWW. Protokół ten pozwala na interakcje z serwerem z wykorzystaniem ustandaryzowanych metod</w:t>
       </w:r>
       <w:r>
         <w:rPr>
@@ -3560,7 +3923,6 @@
           <w:sz w:val="24"/>
           <w:szCs w:val="24"/>
         </w:rPr>
-        <w:lastRenderedPageBreak/>
         <w:t>Metody wykorzystywane w komunikacji na linii urządzenie pomiarowe – serwer to POST oraz GET.</w:t>
       </w:r>
     </w:p>
@@ -4003,7 +4365,16 @@
           <w:sz w:val="24"/>
           <w:szCs w:val="24"/>
         </w:rPr>
-        <w:t xml:space="preserve"> do prostego pobierania potrzebnych bibliotek, wbudowany kompilator, monitor portu szeregowego oraz przede wszystkim narzędzie do wgrywania skompilowanego kodu bezpośrednio na zastosowaną płytkę.</w:t>
+        <w:t xml:space="preserve"> do prostego pobierania potrzebnych bibliotek, wbudowany kompilator, monitor portu szeregowego oraz przede </w:t>
+      </w:r>
+      <w:r>
+        <w:rPr>
+          <w:rFonts w:ascii="Times New Roman" w:hAnsi="Times New Roman" w:cs="Times New Roman"/>
+          <w:sz w:val="24"/>
+          <w:szCs w:val="24"/>
+        </w:rPr>
+        <w:lastRenderedPageBreak/>
+        <w:t>wszystkim narzędzie do wgrywania skompilowanego kodu bezpośrednio na zastosowaną płytkę.</w:t>
       </w:r>
     </w:p>
     <w:p>
@@ -4041,7 +4412,6 @@
           <w:sz w:val="24"/>
           <w:szCs w:val="24"/>
         </w:rPr>
-        <w:lastRenderedPageBreak/>
         <w:t xml:space="preserve">Język w jakim zostało napisane oprogramowanie to pochodna języka C wykorzystywana głównie w programowaniu płytek rozwojowych </w:t>
       </w:r>
       <w:proofErr w:type="spellStart"/>
@@ -4178,7 +4548,7 @@
                     </pic:cNvPicPr>
                   </pic:nvPicPr>
                   <pic:blipFill>
-                    <a:blip r:embed="rId15">
+                    <a:blip r:embed="rId18">
                       <a:extLst>
                         <a:ext uri="{28A0092B-C50C-407E-A947-70E740481C1C}">
                           <a14:useLocalDpi xmlns:a14="http://schemas.microsoft.com/office/drawing/2010/main" val="0"/>
@@ -4227,6 +4597,7 @@
           <w:sz w:val="24"/>
           <w:szCs w:val="24"/>
         </w:rPr>
+        <w:lastRenderedPageBreak/>
         <w:drawing>
           <wp:inline distT="0" distB="0" distL="0" distR="0" wp14:anchorId="4E99947D" wp14:editId="173F8308">
             <wp:extent cx="5724525" cy="3438525"/>
@@ -4245,7 +4616,7 @@
                     </pic:cNvPicPr>
                   </pic:nvPicPr>
                   <pic:blipFill>
-                    <a:blip r:embed="rId16">
+                    <a:blip r:embed="rId19">
                       <a:extLst>
                         <a:ext uri="{28A0092B-C50C-407E-A947-70E740481C1C}">
                           <a14:useLocalDpi xmlns:a14="http://schemas.microsoft.com/office/drawing/2010/main" val="0"/>
@@ -4334,7 +4705,6 @@
           <w:sz w:val="24"/>
           <w:szCs w:val="24"/>
         </w:rPr>
-        <w:lastRenderedPageBreak/>
         <w:t>W oprogramowaniu urządzenia pomiarowego można wyszczególnić 3 główne sekcje:</w:t>
       </w:r>
     </w:p>
@@ -4655,7 +5025,7 @@
                     </pic:cNvPicPr>
                   </pic:nvPicPr>
                   <pic:blipFill>
-                    <a:blip r:embed="rId17">
+                    <a:blip r:embed="rId20">
                       <a:extLst>
                         <a:ext uri="{28A0092B-C50C-407E-A947-70E740481C1C}">
                           <a14:useLocalDpi xmlns:a14="http://schemas.microsoft.com/office/drawing/2010/main" val="0"/>
@@ -4739,7 +5109,7 @@
                     </pic:cNvPicPr>
                   </pic:nvPicPr>
                   <pic:blipFill>
-                    <a:blip r:embed="rId14">
+                    <a:blip r:embed="rId17">
                       <a:extLst>
                         <a:ext uri="{28A0092B-C50C-407E-A947-70E740481C1C}">
                           <a14:useLocalDpi xmlns:a14="http://schemas.microsoft.com/office/drawing/2010/main" val="0"/>
@@ -4881,7 +5251,7 @@
                     </pic:cNvPicPr>
                   </pic:nvPicPr>
                   <pic:blipFill>
-                    <a:blip r:embed="rId18">
+                    <a:blip r:embed="rId21">
                       <a:extLst>
                         <a:ext uri="{28A0092B-C50C-407E-A947-70E740481C1C}">
                           <a14:useLocalDpi xmlns:a14="http://schemas.microsoft.com/office/drawing/2010/main" val="0"/>
@@ -5023,7 +5393,7 @@
                     </pic:cNvPicPr>
                   </pic:nvPicPr>
                   <pic:blipFill>
-                    <a:blip r:embed="rId19">
+                    <a:blip r:embed="rId22">
                       <a:extLst>
                         <a:ext uri="{28A0092B-C50C-407E-A947-70E740481C1C}">
                           <a14:useLocalDpi xmlns:a14="http://schemas.microsoft.com/office/drawing/2010/main" val="0"/>
@@ -5107,7 +5477,7 @@
                     </pic:cNvPicPr>
                   </pic:nvPicPr>
                   <pic:blipFill>
-                    <a:blip r:embed="rId14">
+                    <a:blip r:embed="rId17">
                       <a:extLst>
                         <a:ext uri="{28A0092B-C50C-407E-A947-70E740481C1C}">
                           <a14:useLocalDpi xmlns:a14="http://schemas.microsoft.com/office/drawing/2010/main" val="0"/>
@@ -5220,7 +5590,7 @@
                     </pic:cNvPicPr>
                   </pic:nvPicPr>
                   <pic:blipFill>
-                    <a:blip r:embed="rId20" cstate="print">
+                    <a:blip r:embed="rId23" cstate="print">
                       <a:extLst>
                         <a:ext uri="{28A0092B-C50C-407E-A947-70E740481C1C}">
                           <a14:useLocalDpi xmlns:a14="http://schemas.microsoft.com/office/drawing/2010/main" val="0"/>
@@ -5302,7 +5672,7 @@
                     </pic:cNvPicPr>
                   </pic:nvPicPr>
                   <pic:blipFill>
-                    <a:blip r:embed="rId14">
+                    <a:blip r:embed="rId17">
                       <a:extLst>
                         <a:ext uri="{28A0092B-C50C-407E-A947-70E740481C1C}">
                           <a14:useLocalDpi xmlns:a14="http://schemas.microsoft.com/office/drawing/2010/main" val="0"/>
@@ -5658,7 +6028,7 @@
                     </pic:cNvPicPr>
                   </pic:nvPicPr>
                   <pic:blipFill>
-                    <a:blip r:embed="rId21">
+                    <a:blip r:embed="rId24">
                       <a:extLst>
                         <a:ext uri="{28A0092B-C50C-407E-A947-70E740481C1C}">
                           <a14:useLocalDpi xmlns:a14="http://schemas.microsoft.com/office/drawing/2010/main" val="0"/>
@@ -5859,7 +6229,7 @@
           <w:sz w:val="24"/>
           <w:szCs w:val="24"/>
         </w:rPr>
-        <w:t xml:space="preserve">, do których zapisywane są kolejne wyniki pomiarów. Zaletą takiego rozwiązania jest możliwość otworzenia historii odczytów w arkuszu kalkulacyjnym, bez konieczności dodatkowej konwersji. Widoczną wadą </w:t>
+        <w:t xml:space="preserve">, do których zapisywane są kolejne wyniki pomiarów. Zaletą takiego rozwiązania jest możliwość otworzenia historii </w:t>
       </w:r>
       <w:r>
         <w:rPr>
@@ -5868,45 +6238,57 @@
           <w:szCs w:val="24"/>
         </w:rPr>
         <w:lastRenderedPageBreak/>
-        <w:t>jest znaczny czas odczytu przy większej ilości próbek, jednak w zastosowaniu prototypowym jest to akceptowalne.</w:t>
-      </w:r>
-    </w:p>
-    <w:p>
-      <w:pPr>
-        <w:spacing w:before="30" w:line="360" w:lineRule="auto"/>
-        <w:rPr>
-          <w:rFonts w:ascii="Times New Roman" w:hAnsi="Times New Roman" w:cs="Times New Roman"/>
-          <w:sz w:val="24"/>
-          <w:szCs w:val="24"/>
-        </w:rPr>
-      </w:pPr>
-      <w:r>
-        <w:rPr>
-          <w:rFonts w:ascii="Times New Roman" w:hAnsi="Times New Roman" w:cs="Times New Roman"/>
-          <w:sz w:val="24"/>
-          <w:szCs w:val="24"/>
-        </w:rPr>
-        <w:t>Porównanie czasu odczytu dla małej i dużej ilości próbek</w:t>
-      </w:r>
-    </w:p>
-    <w:p>
-      <w:pPr>
-        <w:spacing w:before="30" w:line="360" w:lineRule="auto"/>
-        <w:rPr>
-          <w:rFonts w:ascii="Times New Roman" w:hAnsi="Times New Roman" w:cs="Times New Roman"/>
-          <w:sz w:val="24"/>
-          <w:szCs w:val="24"/>
-        </w:rPr>
-      </w:pPr>
-      <w:r>
-        <w:rPr>
+        <w:t>odczytów w arkuszu kalkulacyjnym, bez konieczności dodatkowej konwersji.</w:t>
+      </w:r>
+      <w:r>
+        <w:rPr>
+          <w:rFonts w:ascii="Times New Roman" w:hAnsi="Times New Roman" w:cs="Times New Roman"/>
+          <w:sz w:val="24"/>
+          <w:szCs w:val="24"/>
+        </w:rPr>
+        <w:t xml:space="preserve"> Wadą może być rosnący czas dostępu do próbek wraz z wzrostem ich ilości.</w:t>
+      </w:r>
+    </w:p>
+    <w:p>
+      <w:pPr>
+        <w:spacing w:before="30" w:line="360" w:lineRule="auto"/>
+        <w:ind w:firstLine="708"/>
+        <w:rPr>
+          <w:rFonts w:ascii="Times New Roman" w:hAnsi="Times New Roman" w:cs="Times New Roman"/>
+          <w:sz w:val="24"/>
+          <w:szCs w:val="24"/>
+        </w:rPr>
+      </w:pPr>
+      <w:r>
+        <w:rPr>
+          <w:rFonts w:ascii="Times New Roman" w:hAnsi="Times New Roman" w:cs="Times New Roman"/>
+          <w:sz w:val="24"/>
+          <w:szCs w:val="24"/>
+        </w:rPr>
+        <w:t xml:space="preserve">Aby sprawdzić realny wpływ wspomnianego problemu na działanie projektu został przeprowadzony prosty test mający na celu sprawdzenie jak logarytmiczny przyrost ilości próbek wpływa na czas odczytu. Procedura testowa polegała na sprawdzeniu różnicy pomiędzy próbkami czasu przed i po rozpoczęciu działania funkcji przetwarzającej plik CSV. </w:t>
+      </w:r>
+    </w:p>
+    <w:p>
+      <w:pPr>
+        <w:spacing w:before="30" w:line="360" w:lineRule="auto"/>
+        <w:rPr>
+          <w:rFonts w:ascii="Times New Roman" w:hAnsi="Times New Roman" w:cs="Times New Roman"/>
+          <w:sz w:val="24"/>
+          <w:szCs w:val="24"/>
+        </w:rPr>
+      </w:pPr>
+      <w:r>
+        <w:rPr>
+          <w:rFonts w:ascii="Times New Roman" w:hAnsi="Times New Roman" w:cs="Times New Roman"/>
           <w:noProof/>
+          <w:sz w:val="24"/>
+          <w:szCs w:val="24"/>
         </w:rPr>
         <w:drawing>
-          <wp:inline distT="0" distB="0" distL="0" distR="0" wp14:anchorId="70A4D573" wp14:editId="22DE7CD9">
-            <wp:extent cx="5760720" cy="3240405"/>
-            <wp:effectExtent l="0" t="0" r="0" b="0"/>
-            <wp:docPr id="17" name="Obraz 17" descr="What is RickRolling? A look back at the Rick Astley internet phenomenon  that's still... - Smooth"/>
+          <wp:inline distT="0" distB="0" distL="0" distR="0" wp14:anchorId="54D29BA9" wp14:editId="40739A39">
+            <wp:extent cx="5753100" cy="847725"/>
+            <wp:effectExtent l="0" t="0" r="0" b="9525"/>
+            <wp:docPr id="34" name="Obraz 34"/>
             <wp:cNvGraphicFramePr>
               <a:graphicFrameLocks xmlns:a="http://schemas.openxmlformats.org/drawingml/2006/main" noChangeAspect="1"/>
             </wp:cNvGraphicFramePr>
@@ -5914,13 +6296,253 @@
               <a:graphicData uri="http://schemas.openxmlformats.org/drawingml/2006/picture">
                 <pic:pic xmlns:pic="http://schemas.openxmlformats.org/drawingml/2006/picture">
                   <pic:nvPicPr>
-                    <pic:cNvPr id="22" name="Obraz 22" descr="What is RickRolling? A look back at the Rick Astley internet phenomenon  that's still... - Smooth"/>
+                    <pic:cNvPr id="0" name="Picture 2"/>
                     <pic:cNvPicPr>
-                      <a:picLocks noChangeAspect="1"/>
+                      <a:picLocks noChangeAspect="1" noChangeArrowheads="1"/>
                     </pic:cNvPicPr>
                   </pic:nvPicPr>
                   <pic:blipFill>
-                    <a:blip r:embed="rId14">
+                    <a:blip r:embed="rId25" cstate="print">
+                      <a:extLst>
+                        <a:ext uri="{28A0092B-C50C-407E-A947-70E740481C1C}">
+                          <a14:useLocalDpi xmlns:a14="http://schemas.microsoft.com/office/drawing/2010/main" val="0"/>
+                        </a:ext>
+                      </a:extLst>
+                    </a:blip>
+                    <a:srcRect/>
+                    <a:stretch>
+                      <a:fillRect/>
+                    </a:stretch>
+                  </pic:blipFill>
+                  <pic:spPr bwMode="auto">
+                    <a:xfrm>
+                      <a:off x="0" y="0"/>
+                      <a:ext cx="5753100" cy="847725"/>
+                    </a:xfrm>
+                    <a:prstGeom prst="rect">
+                      <a:avLst/>
+                    </a:prstGeom>
+                    <a:noFill/>
+                    <a:ln>
+                      <a:noFill/>
+                    </a:ln>
+                  </pic:spPr>
+                </pic:pic>
+              </a:graphicData>
+            </a:graphic>
+          </wp:inline>
+        </w:drawing>
+      </w:r>
+    </w:p>
+    <w:p>
+      <w:pPr>
+        <w:spacing w:before="30" w:line="360" w:lineRule="auto"/>
+        <w:rPr>
+          <w:rFonts w:ascii="Times New Roman" w:hAnsi="Times New Roman" w:cs="Times New Roman"/>
+          <w:sz w:val="24"/>
+          <w:szCs w:val="24"/>
+        </w:rPr>
+      </w:pPr>
+    </w:p>
+    <w:p>
+      <w:pPr>
+        <w:spacing w:before="30" w:line="360" w:lineRule="auto"/>
+        <w:rPr>
+          <w:rFonts w:ascii="Times New Roman" w:hAnsi="Times New Roman" w:cs="Times New Roman"/>
+          <w:sz w:val="24"/>
+          <w:szCs w:val="24"/>
+        </w:rPr>
+      </w:pPr>
+      <w:r>
+        <w:rPr>
+          <w:rFonts w:ascii="Times New Roman" w:hAnsi="Times New Roman" w:cs="Times New Roman"/>
+          <w:sz w:val="24"/>
+          <w:szCs w:val="24"/>
+        </w:rPr>
+        <w:tab/>
+        <w:t xml:space="preserve">Na podstawie raportu działania funkcji można zauważyć, że </w:t>
+      </w:r>
+      <w:r>
+        <w:rPr>
+          <w:rFonts w:ascii="Times New Roman" w:hAnsi="Times New Roman" w:cs="Times New Roman"/>
+          <w:sz w:val="24"/>
+          <w:szCs w:val="24"/>
+        </w:rPr>
+        <w:t xml:space="preserve">do 100_000 próbek, czas odczytu utrzymywany jest poniżej sekundy, co skutkuje stosunkowo szybkim dostępem do interfejsu odpowiadającego za rysowanie wykresów. Problem pojawia się przy ilości próbek wynoszącej 1_000_000. Czas przetwarzania pliku jest bliski 9 sekund, jest to wartość poważnie wpływająca na </w:t>
+      </w:r>
+      <w:proofErr w:type="spellStart"/>
+      <w:r>
+        <w:rPr>
+          <w:rFonts w:ascii="Times New Roman" w:hAnsi="Times New Roman" w:cs="Times New Roman"/>
+          <w:sz w:val="24"/>
+          <w:szCs w:val="24"/>
+        </w:rPr>
+        <w:t>responsywność</w:t>
+      </w:r>
+      <w:proofErr w:type="spellEnd"/>
+      <w:r>
+        <w:rPr>
+          <w:rFonts w:ascii="Times New Roman" w:hAnsi="Times New Roman" w:cs="Times New Roman"/>
+          <w:sz w:val="24"/>
+          <w:szCs w:val="24"/>
+        </w:rPr>
+        <w:t xml:space="preserve"> funkcjonalności.</w:t>
+      </w:r>
+    </w:p>
+    <w:p>
+      <w:pPr>
+        <w:spacing w:before="30" w:line="360" w:lineRule="auto"/>
+        <w:rPr>
+          <w:rFonts w:ascii="Times New Roman" w:hAnsi="Times New Roman" w:cs="Times New Roman"/>
+          <w:sz w:val="24"/>
+          <w:szCs w:val="24"/>
+        </w:rPr>
+      </w:pPr>
+      <w:r>
+        <w:rPr>
+          <w:rFonts w:ascii="Times New Roman" w:hAnsi="Times New Roman" w:cs="Times New Roman"/>
+          <w:sz w:val="24"/>
+          <w:szCs w:val="24"/>
+        </w:rPr>
+        <w:tab/>
+        <w:t>Przyjmując założenie, że system ma działać na tyle długo, żeby miał możliwość zebrania takiej ilości próbek potrzebny byłby inny, szybszy w działaniu sposób przechowywania danych, jednak w aspekcie prototypowym osiągnięte czasy przetwarzania są wystarczające.</w:t>
+      </w:r>
+    </w:p>
+    <w:p>
+      <w:pPr>
+        <w:spacing w:before="30" w:line="360" w:lineRule="auto"/>
+        <w:rPr>
+          <w:rFonts w:ascii="Times New Roman" w:hAnsi="Times New Roman" w:cs="Times New Roman"/>
+          <w:sz w:val="24"/>
+          <w:szCs w:val="24"/>
+        </w:rPr>
+      </w:pPr>
+      <w:r>
+        <w:rPr>
+          <w:rFonts w:ascii="Times New Roman" w:hAnsi="Times New Roman" w:cs="Times New Roman"/>
+          <w:sz w:val="24"/>
+          <w:szCs w:val="24"/>
+        </w:rPr>
+        <w:drawing>
+          <wp:inline distT="0" distB="0" distL="0" distR="0" wp14:anchorId="2372C861" wp14:editId="1A6C8E0E">
+            <wp:extent cx="5760720" cy="2081530"/>
+            <wp:effectExtent l="0" t="0" r="0" b="0"/>
+            <wp:docPr id="32" name="Obraz 32" descr="Obraz zawierający tekst&#10;&#10;Opis wygenerowany automatycznie"/>
+            <wp:cNvGraphicFramePr>
+              <a:graphicFrameLocks xmlns:a="http://schemas.openxmlformats.org/drawingml/2006/main" noChangeAspect="1"/>
+            </wp:cNvGraphicFramePr>
+            <a:graphic xmlns:a="http://schemas.openxmlformats.org/drawingml/2006/main">
+              <a:graphicData uri="http://schemas.openxmlformats.org/drawingml/2006/picture">
+                <pic:pic xmlns:pic="http://schemas.openxmlformats.org/drawingml/2006/picture">
+                  <pic:nvPicPr>
+                    <pic:cNvPr id="32" name="Obraz 32" descr="Obraz zawierający tekst&#10;&#10;Opis wygenerowany automatycznie"/>
+                    <pic:cNvPicPr/>
+                  </pic:nvPicPr>
+                  <pic:blipFill>
+                    <a:blip r:embed="rId26"/>
+                    <a:stretch>
+                      <a:fillRect/>
+                    </a:stretch>
+                  </pic:blipFill>
+                  <pic:spPr>
+                    <a:xfrm>
+                      <a:off x="0" y="0"/>
+                      <a:ext cx="5760720" cy="2081530"/>
+                    </a:xfrm>
+                    <a:prstGeom prst="rect">
+                      <a:avLst/>
+                    </a:prstGeom>
+                  </pic:spPr>
+                </pic:pic>
+              </a:graphicData>
+            </a:graphic>
+          </wp:inline>
+        </w:drawing>
+      </w:r>
+    </w:p>
+    <w:p>
+      <w:pPr>
+        <w:spacing w:before="30" w:line="360" w:lineRule="auto"/>
+        <w:rPr>
+          <w:rFonts w:ascii="Times New Roman" w:hAnsi="Times New Roman" w:cs="Times New Roman"/>
+          <w:b/>
+          <w:bCs/>
+          <w:sz w:val="24"/>
+          <w:szCs w:val="24"/>
+        </w:rPr>
+      </w:pPr>
+      <w:r>
+        <w:rPr>
+          <w:rFonts w:ascii="Times New Roman" w:hAnsi="Times New Roman" w:cs="Times New Roman"/>
+          <w:b/>
+          <w:bCs/>
+          <w:sz w:val="24"/>
+          <w:szCs w:val="24"/>
+        </w:rPr>
+        <w:t>API</w:t>
+      </w:r>
+    </w:p>
+    <w:p>
+      <w:pPr>
+        <w:spacing w:before="30" w:line="360" w:lineRule="auto"/>
+        <w:rPr>
+          <w:rFonts w:ascii="Times New Roman" w:hAnsi="Times New Roman" w:cs="Times New Roman"/>
+          <w:sz w:val="24"/>
+          <w:szCs w:val="24"/>
+        </w:rPr>
+      </w:pPr>
+      <w:r>
+        <w:rPr>
+          <w:rFonts w:ascii="Times New Roman" w:hAnsi="Times New Roman" w:cs="Times New Roman"/>
+          <w:sz w:val="24"/>
+          <w:szCs w:val="24"/>
+        </w:rPr>
+        <w:t xml:space="preserve">Schemat </w:t>
+      </w:r>
+      <w:proofErr w:type="spellStart"/>
+      <w:r>
+        <w:rPr>
+          <w:rFonts w:ascii="Times New Roman" w:hAnsi="Times New Roman" w:cs="Times New Roman"/>
+          <w:sz w:val="24"/>
+          <w:szCs w:val="24"/>
+        </w:rPr>
+        <w:t>api</w:t>
+      </w:r>
+      <w:proofErr w:type="spellEnd"/>
+    </w:p>
+    <w:p>
+      <w:pPr>
+        <w:spacing w:before="30" w:line="360" w:lineRule="auto"/>
+        <w:rPr>
+          <w:rFonts w:ascii="Times New Roman" w:hAnsi="Times New Roman" w:cs="Times New Roman"/>
+          <w:sz w:val="24"/>
+          <w:szCs w:val="24"/>
+        </w:rPr>
+      </w:pPr>
+      <w:r>
+        <w:rPr>
+          <w:noProof/>
+        </w:rPr>
+        <w:lastRenderedPageBreak/>
+        <w:drawing>
+          <wp:inline distT="0" distB="0" distL="0" distR="0" wp14:anchorId="32473DD0" wp14:editId="33CC6F00">
+            <wp:extent cx="5760720" cy="3240405"/>
+            <wp:effectExtent l="0" t="0" r="0" b="0"/>
+            <wp:docPr id="15" name="Obraz 15" descr="What is RickRolling? A look back at the Rick Astley internet phenomenon  that's still... - Smooth"/>
+            <wp:cNvGraphicFramePr>
+              <a:graphicFrameLocks xmlns:a="http://schemas.openxmlformats.org/drawingml/2006/main" noChangeAspect="1"/>
+            </wp:cNvGraphicFramePr>
+            <a:graphic xmlns:a="http://schemas.openxmlformats.org/drawingml/2006/main">
+              <a:graphicData uri="http://schemas.openxmlformats.org/drawingml/2006/picture">
+                <pic:pic xmlns:pic="http://schemas.openxmlformats.org/drawingml/2006/picture">
+                  <pic:nvPicPr>
+                    <pic:cNvPr id="0" name="Picture 28" descr="What is RickRolling? A look back at the Rick Astley internet phenomenon  that's still... - Smooth"/>
+                    <pic:cNvPicPr>
+                      <a:picLocks noChangeAspect="1" noChangeArrowheads="1"/>
+                    </pic:cNvPicPr>
+                  </pic:nvPicPr>
+                  <pic:blipFill>
+                    <a:blip r:embed="rId17">
                       <a:extLst>
                         <a:ext uri="{28A0092B-C50C-407E-A947-70E740481C1C}">
                           <a14:useLocalDpi xmlns:a14="http://schemas.microsoft.com/office/drawing/2010/main" val="0"/>
@@ -5957,6 +6579,24 @@
         <w:spacing w:before="30" w:line="360" w:lineRule="auto"/>
         <w:rPr>
           <w:rFonts w:ascii="Times New Roman" w:hAnsi="Times New Roman" w:cs="Times New Roman"/>
+          <w:sz w:val="24"/>
+          <w:szCs w:val="24"/>
+        </w:rPr>
+      </w:pPr>
+      <w:r>
+        <w:rPr>
+          <w:rFonts w:ascii="Times New Roman" w:hAnsi="Times New Roman" w:cs="Times New Roman"/>
+          <w:sz w:val="24"/>
+          <w:szCs w:val="24"/>
+        </w:rPr>
+        <w:t>Opisy funkcjonalności</w:t>
+      </w:r>
+    </w:p>
+    <w:p>
+      <w:pPr>
+        <w:spacing w:before="30" w:line="360" w:lineRule="auto"/>
+        <w:rPr>
+          <w:rFonts w:ascii="Times New Roman" w:hAnsi="Times New Roman" w:cs="Times New Roman"/>
           <w:b/>
           <w:bCs/>
           <w:sz w:val="24"/>
@@ -5971,25 +6611,26 @@
           <w:sz w:val="24"/>
           <w:szCs w:val="24"/>
         </w:rPr>
-        <w:t>API</w:t>
-      </w:r>
-    </w:p>
-    <w:p>
-      <w:pPr>
-        <w:spacing w:before="30" w:line="360" w:lineRule="auto"/>
-        <w:rPr>
-          <w:rFonts w:ascii="Times New Roman" w:hAnsi="Times New Roman" w:cs="Times New Roman"/>
-          <w:sz w:val="24"/>
-          <w:szCs w:val="24"/>
-        </w:rPr>
-      </w:pPr>
-      <w:r>
-        <w:rPr>
-          <w:rFonts w:ascii="Times New Roman" w:hAnsi="Times New Roman" w:cs="Times New Roman"/>
-          <w:sz w:val="24"/>
-          <w:szCs w:val="24"/>
-        </w:rPr>
-        <w:t xml:space="preserve">Schemat </w:t>
+        <w:t>Symulowanie działania z kilkoma czujnikami.</w:t>
+      </w:r>
+    </w:p>
+    <w:p>
+      <w:pPr>
+        <w:spacing w:before="30" w:line="360" w:lineRule="auto"/>
+        <w:ind w:firstLine="708"/>
+        <w:rPr>
+          <w:rFonts w:ascii="Times New Roman" w:hAnsi="Times New Roman" w:cs="Times New Roman"/>
+          <w:sz w:val="24"/>
+          <w:szCs w:val="24"/>
+        </w:rPr>
+      </w:pPr>
+      <w:r>
+        <w:rPr>
+          <w:rFonts w:ascii="Times New Roman" w:hAnsi="Times New Roman" w:cs="Times New Roman"/>
+          <w:sz w:val="24"/>
+          <w:szCs w:val="24"/>
+        </w:rPr>
+        <w:t xml:space="preserve">Aby zasymulować działanie z kilkoma czujnikami, napisany został skrypt wysyłający ramki danych wypełnione wartościami generowanymi przez funkcję </w:t>
       </w:r>
       <w:proofErr w:type="spellStart"/>
       <w:r>
@@ -5998,90 +6639,28 @@
           <w:sz w:val="24"/>
           <w:szCs w:val="24"/>
         </w:rPr>
-        <w:t>api</w:t>
+        <w:t>random</w:t>
       </w:r>
       <w:proofErr w:type="spellEnd"/>
-    </w:p>
-    <w:p>
-      <w:pPr>
-        <w:spacing w:before="30" w:line="360" w:lineRule="auto"/>
-        <w:rPr>
-          <w:rFonts w:ascii="Times New Roman" w:hAnsi="Times New Roman" w:cs="Times New Roman"/>
-          <w:sz w:val="24"/>
-          <w:szCs w:val="24"/>
-        </w:rPr>
-      </w:pPr>
-      <w:r>
-        <w:rPr>
-          <w:noProof/>
-        </w:rPr>
-        <w:drawing>
-          <wp:inline distT="0" distB="0" distL="0" distR="0" wp14:anchorId="32473DD0" wp14:editId="33CC6F00">
-            <wp:extent cx="5760720" cy="3240405"/>
-            <wp:effectExtent l="0" t="0" r="0" b="0"/>
-            <wp:docPr id="15" name="Obraz 15" descr="What is RickRolling? A look back at the Rick Astley internet phenomenon  that's still... - Smooth"/>
-            <wp:cNvGraphicFramePr>
-              <a:graphicFrameLocks xmlns:a="http://schemas.openxmlformats.org/drawingml/2006/main" noChangeAspect="1"/>
-            </wp:cNvGraphicFramePr>
-            <a:graphic xmlns:a="http://schemas.openxmlformats.org/drawingml/2006/main">
-              <a:graphicData uri="http://schemas.openxmlformats.org/drawingml/2006/picture">
-                <pic:pic xmlns:pic="http://schemas.openxmlformats.org/drawingml/2006/picture">
-                  <pic:nvPicPr>
-                    <pic:cNvPr id="0" name="Picture 28" descr="What is RickRolling? A look back at the Rick Astley internet phenomenon  that's still... - Smooth"/>
-                    <pic:cNvPicPr>
-                      <a:picLocks noChangeAspect="1" noChangeArrowheads="1"/>
-                    </pic:cNvPicPr>
-                  </pic:nvPicPr>
-                  <pic:blipFill>
-                    <a:blip r:embed="rId14">
-                      <a:extLst>
-                        <a:ext uri="{28A0092B-C50C-407E-A947-70E740481C1C}">
-                          <a14:useLocalDpi xmlns:a14="http://schemas.microsoft.com/office/drawing/2010/main" val="0"/>
-                        </a:ext>
-                      </a:extLst>
-                    </a:blip>
-                    <a:srcRect/>
-                    <a:stretch>
-                      <a:fillRect/>
-                    </a:stretch>
-                  </pic:blipFill>
-                  <pic:spPr bwMode="auto">
-                    <a:xfrm>
-                      <a:off x="0" y="0"/>
-                      <a:ext cx="5760720" cy="3240405"/>
-                    </a:xfrm>
-                    <a:prstGeom prst="rect">
-                      <a:avLst/>
-                    </a:prstGeom>
-                    <a:noFill/>
-                    <a:ln>
-                      <a:noFill/>
-                    </a:ln>
-                  </pic:spPr>
-                </pic:pic>
-              </a:graphicData>
-            </a:graphic>
-          </wp:inline>
-        </w:drawing>
-      </w:r>
-    </w:p>
-    <w:p>
-      <w:pPr>
-        <w:spacing w:before="30" w:line="360" w:lineRule="auto"/>
-        <w:rPr>
-          <w:rFonts w:ascii="Times New Roman" w:hAnsi="Times New Roman" w:cs="Times New Roman"/>
-          <w:sz w:val="24"/>
-          <w:szCs w:val="24"/>
-        </w:rPr>
-      </w:pPr>
-      <w:r>
-        <w:rPr>
-          <w:rFonts w:ascii="Times New Roman" w:hAnsi="Times New Roman" w:cs="Times New Roman"/>
-          <w:sz w:val="24"/>
-          <w:szCs w:val="24"/>
-        </w:rPr>
-        <w:t>Opisy funkcjonalności</w:t>
-      </w:r>
+      <w:r>
+        <w:rPr>
+          <w:rFonts w:ascii="Times New Roman" w:hAnsi="Times New Roman" w:cs="Times New Roman"/>
+          <w:sz w:val="24"/>
+          <w:szCs w:val="24"/>
+        </w:rPr>
+        <w:t>(). Pozwoliło to na zweryfikowanie, czy system jest w stanie zebrać dane, wygenerować interfejs oraz wykresy dla większej ilości urządzeń pomiarowych.</w:t>
+      </w:r>
+    </w:p>
+    <w:p>
+      <w:pPr>
+        <w:spacing w:before="30" w:line="360" w:lineRule="auto"/>
+        <w:ind w:firstLine="708"/>
+        <w:rPr>
+          <w:rFonts w:ascii="Times New Roman" w:hAnsi="Times New Roman" w:cs="Times New Roman"/>
+          <w:sz w:val="24"/>
+          <w:szCs w:val="24"/>
+        </w:rPr>
+      </w:pPr>
     </w:p>
     <w:p>
       <w:pPr>
@@ -6094,29 +6673,6 @@
           <w:szCs w:val="24"/>
         </w:rPr>
       </w:pPr>
-      <w:r>
-        <w:rPr>
-          <w:rFonts w:ascii="Times New Roman" w:hAnsi="Times New Roman" w:cs="Times New Roman"/>
-          <w:b/>
-          <w:bCs/>
-          <w:sz w:val="24"/>
-          <w:szCs w:val="24"/>
-        </w:rPr>
-        <w:lastRenderedPageBreak/>
-        <w:t>Symulowanie działania z kilkoma czujnikami.</w:t>
-      </w:r>
-    </w:p>
-    <w:p>
-      <w:pPr>
-        <w:spacing w:before="30" w:line="360" w:lineRule="auto"/>
-        <w:rPr>
-          <w:rFonts w:ascii="Times New Roman" w:hAnsi="Times New Roman" w:cs="Times New Roman"/>
-          <w:b/>
-          <w:bCs/>
-          <w:sz w:val="24"/>
-          <w:szCs w:val="24"/>
-        </w:rPr>
-      </w:pPr>
     </w:p>
     <w:p>
       <w:pPr>
@@ -6295,6 +6851,7 @@
           <w:sz w:val="24"/>
           <w:szCs w:val="24"/>
         </w:rPr>
+        <w:lastRenderedPageBreak/>
         <w:tab/>
       </w:r>
       <w:proofErr w:type="spellStart"/>

</xml_diff>

<commit_message>
[paper] updated paper, added screen for mock_sensor code
</commit_message>
<xml_diff>
--- a/paper/inzynierka_draft.docx
+++ b/paper/inzynierka_draft.docx
@@ -2905,6 +2905,7 @@
       <w:r>
         <w:rPr>
           <w:rFonts w:ascii="Times New Roman" w:hAnsi="Times New Roman" w:cs="Times New Roman"/>
+          <w:noProof/>
           <w:sz w:val="24"/>
           <w:szCs w:val="24"/>
         </w:rPr>
@@ -3116,6 +3117,7 @@
       <w:r>
         <w:rPr>
           <w:rFonts w:ascii="Times New Roman" w:hAnsi="Times New Roman" w:cs="Times New Roman"/>
+          <w:noProof/>
           <w:sz w:val="24"/>
           <w:szCs w:val="24"/>
         </w:rPr>
@@ -3168,6 +3170,7 @@
       <w:r>
         <w:rPr>
           <w:rFonts w:ascii="Times New Roman" w:hAnsi="Times New Roman" w:cs="Times New Roman"/>
+          <w:noProof/>
           <w:sz w:val="24"/>
           <w:szCs w:val="24"/>
         </w:rPr>
@@ -6405,21 +6408,38 @@
           <w:szCs w:val="24"/>
         </w:rPr>
         <w:tab/>
-        <w:t>Przyjmując założenie, że system ma działać na tyle długo, żeby miał możliwość zebrania takiej ilości próbek potrzebny byłby inny, szybszy w działaniu sposób przechowywania danych, jednak w aspekcie prototypowym osiągnięte czasy przetwarzania są wystarczające.</w:t>
-      </w:r>
-    </w:p>
-    <w:p>
-      <w:pPr>
-        <w:spacing w:before="30" w:line="360" w:lineRule="auto"/>
-        <w:rPr>
-          <w:rFonts w:ascii="Times New Roman" w:hAnsi="Times New Roman" w:cs="Times New Roman"/>
-          <w:sz w:val="24"/>
-          <w:szCs w:val="24"/>
-        </w:rPr>
-      </w:pPr>
-      <w:r>
-        <w:rPr>
-          <w:rFonts w:ascii="Times New Roman" w:hAnsi="Times New Roman" w:cs="Times New Roman"/>
+        <w:t xml:space="preserve">Przyjmując założenie, że system ma działać na tyle długo, żeby miał możliwość zebrania </w:t>
+      </w:r>
+      <w:r>
+        <w:rPr>
+          <w:rFonts w:ascii="Times New Roman" w:hAnsi="Times New Roman" w:cs="Times New Roman"/>
+          <w:sz w:val="24"/>
+          <w:szCs w:val="24"/>
+        </w:rPr>
+        <w:t>ilości próbek w granicy miliona,</w:t>
+      </w:r>
+      <w:r>
+        <w:rPr>
+          <w:rFonts w:ascii="Times New Roman" w:hAnsi="Times New Roman" w:cs="Times New Roman"/>
+          <w:sz w:val="24"/>
+          <w:szCs w:val="24"/>
+        </w:rPr>
+        <w:t xml:space="preserve"> potrzebny byłby inny, szybszy w działaniu sposób przechowywania danych, jednak w aspekcie prototypowym osiągnięte czasy przetwarzania są wystarczające.</w:t>
+      </w:r>
+    </w:p>
+    <w:p>
+      <w:pPr>
+        <w:spacing w:before="30" w:line="360" w:lineRule="auto"/>
+        <w:rPr>
+          <w:rFonts w:ascii="Times New Roman" w:hAnsi="Times New Roman" w:cs="Times New Roman"/>
+          <w:sz w:val="24"/>
+          <w:szCs w:val="24"/>
+        </w:rPr>
+      </w:pPr>
+      <w:r>
+        <w:rPr>
+          <w:rFonts w:ascii="Times New Roman" w:hAnsi="Times New Roman" w:cs="Times New Roman"/>
+          <w:noProof/>
           <w:sz w:val="24"/>
           <w:szCs w:val="24"/>
         </w:rPr>
@@ -6654,6 +6674,73 @@
     <w:p>
       <w:pPr>
         <w:spacing w:before="30" w:line="360" w:lineRule="auto"/>
+        <w:rPr>
+          <w:rFonts w:ascii="Times New Roman" w:hAnsi="Times New Roman" w:cs="Times New Roman"/>
+          <w:sz w:val="24"/>
+          <w:szCs w:val="24"/>
+        </w:rPr>
+      </w:pPr>
+      <w:r>
+        <w:rPr>
+          <w:rFonts w:ascii="Times New Roman" w:hAnsi="Times New Roman" w:cs="Times New Roman"/>
+          <w:noProof/>
+          <w:sz w:val="24"/>
+          <w:szCs w:val="24"/>
+        </w:rPr>
+        <w:lastRenderedPageBreak/>
+        <w:drawing>
+          <wp:inline distT="0" distB="0" distL="0" distR="0" wp14:anchorId="175BDDE1" wp14:editId="2837FBCD">
+            <wp:extent cx="5762625" cy="6010275"/>
+            <wp:effectExtent l="0" t="0" r="9525" b="9525"/>
+            <wp:docPr id="17" name="Obraz 17"/>
+            <wp:cNvGraphicFramePr>
+              <a:graphicFrameLocks xmlns:a="http://schemas.openxmlformats.org/drawingml/2006/main" noChangeAspect="1"/>
+            </wp:cNvGraphicFramePr>
+            <a:graphic xmlns:a="http://schemas.openxmlformats.org/drawingml/2006/main">
+              <a:graphicData uri="http://schemas.openxmlformats.org/drawingml/2006/picture">
+                <pic:pic xmlns:pic="http://schemas.openxmlformats.org/drawingml/2006/picture">
+                  <pic:nvPicPr>
+                    <pic:cNvPr id="0" name="Picture 1"/>
+                    <pic:cNvPicPr>
+                      <a:picLocks noChangeAspect="1" noChangeArrowheads="1"/>
+                    </pic:cNvPicPr>
+                  </pic:nvPicPr>
+                  <pic:blipFill>
+                    <a:blip r:embed="rId27" cstate="print">
+                      <a:extLst>
+                        <a:ext uri="{28A0092B-C50C-407E-A947-70E740481C1C}">
+                          <a14:useLocalDpi xmlns:a14="http://schemas.microsoft.com/office/drawing/2010/main" val="0"/>
+                        </a:ext>
+                      </a:extLst>
+                    </a:blip>
+                    <a:srcRect/>
+                    <a:stretch>
+                      <a:fillRect/>
+                    </a:stretch>
+                  </pic:blipFill>
+                  <pic:spPr bwMode="auto">
+                    <a:xfrm>
+                      <a:off x="0" y="0"/>
+                      <a:ext cx="5762625" cy="6010275"/>
+                    </a:xfrm>
+                    <a:prstGeom prst="rect">
+                      <a:avLst/>
+                    </a:prstGeom>
+                    <a:noFill/>
+                    <a:ln>
+                      <a:noFill/>
+                    </a:ln>
+                  </pic:spPr>
+                </pic:pic>
+              </a:graphicData>
+            </a:graphic>
+          </wp:inline>
+        </w:drawing>
+      </w:r>
+    </w:p>
+    <w:p>
+      <w:pPr>
+        <w:spacing w:before="30" w:line="360" w:lineRule="auto"/>
         <w:ind w:firstLine="708"/>
         <w:rPr>
           <w:rFonts w:ascii="Times New Roman" w:hAnsi="Times New Roman" w:cs="Times New Roman"/>
@@ -6776,7 +6863,16 @@
           <w:sz w:val="24"/>
           <w:szCs w:val="24"/>
         </w:rPr>
-        <w:t>. Dodatkowo możliwość pracy na gałęziach (</w:t>
+        <w:t xml:space="preserve">. Dodatkowo </w:t>
+      </w:r>
+      <w:r>
+        <w:rPr>
+          <w:rFonts w:ascii="Times New Roman" w:hAnsi="Times New Roman" w:cs="Times New Roman"/>
+          <w:sz w:val="24"/>
+          <w:szCs w:val="24"/>
+        </w:rPr>
+        <w:lastRenderedPageBreak/>
+        <w:t>możliwość pracy na gałęziach (</w:t>
       </w:r>
       <w:proofErr w:type="spellStart"/>
       <w:r>
@@ -6851,7 +6947,6 @@
           <w:sz w:val="24"/>
           <w:szCs w:val="24"/>
         </w:rPr>
-        <w:lastRenderedPageBreak/>
         <w:tab/>
       </w:r>
       <w:proofErr w:type="spellStart"/>

</xml_diff>

<commit_message>
[paper] updated paper and added screenshots
</commit_message>
<xml_diff>
--- a/paper/inzynierka_draft.docx
+++ b/paper/inzynierka_draft.docx
@@ -2175,7 +2175,7 @@
           <w:sz w:val="24"/>
           <w:szCs w:val="24"/>
         </w:rPr>
-        <w:t>Elementy do debugowania na poziomie sprzętowym</w:t>
+        <w:t>Schemat</w:t>
       </w:r>
     </w:p>
     <w:p>
@@ -2203,74 +2203,6 @@
           <w:sz w:val="24"/>
           <w:szCs w:val="24"/>
         </w:rPr>
-        <w:t>Aby ułatwić debugowanie oprogramowania urządzenia na poziomie sprzętowym wykorzystana została wewnętrzna dioda mikrokontrolera sprzęgnięta z pinem D2 oraz dodana została dioda LED na pinie D15. Docelowo mają one sygnalizować działanie procesów na konkretnych rdzeniach procesora. Wyprowadzone zostały piny (</w:t>
-      </w:r>
-      <w:r>
-        <w:rPr>
-          <w:rFonts w:ascii="Times New Roman" w:hAnsi="Times New Roman" w:cs="Times New Roman"/>
-          <w:b/>
-          <w:bCs/>
-          <w:sz w:val="24"/>
-          <w:szCs w:val="24"/>
-        </w:rPr>
-        <w:t>TU WSTAW NUMERY PINÓW</w:t>
-      </w:r>
-      <w:r>
-        <w:rPr>
-          <w:rFonts w:ascii="Times New Roman" w:hAnsi="Times New Roman" w:cs="Times New Roman"/>
-          <w:sz w:val="24"/>
-          <w:szCs w:val="24"/>
-        </w:rPr>
-        <w:t>) aby umożliwić wizualizację działania wątków na oscyloskopie.</w:t>
-      </w:r>
-    </w:p>
-    <w:p>
-      <w:pPr>
-        <w:spacing w:before="30" w:line="360" w:lineRule="auto"/>
-        <w:rPr>
-          <w:rFonts w:ascii="Times New Roman" w:hAnsi="Times New Roman" w:cs="Times New Roman"/>
-          <w:b/>
-          <w:bCs/>
-          <w:sz w:val="24"/>
-          <w:szCs w:val="24"/>
-        </w:rPr>
-      </w:pPr>
-      <w:r>
-        <w:rPr>
-          <w:rFonts w:ascii="Times New Roman" w:hAnsi="Times New Roman" w:cs="Times New Roman"/>
-          <w:b/>
-          <w:bCs/>
-          <w:sz w:val="24"/>
-          <w:szCs w:val="24"/>
-        </w:rPr>
-        <w:t>Schemat</w:t>
-      </w:r>
-    </w:p>
-    <w:p>
-      <w:pPr>
-        <w:spacing w:before="30" w:line="360" w:lineRule="auto"/>
-        <w:rPr>
-          <w:rFonts w:ascii="Times New Roman" w:hAnsi="Times New Roman" w:cs="Times New Roman"/>
-          <w:sz w:val="24"/>
-          <w:szCs w:val="24"/>
-        </w:rPr>
-      </w:pPr>
-      <w:r>
-        <w:rPr>
-          <w:rFonts w:ascii="Times New Roman" w:hAnsi="Times New Roman" w:cs="Times New Roman"/>
-          <w:b/>
-          <w:bCs/>
-          <w:sz w:val="24"/>
-          <w:szCs w:val="24"/>
-        </w:rPr>
-        <w:tab/>
-      </w:r>
-      <w:r>
-        <w:rPr>
-          <w:rFonts w:ascii="Times New Roman" w:hAnsi="Times New Roman" w:cs="Times New Roman"/>
-          <w:sz w:val="24"/>
-          <w:szCs w:val="24"/>
-        </w:rPr>
         <w:t>Poniżej schemat rzeczywistych połączeń w projekcie.</w:t>
       </w:r>
     </w:p>
@@ -2290,7 +2222,6 @@
           <w:sz w:val="24"/>
           <w:szCs w:val="24"/>
         </w:rPr>
-        <w:lastRenderedPageBreak/>
         <w:drawing>
           <wp:inline distT="0" distB="0" distL="0" distR="0" wp14:anchorId="06DAFAC0" wp14:editId="08682EAB">
             <wp:extent cx="5760720" cy="3096895"/>
@@ -2330,7 +2261,6 @@
     </w:p>
     <w:p>
       <w:pPr>
-        <w:spacing w:before="30" w:line="360" w:lineRule="auto"/>
         <w:rPr>
           <w:rFonts w:ascii="Times New Roman" w:hAnsi="Times New Roman" w:cs="Times New Roman"/>
           <w:b/>
@@ -2347,9 +2277,12 @@
           <w:sz w:val="24"/>
           <w:szCs w:val="24"/>
         </w:rPr>
-        <w:t>P</w:t>
-      </w:r>
-      <w:r>
+        <w:br w:type="page"/>
+      </w:r>
+    </w:p>
+    <w:p>
+      <w:pPr>
+        <w:spacing w:before="30" w:line="360" w:lineRule="auto"/>
         <w:rPr>
           <w:rFonts w:ascii="Times New Roman" w:hAnsi="Times New Roman" w:cs="Times New Roman"/>
           <w:b/>
@@ -2357,8 +2290,7 @@
           <w:sz w:val="24"/>
           <w:szCs w:val="24"/>
         </w:rPr>
-        <w:t>ły</w:t>
-      </w:r>
+      </w:pPr>
       <w:r>
         <w:rPr>
           <w:rFonts w:ascii="Times New Roman" w:hAnsi="Times New Roman" w:cs="Times New Roman"/>
@@ -2367,18 +2299,9 @@
           <w:sz w:val="24"/>
           <w:szCs w:val="24"/>
         </w:rPr>
-        <w:t>tka</w:t>
-      </w:r>
-    </w:p>
-    <w:p>
-      <w:pPr>
-        <w:spacing w:before="30" w:line="360" w:lineRule="auto"/>
-        <w:rPr>
-          <w:rFonts w:ascii="Times New Roman" w:hAnsi="Times New Roman" w:cs="Times New Roman"/>
-          <w:sz w:val="24"/>
-          <w:szCs w:val="24"/>
-        </w:rPr>
-      </w:pPr>
+        <w:lastRenderedPageBreak/>
+        <w:t>P</w:t>
+      </w:r>
       <w:r>
         <w:rPr>
           <w:rFonts w:ascii="Times New Roman" w:hAnsi="Times New Roman" w:cs="Times New Roman"/>
@@ -2387,6 +2310,36 @@
           <w:sz w:val="24"/>
           <w:szCs w:val="24"/>
         </w:rPr>
+        <w:t>ły</w:t>
+      </w:r>
+      <w:r>
+        <w:rPr>
+          <w:rFonts w:ascii="Times New Roman" w:hAnsi="Times New Roman" w:cs="Times New Roman"/>
+          <w:b/>
+          <w:bCs/>
+          <w:sz w:val="24"/>
+          <w:szCs w:val="24"/>
+        </w:rPr>
+        <w:t>tka</w:t>
+      </w:r>
+    </w:p>
+    <w:p>
+      <w:pPr>
+        <w:spacing w:before="30" w:line="360" w:lineRule="auto"/>
+        <w:rPr>
+          <w:rFonts w:ascii="Times New Roman" w:hAnsi="Times New Roman" w:cs="Times New Roman"/>
+          <w:sz w:val="24"/>
+          <w:szCs w:val="24"/>
+        </w:rPr>
+      </w:pPr>
+      <w:r>
+        <w:rPr>
+          <w:rFonts w:ascii="Times New Roman" w:hAnsi="Times New Roman" w:cs="Times New Roman"/>
+          <w:b/>
+          <w:bCs/>
+          <w:sz w:val="24"/>
+          <w:szCs w:val="24"/>
+        </w:rPr>
         <w:tab/>
       </w:r>
       <w:r>
@@ -2519,11 +2472,10 @@
           <w:sz w:val="24"/>
           <w:szCs w:val="24"/>
         </w:rPr>
-        <w:lastRenderedPageBreak/>
         <w:drawing>
-          <wp:inline distT="0" distB="0" distL="0" distR="0" wp14:anchorId="12132BBA" wp14:editId="3C2E2700">
-            <wp:extent cx="5760720" cy="4872355"/>
-            <wp:effectExtent l="0" t="0" r="0" b="4445"/>
+          <wp:inline distT="0" distB="0" distL="0" distR="0" wp14:anchorId="12132BBA" wp14:editId="40E0DEEC">
+            <wp:extent cx="5011444" cy="4238625"/>
+            <wp:effectExtent l="0" t="0" r="0" b="0"/>
             <wp:docPr id="6" name="Obraz 6"/>
             <wp:cNvGraphicFramePr>
               <a:graphicFrameLocks xmlns:a="http://schemas.openxmlformats.org/drawingml/2006/main" noChangeAspect="1"/>
@@ -2544,7 +2496,7 @@
                   <pic:spPr>
                     <a:xfrm>
                       <a:off x="0" y="0"/>
-                      <a:ext cx="5760720" cy="4872355"/>
+                      <a:ext cx="5013292" cy="4240188"/>
                     </a:xfrm>
                     <a:prstGeom prst="rect">
                       <a:avLst/>
@@ -2575,8 +2527,8 @@
         </w:rPr>
         <w:lastRenderedPageBreak/>
         <w:drawing>
-          <wp:inline distT="0" distB="0" distL="0" distR="0" wp14:anchorId="66B03922" wp14:editId="4EBF15E8">
-            <wp:extent cx="5753100" cy="4324350"/>
+          <wp:inline distT="0" distB="0" distL="0" distR="0" wp14:anchorId="66B03922" wp14:editId="454B32F4">
+            <wp:extent cx="5436299" cy="4086225"/>
             <wp:effectExtent l="0" t="0" r="0" b="0"/>
             <wp:docPr id="5" name="Obraz 5"/>
             <wp:cNvGraphicFramePr>
@@ -2607,7 +2559,7 @@
                   <pic:spPr bwMode="auto">
                     <a:xfrm>
                       <a:off x="0" y="0"/>
-                      <a:ext cx="5753100" cy="4324350"/>
+                      <a:ext cx="5437964" cy="4087477"/>
                     </a:xfrm>
                     <a:prstGeom prst="rect">
                       <a:avLst/>
@@ -2656,11 +2608,10 @@
           <w:sz w:val="24"/>
           <w:szCs w:val="24"/>
         </w:rPr>
-        <w:lastRenderedPageBreak/>
         <w:drawing>
-          <wp:inline distT="0" distB="0" distL="0" distR="0" wp14:anchorId="1822E9D7" wp14:editId="54970FAC">
-            <wp:extent cx="5753100" cy="4324350"/>
-            <wp:effectExtent l="0" t="0" r="0" b="0"/>
+          <wp:inline distT="0" distB="0" distL="0" distR="0" wp14:anchorId="1822E9D7" wp14:editId="6FED2AE0">
+            <wp:extent cx="5423627" cy="4076700"/>
+            <wp:effectExtent l="0" t="0" r="5715" b="0"/>
             <wp:docPr id="10" name="Obraz 10"/>
             <wp:cNvGraphicFramePr>
               <a:graphicFrameLocks xmlns:a="http://schemas.openxmlformats.org/drawingml/2006/main" noChangeAspect="1"/>
@@ -2690,7 +2641,7 @@
                   <pic:spPr bwMode="auto">
                     <a:xfrm>
                       <a:off x="0" y="0"/>
-                      <a:ext cx="5753100" cy="4324350"/>
+                      <a:ext cx="5424745" cy="4077540"/>
                     </a:xfrm>
                     <a:prstGeom prst="rect">
                       <a:avLst/>
@@ -2726,6 +2677,7 @@
           <w:sz w:val="24"/>
           <w:szCs w:val="24"/>
         </w:rPr>
+        <w:lastRenderedPageBreak/>
         <w:t>Zabezpieczenie przed warunkami zewnętrznymi</w:t>
       </w:r>
     </w:p>
@@ -2909,7 +2861,6 @@
           <w:sz w:val="24"/>
           <w:szCs w:val="24"/>
         </w:rPr>
-        <w:lastRenderedPageBreak/>
         <w:drawing>
           <wp:inline distT="0" distB="0" distL="0" distR="0" wp14:anchorId="55B3BFBA" wp14:editId="6F8D62E2">
             <wp:extent cx="5760720" cy="3077210"/>
@@ -3062,7 +3013,16 @@
           <w:szCs w:val="24"/>
         </w:rPr>
         <w:tab/>
-        <w:t>Dojście do finalnej wersji obudowy wymagało kilku iteracji procesu projektowania. Początkowe wydruki dla zaoszczędzenia czasu i materiału były drukowane przy niskim wypełnieniu modelu (10%)</w:t>
+        <w:t xml:space="preserve">Dojście do finalnej wersji obudowy wymagało kilku iteracji procesu projektowania. Początkowe wydruki dla zaoszczędzenia czasu i materiału były drukowane przy niskim </w:t>
+      </w:r>
+      <w:r>
+        <w:rPr>
+          <w:rFonts w:ascii="Times New Roman" w:hAnsi="Times New Roman" w:cs="Times New Roman"/>
+          <w:sz w:val="24"/>
+          <w:szCs w:val="24"/>
+        </w:rPr>
+        <w:lastRenderedPageBreak/>
+        <w:t>wypełnieniu modelu (10%)</w:t>
       </w:r>
       <w:r>
         <w:rPr>
@@ -3174,7 +3134,6 @@
           <w:sz w:val="24"/>
           <w:szCs w:val="24"/>
         </w:rPr>
-        <w:lastRenderedPageBreak/>
         <w:drawing>
           <wp:inline distT="0" distB="0" distL="0" distR="0" wp14:anchorId="0F5AA9BC" wp14:editId="242E5915">
             <wp:extent cx="3048425" cy="1352739"/>
@@ -5062,6 +5021,23 @@
     </w:p>
     <w:p>
       <w:pPr>
+        <w:rPr>
+          <w:rFonts w:ascii="Times New Roman" w:hAnsi="Times New Roman" w:cs="Times New Roman"/>
+          <w:sz w:val="24"/>
+          <w:szCs w:val="24"/>
+        </w:rPr>
+      </w:pPr>
+      <w:r>
+        <w:rPr>
+          <w:rFonts w:ascii="Times New Roman" w:hAnsi="Times New Roman" w:cs="Times New Roman"/>
+          <w:sz w:val="24"/>
+          <w:szCs w:val="24"/>
+        </w:rPr>
+        <w:br w:type="page"/>
+      </w:r>
+    </w:p>
+    <w:p>
+      <w:pPr>
         <w:spacing w:before="30" w:line="360" w:lineRule="auto"/>
         <w:ind w:firstLine="708"/>
         <w:rPr>
@@ -5076,6 +5052,7 @@
           <w:sz w:val="24"/>
           <w:szCs w:val="24"/>
         </w:rPr>
+        <w:lastRenderedPageBreak/>
         <w:t>Schemat procedury wifi</w:t>
       </w:r>
     </w:p>
@@ -5093,7 +5070,6 @@
         <w:rPr>
           <w:noProof/>
         </w:rPr>
-        <w:lastRenderedPageBreak/>
         <w:drawing>
           <wp:inline distT="0" distB="0" distL="0" distR="0" wp14:anchorId="334F0D35" wp14:editId="6C239569">
             <wp:extent cx="5760720" cy="3240405"/>
@@ -6650,25 +6626,23 @@
           <w:sz w:val="24"/>
           <w:szCs w:val="24"/>
         </w:rPr>
-        <w:t xml:space="preserve">Aby zasymulować działanie z kilkoma czujnikami, napisany został skrypt wysyłający ramki danych wypełnione wartościami generowanymi przez funkcję </w:t>
-      </w:r>
-      <w:proofErr w:type="spellStart"/>
-      <w:r>
-        <w:rPr>
-          <w:rFonts w:ascii="Times New Roman" w:hAnsi="Times New Roman" w:cs="Times New Roman"/>
-          <w:sz w:val="24"/>
-          <w:szCs w:val="24"/>
-        </w:rPr>
-        <w:t>random</w:t>
-      </w:r>
-      <w:proofErr w:type="spellEnd"/>
-      <w:r>
-        <w:rPr>
-          <w:rFonts w:ascii="Times New Roman" w:hAnsi="Times New Roman" w:cs="Times New Roman"/>
-          <w:sz w:val="24"/>
-          <w:szCs w:val="24"/>
-        </w:rPr>
-        <w:t>(). Pozwoliło to na zweryfikowanie, czy system jest w stanie zebrać dane, wygenerować interfejs oraz wykresy dla większej ilości urządzeń pomiarowych.</w:t>
+        <w:t xml:space="preserve">Aby zasymulować działanie z kilkoma czujnikami, napisany został skrypt wysyłający ramki danych </w:t>
+      </w:r>
+      <w:r>
+        <w:rPr>
+          <w:rFonts w:ascii="Times New Roman" w:hAnsi="Times New Roman" w:cs="Times New Roman"/>
+          <w:sz w:val="24"/>
+          <w:szCs w:val="24"/>
+        </w:rPr>
+        <w:t xml:space="preserve">dla dowolnej ilości czujników. </w:t>
+      </w:r>
+      <w:r>
+        <w:rPr>
+          <w:rFonts w:ascii="Times New Roman" w:hAnsi="Times New Roman" w:cs="Times New Roman"/>
+          <w:sz w:val="24"/>
+          <w:szCs w:val="24"/>
+        </w:rPr>
+        <w:t>Pozwoliło to na zweryfikowanie, czy system jest w stanie zebrać dane, wygenerować interfejs oraz wykresy dla większej ilości urządzeń pomiarowych.</w:t>
       </w:r>
     </w:p>
     <w:p>
@@ -6748,6 +6722,38 @@
           <w:szCs w:val="24"/>
         </w:rPr>
       </w:pPr>
+      <w:r>
+        <w:rPr>
+          <w:rFonts w:ascii="Times New Roman" w:hAnsi="Times New Roman" w:cs="Times New Roman"/>
+          <w:sz w:val="24"/>
+          <w:szCs w:val="24"/>
+        </w:rPr>
+        <w:t xml:space="preserve">Skrypt symulujący działanie czujników działa na adresie lokalnym komputera (127.0.0.1), aby </w:t>
+      </w:r>
+      <w:r>
+        <w:rPr>
+          <w:rFonts w:ascii="Times New Roman" w:hAnsi="Times New Roman" w:cs="Times New Roman"/>
+          <w:sz w:val="24"/>
+          <w:szCs w:val="24"/>
+        </w:rPr>
+        <w:t xml:space="preserve">umożliwić </w:t>
+      </w:r>
+      <w:r>
+        <w:rPr>
+          <w:rFonts w:ascii="Times New Roman" w:hAnsi="Times New Roman" w:cs="Times New Roman"/>
+          <w:sz w:val="24"/>
+          <w:szCs w:val="24"/>
+        </w:rPr>
+        <w:t>testowanie systemu bez konieczności połączenia z siecią bezprzewodową.</w:t>
+      </w:r>
+      <w:r>
+        <w:rPr>
+          <w:rFonts w:ascii="Times New Roman" w:hAnsi="Times New Roman" w:cs="Times New Roman"/>
+          <w:sz w:val="24"/>
+          <w:szCs w:val="24"/>
+        </w:rPr>
+        <w:t xml:space="preserve"> Ramka danych wypełniana jest losowymi wartościami dla ID sensora, temperatury i wilgotności powietrza oraz wilgotności gleby. Znaczniki czasu zawierają rzeczywisty czas przesłania ramki danych.</w:t>
+      </w:r>
     </w:p>
     <w:p>
       <w:pPr>
@@ -6822,6 +6828,7 @@
           <w:sz w:val="24"/>
           <w:szCs w:val="24"/>
         </w:rPr>
+        <w:lastRenderedPageBreak/>
         <w:tab/>
         <w:t>W projekcie do przechowywania i kontroli kodu źródłowego został wykorzystany system kontroli wersji GIT. Pozwolił on na porównywanie zmian, przywracanie konkretnych wersji pisanego oprogramowani</w:t>
       </w:r>
@@ -6863,16 +6870,7 @@
           <w:sz w:val="24"/>
           <w:szCs w:val="24"/>
         </w:rPr>
-        <w:t xml:space="preserve">. Dodatkowo </w:t>
-      </w:r>
-      <w:r>
-        <w:rPr>
-          <w:rFonts w:ascii="Times New Roman" w:hAnsi="Times New Roman" w:cs="Times New Roman"/>
-          <w:sz w:val="24"/>
-          <w:szCs w:val="24"/>
-        </w:rPr>
-        <w:lastRenderedPageBreak/>
-        <w:t>możliwość pracy na gałęziach (</w:t>
+        <w:t>. Dodatkowo możliwość pracy na gałęziach (</w:t>
       </w:r>
       <w:proofErr w:type="spellStart"/>
       <w:r>
@@ -6982,6 +6980,456 @@
           <w:szCs w:val="24"/>
         </w:rPr>
         <w:t xml:space="preserve">. </w:t>
+      </w:r>
+    </w:p>
+    <w:p>
+      <w:pPr>
+        <w:spacing w:before="30" w:line="360" w:lineRule="auto"/>
+        <w:rPr>
+          <w:rFonts w:ascii="Times New Roman" w:hAnsi="Times New Roman" w:cs="Times New Roman"/>
+          <w:b/>
+          <w:bCs/>
+          <w:sz w:val="24"/>
+          <w:szCs w:val="24"/>
+        </w:rPr>
+      </w:pPr>
+      <w:r>
+        <w:rPr>
+          <w:rFonts w:ascii="Times New Roman" w:hAnsi="Times New Roman" w:cs="Times New Roman"/>
+          <w:b/>
+          <w:bCs/>
+          <w:sz w:val="24"/>
+          <w:szCs w:val="24"/>
+        </w:rPr>
+        <w:t>FRONTEND</w:t>
+      </w:r>
+    </w:p>
+    <w:p>
+      <w:pPr>
+        <w:spacing w:before="30" w:line="360" w:lineRule="auto"/>
+        <w:rPr>
+          <w:rFonts w:ascii="Times New Roman" w:hAnsi="Times New Roman" w:cs="Times New Roman"/>
+          <w:sz w:val="24"/>
+          <w:szCs w:val="24"/>
+        </w:rPr>
+      </w:pPr>
+      <w:r>
+        <w:rPr>
+          <w:rFonts w:ascii="Times New Roman" w:hAnsi="Times New Roman" w:cs="Times New Roman"/>
+          <w:sz w:val="24"/>
+          <w:szCs w:val="24"/>
+        </w:rPr>
+        <w:tab/>
+        <w:t>Interfejs systemu dostępny jest z poziomu przeglądarki. Jest podzielony na dwie sekcje:</w:t>
+      </w:r>
+    </w:p>
+    <w:p>
+      <w:pPr>
+        <w:pStyle w:val="Akapitzlist"/>
+        <w:numPr>
+          <w:ilvl w:val="0"/>
+          <w:numId w:val="6"/>
+        </w:numPr>
+        <w:spacing w:before="30" w:line="360" w:lineRule="auto"/>
+        <w:rPr>
+          <w:rFonts w:ascii="Times New Roman" w:hAnsi="Times New Roman" w:cs="Times New Roman"/>
+          <w:sz w:val="24"/>
+          <w:szCs w:val="24"/>
+        </w:rPr>
+      </w:pPr>
+      <w:r>
+        <w:rPr>
+          <w:rFonts w:ascii="Times New Roman" w:hAnsi="Times New Roman" w:cs="Times New Roman"/>
+          <w:sz w:val="24"/>
+          <w:szCs w:val="24"/>
+        </w:rPr>
+        <w:t>listowanie czujników wraz z ich najnowszymi pomiarami oraz stanem</w:t>
+      </w:r>
+      <w:r>
+        <w:rPr>
+          <w:rFonts w:ascii="Times New Roman" w:hAnsi="Times New Roman" w:cs="Times New Roman"/>
+          <w:sz w:val="24"/>
+          <w:szCs w:val="24"/>
+        </w:rPr>
+        <w:t xml:space="preserve"> (generowanym na podstawie znacznika czasu ostatnio odebranej ramki danych)</w:t>
+      </w:r>
+    </w:p>
+    <w:p>
+      <w:pPr>
+        <w:pStyle w:val="Akapitzlist"/>
+        <w:numPr>
+          <w:ilvl w:val="0"/>
+          <w:numId w:val="6"/>
+        </w:numPr>
+        <w:spacing w:before="30" w:line="360" w:lineRule="auto"/>
+        <w:rPr>
+          <w:rFonts w:ascii="Times New Roman" w:hAnsi="Times New Roman" w:cs="Times New Roman"/>
+          <w:sz w:val="24"/>
+          <w:szCs w:val="24"/>
+        </w:rPr>
+      </w:pPr>
+      <w:r>
+        <w:rPr>
+          <w:rFonts w:ascii="Times New Roman" w:hAnsi="Times New Roman" w:cs="Times New Roman"/>
+          <w:sz w:val="24"/>
+          <w:szCs w:val="24"/>
+        </w:rPr>
+        <w:t>rysowanie wykresu temperatury, wilgotności powietrza oraz wilgotności gleby</w:t>
+      </w:r>
+    </w:p>
+    <w:p>
+      <w:pPr>
+        <w:spacing w:before="30" w:line="360" w:lineRule="auto"/>
+        <w:ind w:firstLine="708"/>
+        <w:rPr>
+          <w:rFonts w:ascii="Times New Roman" w:hAnsi="Times New Roman" w:cs="Times New Roman"/>
+          <w:sz w:val="24"/>
+          <w:szCs w:val="24"/>
+        </w:rPr>
+      </w:pPr>
+      <w:r>
+        <w:rPr>
+          <w:rFonts w:ascii="Times New Roman" w:hAnsi="Times New Roman" w:cs="Times New Roman"/>
+          <w:sz w:val="24"/>
+          <w:szCs w:val="24"/>
+        </w:rPr>
+        <w:t>Interfejs listujący czujniki (</w:t>
+      </w:r>
+      <w:proofErr w:type="spellStart"/>
+      <w:r>
+        <w:rPr>
+          <w:rFonts w:ascii="Times New Roman" w:hAnsi="Times New Roman" w:cs="Times New Roman"/>
+          <w:sz w:val="24"/>
+          <w:szCs w:val="24"/>
+        </w:rPr>
+        <w:t>dashboard</w:t>
+      </w:r>
+      <w:proofErr w:type="spellEnd"/>
+      <w:r>
+        <w:rPr>
+          <w:rFonts w:ascii="Times New Roman" w:hAnsi="Times New Roman" w:cs="Times New Roman"/>
+          <w:sz w:val="24"/>
+          <w:szCs w:val="24"/>
+        </w:rPr>
+        <w:t xml:space="preserve">) jest generowany z poziomu serwera. Ilość </w:t>
+      </w:r>
+      <w:proofErr w:type="spellStart"/>
+      <w:r>
+        <w:rPr>
+          <w:rFonts w:ascii="Times New Roman" w:hAnsi="Times New Roman" w:cs="Times New Roman"/>
+          <w:sz w:val="24"/>
+          <w:szCs w:val="24"/>
+        </w:rPr>
+        <w:t>boxów</w:t>
+      </w:r>
+      <w:proofErr w:type="spellEnd"/>
+      <w:r>
+        <w:rPr>
+          <w:rFonts w:ascii="Times New Roman" w:hAnsi="Times New Roman" w:cs="Times New Roman"/>
+          <w:sz w:val="24"/>
+          <w:szCs w:val="24"/>
+        </w:rPr>
+        <w:t xml:space="preserve"> z</w:t>
+      </w:r>
+      <w:r>
+        <w:rPr>
+          <w:rFonts w:ascii="Times New Roman" w:hAnsi="Times New Roman" w:cs="Times New Roman"/>
+          <w:sz w:val="24"/>
+          <w:szCs w:val="24"/>
+        </w:rPr>
+        <w:t>ależy od ilości czujników, z których system odebrał dane. Plik HTML składa się z nagłówka, który pozostaje niezmienny</w:t>
+      </w:r>
+    </w:p>
+    <w:p>
+      <w:pPr>
+        <w:spacing w:before="30" w:line="360" w:lineRule="auto"/>
+        <w:rPr>
+          <w:rFonts w:ascii="Times New Roman" w:hAnsi="Times New Roman" w:cs="Times New Roman"/>
+          <w:sz w:val="24"/>
+          <w:szCs w:val="24"/>
+        </w:rPr>
+      </w:pPr>
+      <w:r>
+        <w:rPr>
+          <w:rFonts w:ascii="Times New Roman" w:hAnsi="Times New Roman" w:cs="Times New Roman"/>
+          <w:noProof/>
+          <w:sz w:val="24"/>
+          <w:szCs w:val="24"/>
+        </w:rPr>
+        <w:lastRenderedPageBreak/>
+        <w:drawing>
+          <wp:inline distT="0" distB="0" distL="0" distR="0" wp14:anchorId="12269D95" wp14:editId="3DC700B1">
+            <wp:extent cx="5753100" cy="7858125"/>
+            <wp:effectExtent l="0" t="0" r="0" b="9525"/>
+            <wp:docPr id="21" name="Obraz 21"/>
+            <wp:cNvGraphicFramePr>
+              <a:graphicFrameLocks xmlns:a="http://schemas.openxmlformats.org/drawingml/2006/main" noChangeAspect="1"/>
+            </wp:cNvGraphicFramePr>
+            <a:graphic xmlns:a="http://schemas.openxmlformats.org/drawingml/2006/main">
+              <a:graphicData uri="http://schemas.openxmlformats.org/drawingml/2006/picture">
+                <pic:pic xmlns:pic="http://schemas.openxmlformats.org/drawingml/2006/picture">
+                  <pic:nvPicPr>
+                    <pic:cNvPr id="0" name="Picture 2"/>
+                    <pic:cNvPicPr>
+                      <a:picLocks noChangeAspect="1" noChangeArrowheads="1"/>
+                    </pic:cNvPicPr>
+                  </pic:nvPicPr>
+                  <pic:blipFill>
+                    <a:blip r:embed="rId28" cstate="print">
+                      <a:extLst>
+                        <a:ext uri="{28A0092B-C50C-407E-A947-70E740481C1C}">
+                          <a14:useLocalDpi xmlns:a14="http://schemas.microsoft.com/office/drawing/2010/main" val="0"/>
+                        </a:ext>
+                      </a:extLst>
+                    </a:blip>
+                    <a:srcRect/>
+                    <a:stretch>
+                      <a:fillRect/>
+                    </a:stretch>
+                  </pic:blipFill>
+                  <pic:spPr bwMode="auto">
+                    <a:xfrm>
+                      <a:off x="0" y="0"/>
+                      <a:ext cx="5753100" cy="7858125"/>
+                    </a:xfrm>
+                    <a:prstGeom prst="rect">
+                      <a:avLst/>
+                    </a:prstGeom>
+                    <a:noFill/>
+                    <a:ln>
+                      <a:noFill/>
+                    </a:ln>
+                  </pic:spPr>
+                </pic:pic>
+              </a:graphicData>
+            </a:graphic>
+          </wp:inline>
+        </w:drawing>
+      </w:r>
+    </w:p>
+    <w:p>
+      <w:pPr>
+        <w:spacing w:before="30" w:line="360" w:lineRule="auto"/>
+        <w:rPr>
+          <w:rFonts w:ascii="Times New Roman" w:hAnsi="Times New Roman" w:cs="Times New Roman"/>
+          <w:sz w:val="24"/>
+          <w:szCs w:val="24"/>
+        </w:rPr>
+      </w:pPr>
+      <w:r>
+        <w:rPr>
+          <w:rFonts w:ascii="Times New Roman" w:hAnsi="Times New Roman" w:cs="Times New Roman"/>
+          <w:sz w:val="24"/>
+          <w:szCs w:val="24"/>
+        </w:rPr>
+        <w:tab/>
+        <w:t xml:space="preserve">Szczegóły wyglądu interfejsu zapisane są w formacie CSS. W pliku ze stylem znajdują się klasy determinujące wygląd </w:t>
+      </w:r>
+      <w:proofErr w:type="spellStart"/>
+      <w:r>
+        <w:rPr>
+          <w:rFonts w:ascii="Times New Roman" w:hAnsi="Times New Roman" w:cs="Times New Roman"/>
+          <w:sz w:val="24"/>
+          <w:szCs w:val="24"/>
+        </w:rPr>
+        <w:t>boxów</w:t>
+      </w:r>
+      <w:proofErr w:type="spellEnd"/>
+      <w:r>
+        <w:rPr>
+          <w:rFonts w:ascii="Times New Roman" w:hAnsi="Times New Roman" w:cs="Times New Roman"/>
+          <w:sz w:val="24"/>
+          <w:szCs w:val="24"/>
+        </w:rPr>
+        <w:t xml:space="preserve"> dla aktywnego i nieaktywnego czujnika. Przypisanie klasy do odpowiedniego </w:t>
+      </w:r>
+      <w:proofErr w:type="spellStart"/>
+      <w:r>
+        <w:rPr>
+          <w:rFonts w:ascii="Times New Roman" w:hAnsi="Times New Roman" w:cs="Times New Roman"/>
+          <w:sz w:val="24"/>
+          <w:szCs w:val="24"/>
+        </w:rPr>
+        <w:t>boxa</w:t>
+      </w:r>
+      <w:proofErr w:type="spellEnd"/>
+      <w:r>
+        <w:rPr>
+          <w:rFonts w:ascii="Times New Roman" w:hAnsi="Times New Roman" w:cs="Times New Roman"/>
+          <w:sz w:val="24"/>
+          <w:szCs w:val="24"/>
+        </w:rPr>
+        <w:t xml:space="preserve"> czujnika odbywa się na etapie generowania pliku </w:t>
+      </w:r>
+      <w:r>
+        <w:rPr>
+          <w:rFonts w:ascii="Times New Roman" w:hAnsi="Times New Roman" w:cs="Times New Roman"/>
+          <w:sz w:val="24"/>
+          <w:szCs w:val="24"/>
+        </w:rPr>
+        <w:lastRenderedPageBreak/>
+        <w:t>HTML przez serwer. Stan jest determinowany przez interwał czasowy między ostatnim pomiarem a aktualnym czasem.</w:t>
+      </w:r>
+    </w:p>
+    <w:p>
+      <w:pPr>
+        <w:spacing w:before="30" w:line="360" w:lineRule="auto"/>
+        <w:rPr>
+          <w:rFonts w:ascii="Times New Roman" w:hAnsi="Times New Roman" w:cs="Times New Roman"/>
+          <w:sz w:val="24"/>
+          <w:szCs w:val="24"/>
+        </w:rPr>
+      </w:pPr>
+      <w:r>
+        <w:rPr>
+          <w:rFonts w:ascii="Times New Roman" w:hAnsi="Times New Roman" w:cs="Times New Roman"/>
+          <w:sz w:val="24"/>
+          <w:szCs w:val="24"/>
+        </w:rPr>
+        <w:t>HTML</w:t>
+      </w:r>
+      <w:r>
+        <w:rPr>
+          <w:rFonts w:ascii="Times New Roman" w:hAnsi="Times New Roman" w:cs="Times New Roman"/>
+          <w:sz w:val="24"/>
+          <w:szCs w:val="24"/>
+        </w:rPr>
+        <w:t xml:space="preserve"> dla jednego czujnika </w:t>
+      </w:r>
+    </w:p>
+    <w:p>
+      <w:pPr>
+        <w:spacing w:before="30" w:line="360" w:lineRule="auto"/>
+        <w:rPr>
+          <w:rFonts w:ascii="Times New Roman" w:hAnsi="Times New Roman" w:cs="Times New Roman"/>
+          <w:sz w:val="24"/>
+          <w:szCs w:val="24"/>
+        </w:rPr>
+      </w:pPr>
+      <w:r>
+        <w:rPr>
+          <w:rFonts w:ascii="Times New Roman" w:hAnsi="Times New Roman" w:cs="Times New Roman"/>
+          <w:noProof/>
+          <w:sz w:val="24"/>
+          <w:szCs w:val="24"/>
+        </w:rPr>
+        <w:drawing>
+          <wp:inline distT="0" distB="0" distL="0" distR="0" wp14:anchorId="62F11CC3" wp14:editId="64F925D5">
+            <wp:extent cx="5753100" cy="3371850"/>
+            <wp:effectExtent l="0" t="0" r="0" b="0"/>
+            <wp:docPr id="35" name="Obraz 35"/>
+            <wp:cNvGraphicFramePr>
+              <a:graphicFrameLocks xmlns:a="http://schemas.openxmlformats.org/drawingml/2006/main" noChangeAspect="1"/>
+            </wp:cNvGraphicFramePr>
+            <a:graphic xmlns:a="http://schemas.openxmlformats.org/drawingml/2006/main">
+              <a:graphicData uri="http://schemas.openxmlformats.org/drawingml/2006/picture">
+                <pic:pic xmlns:pic="http://schemas.openxmlformats.org/drawingml/2006/picture">
+                  <pic:nvPicPr>
+                    <pic:cNvPr id="0" name="Picture 4"/>
+                    <pic:cNvPicPr>
+                      <a:picLocks noChangeAspect="1" noChangeArrowheads="1"/>
+                    </pic:cNvPicPr>
+                  </pic:nvPicPr>
+                  <pic:blipFill>
+                    <a:blip r:embed="rId29">
+                      <a:extLst>
+                        <a:ext uri="{28A0092B-C50C-407E-A947-70E740481C1C}">
+                          <a14:useLocalDpi xmlns:a14="http://schemas.microsoft.com/office/drawing/2010/main" val="0"/>
+                        </a:ext>
+                      </a:extLst>
+                    </a:blip>
+                    <a:srcRect/>
+                    <a:stretch>
+                      <a:fillRect/>
+                    </a:stretch>
+                  </pic:blipFill>
+                  <pic:spPr bwMode="auto">
+                    <a:xfrm>
+                      <a:off x="0" y="0"/>
+                      <a:ext cx="5753100" cy="3371850"/>
+                    </a:xfrm>
+                    <a:prstGeom prst="rect">
+                      <a:avLst/>
+                    </a:prstGeom>
+                    <a:noFill/>
+                    <a:ln>
+                      <a:noFill/>
+                    </a:ln>
+                  </pic:spPr>
+                </pic:pic>
+              </a:graphicData>
+            </a:graphic>
+          </wp:inline>
+        </w:drawing>
+      </w:r>
+    </w:p>
+    <w:p>
+      <w:pPr>
+        <w:spacing w:before="30" w:line="360" w:lineRule="auto"/>
+        <w:rPr>
+          <w:rFonts w:ascii="Times New Roman" w:hAnsi="Times New Roman" w:cs="Times New Roman"/>
+          <w:sz w:val="24"/>
+          <w:szCs w:val="24"/>
+        </w:rPr>
+      </w:pPr>
+      <w:r>
+        <w:rPr>
+          <w:rFonts w:ascii="Times New Roman" w:hAnsi="Times New Roman" w:cs="Times New Roman"/>
+          <w:sz w:val="24"/>
+          <w:szCs w:val="24"/>
+        </w:rPr>
+        <w:t>Interfejs wygenerowany dla jednego czujnika</w:t>
+      </w:r>
+    </w:p>
+    <w:p>
+      <w:pPr>
+        <w:spacing w:before="30" w:line="360" w:lineRule="auto"/>
+        <w:rPr>
+          <w:rFonts w:ascii="Times New Roman" w:hAnsi="Times New Roman" w:cs="Times New Roman"/>
+          <w:sz w:val="24"/>
+          <w:szCs w:val="24"/>
+        </w:rPr>
+      </w:pPr>
+      <w:r>
+        <w:rPr>
+          <w:noProof/>
+        </w:rPr>
+        <w:lastRenderedPageBreak/>
+        <w:drawing>
+          <wp:inline distT="0" distB="0" distL="0" distR="0" wp14:anchorId="76AD33B9" wp14:editId="462A05CC">
+            <wp:extent cx="5760720" cy="6662420"/>
+            <wp:effectExtent l="0" t="0" r="0" b="5080"/>
+            <wp:docPr id="36" name="Obraz 36"/>
+            <wp:cNvGraphicFramePr>
+              <a:graphicFrameLocks xmlns:a="http://schemas.openxmlformats.org/drawingml/2006/main" noChangeAspect="1"/>
+            </wp:cNvGraphicFramePr>
+            <a:graphic xmlns:a="http://schemas.openxmlformats.org/drawingml/2006/main">
+              <a:graphicData uri="http://schemas.openxmlformats.org/drawingml/2006/picture">
+                <pic:pic xmlns:pic="http://schemas.openxmlformats.org/drawingml/2006/picture">
+                  <pic:nvPicPr>
+                    <pic:cNvPr id="1" name=""/>
+                    <pic:cNvPicPr/>
+                  </pic:nvPicPr>
+                  <pic:blipFill>
+                    <a:blip r:embed="rId30"/>
+                    <a:stretch>
+                      <a:fillRect/>
+                    </a:stretch>
+                  </pic:blipFill>
+                  <pic:spPr>
+                    <a:xfrm>
+                      <a:off x="0" y="0"/>
+                      <a:ext cx="5760720" cy="6662420"/>
+                    </a:xfrm>
+                    <a:prstGeom prst="rect">
+                      <a:avLst/>
+                    </a:prstGeom>
+                  </pic:spPr>
+                </pic:pic>
+              </a:graphicData>
+            </a:graphic>
+          </wp:inline>
+        </w:drawing>
       </w:r>
     </w:p>
     <w:p>

</xml_diff>